<commit_message>
Complete java collection notes added
</commit_message>
<xml_diff>
--- a/1. Java Basics.docx
+++ b/1. Java Basics.docx
@@ -1650,9 +1650,19 @@
         </w:rPr>
         <w:t>.</w:t>
       </w:r>
-    </w:p>
-    <w:p>
-      <w:pPr>
+      <w:r>
+        <w:rPr>
+          <w:rFonts w:eastAsia="Times New Roman" w:cstheme="minorHAnsi"/>
+          <w:color w:val="000000"/>
+          <w:sz w:val="24"/>
+          <w:lang w:eastAsia="en-IN"/>
+        </w:rPr>
+        <w:t xml:space="preserve"> (Arrays are immutable and not thread safe)</w:t>
+      </w:r>
+    </w:p>
+    <w:p>
+      <w:pPr>
+        <w:spacing w:after="0"/>
         <w:rPr>
           <w:color w:val="4472C4" w:themeColor="accent1"/>
           <w:sz w:val="28"/>
@@ -2323,6 +2333,7 @@
         <w:br/>
         <w:t xml:space="preserve">        </w:t>
       </w:r>
+      <w:proofErr w:type="spellStart"/>
       <w:r>
         <w:rPr>
           <w:rFonts w:asciiTheme="minorHAnsi" w:hAnsiTheme="minorHAnsi" w:cstheme="minorHAnsi"/>
@@ -2331,13 +2342,32 @@
         </w:rPr>
         <w:t>int</w:t>
       </w:r>
+      <w:proofErr w:type="spellEnd"/>
       <w:r>
         <w:rPr>
           <w:rFonts w:asciiTheme="minorHAnsi" w:hAnsiTheme="minorHAnsi" w:cstheme="minorHAnsi"/>
           <w:color w:val="BCBEC4"/>
           <w:sz w:val="22"/>
         </w:rPr>
-        <w:t>[] arr = {</w:t>
+        <w:t xml:space="preserve">[] </w:t>
+      </w:r>
+      <w:proofErr w:type="spellStart"/>
+      <w:r>
+        <w:rPr>
+          <w:rFonts w:asciiTheme="minorHAnsi" w:hAnsiTheme="minorHAnsi" w:cstheme="minorHAnsi"/>
+          <w:color w:val="BCBEC4"/>
+          <w:sz w:val="22"/>
+        </w:rPr>
+        <w:t>arr</w:t>
+      </w:r>
+      <w:proofErr w:type="spellEnd"/>
+      <w:r>
+        <w:rPr>
+          <w:rFonts w:asciiTheme="minorHAnsi" w:hAnsiTheme="minorHAnsi" w:cstheme="minorHAnsi"/>
+          <w:color w:val="BCBEC4"/>
+          <w:sz w:val="22"/>
+        </w:rPr>
+        <w:t xml:space="preserve"> = {</w:t>
       </w:r>
       <w:r>
         <w:rPr>
@@ -2487,7 +2517,25 @@
           <w:color w:val="BCBEC4"/>
           <w:sz w:val="22"/>
         </w:rPr>
-        <w:t>+ arr[</w:t>
+        <w:t xml:space="preserve">+ </w:t>
+      </w:r>
+      <w:proofErr w:type="spellStart"/>
+      <w:r>
+        <w:rPr>
+          <w:rFonts w:asciiTheme="minorHAnsi" w:hAnsiTheme="minorHAnsi" w:cstheme="minorHAnsi"/>
+          <w:color w:val="BCBEC4"/>
+          <w:sz w:val="22"/>
+        </w:rPr>
+        <w:t>arr</w:t>
+      </w:r>
+      <w:proofErr w:type="spellEnd"/>
+      <w:r>
+        <w:rPr>
+          <w:rFonts w:asciiTheme="minorHAnsi" w:hAnsiTheme="minorHAnsi" w:cstheme="minorHAnsi"/>
+          <w:color w:val="BCBEC4"/>
+          <w:sz w:val="22"/>
+        </w:rPr>
+        <w:t>[</w:t>
       </w:r>
       <w:r>
         <w:rPr>
@@ -2539,13 +2587,23 @@
         <w:br/>
         <w:t xml:space="preserve">        </w:t>
       </w:r>
+      <w:proofErr w:type="spellStart"/>
       <w:r>
         <w:rPr>
           <w:rFonts w:asciiTheme="minorHAnsi" w:hAnsiTheme="minorHAnsi" w:cstheme="minorHAnsi"/>
           <w:color w:val="BCBEC4"/>
           <w:sz w:val="22"/>
         </w:rPr>
-        <w:t>arr[</w:t>
+        <w:t>arr</w:t>
+      </w:r>
+      <w:proofErr w:type="spellEnd"/>
+      <w:r>
+        <w:rPr>
+          <w:rFonts w:asciiTheme="minorHAnsi" w:hAnsiTheme="minorHAnsi" w:cstheme="minorHAnsi"/>
+          <w:color w:val="BCBEC4"/>
+          <w:sz w:val="22"/>
+        </w:rPr>
+        <w:t>[</w:t>
       </w:r>
       <w:r>
         <w:rPr>
@@ -2629,13 +2687,23 @@
         </w:rPr>
         <w:t>(</w:t>
       </w:r>
+      <w:proofErr w:type="spellStart"/>
       <w:r>
         <w:rPr>
           <w:rFonts w:asciiTheme="minorHAnsi" w:hAnsiTheme="minorHAnsi" w:cstheme="minorHAnsi"/>
           <w:color w:val="CF8E6D"/>
           <w:sz w:val="22"/>
         </w:rPr>
-        <w:t xml:space="preserve">int </w:t>
+        <w:t>int</w:t>
+      </w:r>
+      <w:proofErr w:type="spellEnd"/>
+      <w:r>
+        <w:rPr>
+          <w:rFonts w:asciiTheme="minorHAnsi" w:hAnsiTheme="minorHAnsi" w:cstheme="minorHAnsi"/>
+          <w:color w:val="CF8E6D"/>
+          <w:sz w:val="22"/>
+        </w:rPr>
+        <w:t xml:space="preserve"> </w:t>
       </w:r>
       <w:proofErr w:type="spellStart"/>
       <w:r>
@@ -2784,7 +2852,25 @@
           <w:color w:val="BCBEC4"/>
           <w:sz w:val="22"/>
         </w:rPr>
-        <w:t>(arr[</w:t>
+        <w:t>(</w:t>
+      </w:r>
+      <w:proofErr w:type="spellStart"/>
+      <w:r>
+        <w:rPr>
+          <w:rFonts w:asciiTheme="minorHAnsi" w:hAnsiTheme="minorHAnsi" w:cstheme="minorHAnsi"/>
+          <w:color w:val="BCBEC4"/>
+          <w:sz w:val="22"/>
+        </w:rPr>
+        <w:t>arr</w:t>
+      </w:r>
+      <w:proofErr w:type="spellEnd"/>
+      <w:r>
+        <w:rPr>
+          <w:rFonts w:asciiTheme="minorHAnsi" w:hAnsiTheme="minorHAnsi" w:cstheme="minorHAnsi"/>
+          <w:color w:val="BCBEC4"/>
+          <w:sz w:val="22"/>
+        </w:rPr>
+        <w:t>[</w:t>
       </w:r>
       <w:proofErr w:type="spellStart"/>
       <w:r>
@@ -2821,6 +2907,8 @@
         </w:rPr>
         <w:br/>
       </w:r>
+      <w:bookmarkStart w:id="4" w:name="_GoBack"/>
+      <w:bookmarkEnd w:id="4"/>
       <w:r>
         <w:rPr>
           <w:rFonts w:asciiTheme="minorHAnsi" w:hAnsiTheme="minorHAnsi" w:cstheme="minorHAnsi"/>
@@ -2863,13 +2951,23 @@
         </w:rPr>
         <w:t>(</w:t>
       </w:r>
+      <w:proofErr w:type="spellStart"/>
       <w:r>
         <w:rPr>
           <w:rFonts w:asciiTheme="minorHAnsi" w:hAnsiTheme="minorHAnsi" w:cstheme="minorHAnsi"/>
           <w:color w:val="CF8E6D"/>
           <w:sz w:val="22"/>
         </w:rPr>
-        <w:t xml:space="preserve">int </w:t>
+        <w:t>int</w:t>
+      </w:r>
+      <w:proofErr w:type="spellEnd"/>
+      <w:r>
+        <w:rPr>
+          <w:rFonts w:asciiTheme="minorHAnsi" w:hAnsiTheme="minorHAnsi" w:cstheme="minorHAnsi"/>
+          <w:color w:val="CF8E6D"/>
+          <w:sz w:val="22"/>
+        </w:rPr>
+        <w:t xml:space="preserve"> </w:t>
       </w:r>
       <w:proofErr w:type="spellStart"/>
       <w:r>
@@ -3211,13 +3309,23 @@
         <w:br/>
         <w:t xml:space="preserve">        </w:t>
       </w:r>
+      <w:proofErr w:type="spellStart"/>
       <w:r>
         <w:rPr>
           <w:rFonts w:asciiTheme="minorHAnsi" w:hAnsiTheme="minorHAnsi" w:cstheme="minorHAnsi"/>
           <w:color w:val="CF8E6D"/>
           <w:sz w:val="24"/>
         </w:rPr>
-        <w:t xml:space="preserve">int </w:t>
+        <w:t>int</w:t>
+      </w:r>
+      <w:proofErr w:type="spellEnd"/>
+      <w:r>
+        <w:rPr>
+          <w:rFonts w:asciiTheme="minorHAnsi" w:hAnsiTheme="minorHAnsi" w:cstheme="minorHAnsi"/>
+          <w:color w:val="CF8E6D"/>
+          <w:sz w:val="24"/>
+        </w:rPr>
+        <w:t xml:space="preserve"> </w:t>
       </w:r>
       <w:r>
         <w:rPr>
@@ -3262,6 +3370,7 @@
         <w:br/>
         <w:t xml:space="preserve">        </w:t>
       </w:r>
+      <w:proofErr w:type="spellStart"/>
       <w:r>
         <w:rPr>
           <w:rFonts w:asciiTheme="minorHAnsi" w:hAnsiTheme="minorHAnsi" w:cstheme="minorHAnsi"/>
@@ -3270,13 +3379,32 @@
         </w:rPr>
         <w:t>int</w:t>
       </w:r>
-      <w:r>
-        <w:rPr>
-          <w:rFonts w:asciiTheme="minorHAnsi" w:hAnsiTheme="minorHAnsi" w:cstheme="minorHAnsi"/>
-          <w:color w:val="BCBEC4"/>
-          <w:sz w:val="24"/>
-        </w:rPr>
-        <w:t xml:space="preserve">[] arr = </w:t>
+      <w:proofErr w:type="spellEnd"/>
+      <w:r>
+        <w:rPr>
+          <w:rFonts w:asciiTheme="minorHAnsi" w:hAnsiTheme="minorHAnsi" w:cstheme="minorHAnsi"/>
+          <w:color w:val="BCBEC4"/>
+          <w:sz w:val="24"/>
+        </w:rPr>
+        <w:t xml:space="preserve">[] </w:t>
+      </w:r>
+      <w:proofErr w:type="spellStart"/>
+      <w:r>
+        <w:rPr>
+          <w:rFonts w:asciiTheme="minorHAnsi" w:hAnsiTheme="minorHAnsi" w:cstheme="minorHAnsi"/>
+          <w:color w:val="BCBEC4"/>
+          <w:sz w:val="24"/>
+        </w:rPr>
+        <w:t>arr</w:t>
+      </w:r>
+      <w:proofErr w:type="spellEnd"/>
+      <w:r>
+        <w:rPr>
+          <w:rFonts w:asciiTheme="minorHAnsi" w:hAnsiTheme="minorHAnsi" w:cstheme="minorHAnsi"/>
+          <w:color w:val="BCBEC4"/>
+          <w:sz w:val="24"/>
+        </w:rPr>
+        <w:t xml:space="preserve"> = </w:t>
       </w:r>
       <w:r>
         <w:rPr>
@@ -3336,13 +3464,23 @@
         </w:rPr>
         <w:t>(</w:t>
       </w:r>
+      <w:proofErr w:type="spellStart"/>
       <w:r>
         <w:rPr>
           <w:rFonts w:asciiTheme="minorHAnsi" w:hAnsiTheme="minorHAnsi" w:cstheme="minorHAnsi"/>
           <w:color w:val="CF8E6D"/>
           <w:sz w:val="24"/>
         </w:rPr>
-        <w:t xml:space="preserve">int </w:t>
+        <w:t>int</w:t>
+      </w:r>
+      <w:proofErr w:type="spellEnd"/>
+      <w:r>
+        <w:rPr>
+          <w:rFonts w:asciiTheme="minorHAnsi" w:hAnsiTheme="minorHAnsi" w:cstheme="minorHAnsi"/>
+          <w:color w:val="CF8E6D"/>
+          <w:sz w:val="24"/>
+        </w:rPr>
+        <w:t xml:space="preserve"> </w:t>
       </w:r>
       <w:proofErr w:type="spellStart"/>
       <w:r>
@@ -3421,7 +3559,25 @@
           <w:sz w:val="24"/>
         </w:rPr>
         <w:br/>
-        <w:t xml:space="preserve">            arr[</w:t>
+        <w:t xml:space="preserve">            </w:t>
+      </w:r>
+      <w:proofErr w:type="spellStart"/>
+      <w:r>
+        <w:rPr>
+          <w:rFonts w:asciiTheme="minorHAnsi" w:hAnsiTheme="minorHAnsi" w:cstheme="minorHAnsi"/>
+          <w:color w:val="BCBEC4"/>
+          <w:sz w:val="24"/>
+        </w:rPr>
+        <w:t>arr</w:t>
+      </w:r>
+      <w:proofErr w:type="spellEnd"/>
+      <w:r>
+        <w:rPr>
+          <w:rFonts w:asciiTheme="minorHAnsi" w:hAnsiTheme="minorHAnsi" w:cstheme="minorHAnsi"/>
+          <w:color w:val="BCBEC4"/>
+          <w:sz w:val="24"/>
+        </w:rPr>
+        <w:t>[</w:t>
       </w:r>
       <w:proofErr w:type="spellStart"/>
       <w:r>
@@ -3510,13 +3666,23 @@
         </w:rPr>
         <w:t>(</w:t>
       </w:r>
+      <w:proofErr w:type="spellStart"/>
       <w:r>
         <w:rPr>
           <w:rFonts w:asciiTheme="minorHAnsi" w:hAnsiTheme="minorHAnsi" w:cstheme="minorHAnsi"/>
           <w:color w:val="CF8E6D"/>
           <w:sz w:val="24"/>
         </w:rPr>
-        <w:t xml:space="preserve">int </w:t>
+        <w:t>int</w:t>
+      </w:r>
+      <w:proofErr w:type="spellEnd"/>
+      <w:r>
+        <w:rPr>
+          <w:rFonts w:asciiTheme="minorHAnsi" w:hAnsiTheme="minorHAnsi" w:cstheme="minorHAnsi"/>
+          <w:color w:val="CF8E6D"/>
+          <w:sz w:val="24"/>
+        </w:rPr>
+        <w:t xml:space="preserve"> </w:t>
       </w:r>
       <w:proofErr w:type="spellStart"/>
       <w:r>
@@ -3534,7 +3700,25 @@
           <w:color w:val="BCBEC4"/>
           <w:sz w:val="24"/>
         </w:rPr>
-        <w:t>: arr){</w:t>
+        <w:t xml:space="preserve">: </w:t>
+      </w:r>
+      <w:proofErr w:type="spellStart"/>
+      <w:r>
+        <w:rPr>
+          <w:rFonts w:asciiTheme="minorHAnsi" w:hAnsiTheme="minorHAnsi" w:cstheme="minorHAnsi"/>
+          <w:color w:val="BCBEC4"/>
+          <w:sz w:val="24"/>
+        </w:rPr>
+        <w:t>arr</w:t>
+      </w:r>
+      <w:proofErr w:type="spellEnd"/>
+      <w:r>
+        <w:rPr>
+          <w:rFonts w:asciiTheme="minorHAnsi" w:hAnsiTheme="minorHAnsi" w:cstheme="minorHAnsi"/>
+          <w:color w:val="BCBEC4"/>
+          <w:sz w:val="24"/>
+        </w:rPr>
+        <w:t>){</w:t>
       </w:r>
       <w:r>
         <w:rPr>
@@ -3690,6 +3874,7 @@
       </w:pPr>
       <w:r>
         <w:rPr>
+          <w:noProof/>
           <w:color w:val="4472C4" w:themeColor="accent1"/>
           <w:sz w:val="28"/>
           <w:lang w:eastAsia="en-IN"/>
@@ -3750,6 +3935,7 @@
           <w:color w:val="7A7E85"/>
         </w:rPr>
       </w:pPr>
+      <w:proofErr w:type="spellStart"/>
       <w:r>
         <w:rPr>
           <w:rFonts w:asciiTheme="minorHAnsi" w:hAnsiTheme="minorHAnsi" w:cstheme="minorHAnsi"/>
@@ -3758,6 +3944,7 @@
         </w:rPr>
         <w:t>int</w:t>
       </w:r>
+      <w:proofErr w:type="spellEnd"/>
       <w:r>
         <w:rPr>
           <w:rFonts w:asciiTheme="minorHAnsi" w:hAnsiTheme="minorHAnsi" w:cstheme="minorHAnsi"/>
@@ -4372,6 +4559,7 @@
         <w:br/>
         <w:t xml:space="preserve">        </w:t>
       </w:r>
+      <w:proofErr w:type="spellStart"/>
       <w:r>
         <w:rPr>
           <w:rFonts w:asciiTheme="minorHAnsi" w:hAnsiTheme="minorHAnsi" w:cstheme="minorHAnsi"/>
@@ -4380,13 +4568,32 @@
         </w:rPr>
         <w:t>int</w:t>
       </w:r>
-      <w:r>
-        <w:rPr>
-          <w:rFonts w:asciiTheme="minorHAnsi" w:hAnsiTheme="minorHAnsi" w:cstheme="minorHAnsi"/>
-          <w:color w:val="BCBEC4"/>
-          <w:sz w:val="24"/>
-        </w:rPr>
-        <w:t>[] arr = {</w:t>
+      <w:proofErr w:type="spellEnd"/>
+      <w:r>
+        <w:rPr>
+          <w:rFonts w:asciiTheme="minorHAnsi" w:hAnsiTheme="minorHAnsi" w:cstheme="minorHAnsi"/>
+          <w:color w:val="BCBEC4"/>
+          <w:sz w:val="24"/>
+        </w:rPr>
+        <w:t xml:space="preserve">[] </w:t>
+      </w:r>
+      <w:proofErr w:type="spellStart"/>
+      <w:r>
+        <w:rPr>
+          <w:rFonts w:asciiTheme="minorHAnsi" w:hAnsiTheme="minorHAnsi" w:cstheme="minorHAnsi"/>
+          <w:color w:val="BCBEC4"/>
+          <w:sz w:val="24"/>
+        </w:rPr>
+        <w:t>arr</w:t>
+      </w:r>
+      <w:proofErr w:type="spellEnd"/>
+      <w:r>
+        <w:rPr>
+          <w:rFonts w:asciiTheme="minorHAnsi" w:hAnsiTheme="minorHAnsi" w:cstheme="minorHAnsi"/>
+          <w:color w:val="BCBEC4"/>
+          <w:sz w:val="24"/>
+        </w:rPr>
+        <w:t xml:space="preserve"> = {</w:t>
       </w:r>
       <w:r>
         <w:rPr>
@@ -4487,7 +4694,25 @@
           <w:color w:val="BCBEC4"/>
           <w:sz w:val="24"/>
         </w:rPr>
-        <w:t xml:space="preserve">(arr); </w:t>
+        <w:t>(</w:t>
+      </w:r>
+      <w:proofErr w:type="spellStart"/>
+      <w:r>
+        <w:rPr>
+          <w:rFonts w:asciiTheme="minorHAnsi" w:hAnsiTheme="minorHAnsi" w:cstheme="minorHAnsi"/>
+          <w:color w:val="BCBEC4"/>
+          <w:sz w:val="24"/>
+        </w:rPr>
+        <w:t>arr</w:t>
+      </w:r>
+      <w:proofErr w:type="spellEnd"/>
+      <w:r>
+        <w:rPr>
+          <w:rFonts w:asciiTheme="minorHAnsi" w:hAnsiTheme="minorHAnsi" w:cstheme="minorHAnsi"/>
+          <w:color w:val="BCBEC4"/>
+          <w:sz w:val="24"/>
+        </w:rPr>
+        <w:t xml:space="preserve">); </w:t>
       </w:r>
       <w:r>
         <w:rPr>
@@ -4585,7 +4810,25 @@
           <w:color w:val="BCBEC4"/>
           <w:sz w:val="24"/>
         </w:rPr>
-        <w:t xml:space="preserve">(arr)); </w:t>
+        <w:t>(</w:t>
+      </w:r>
+      <w:proofErr w:type="spellStart"/>
+      <w:r>
+        <w:rPr>
+          <w:rFonts w:asciiTheme="minorHAnsi" w:hAnsiTheme="minorHAnsi" w:cstheme="minorHAnsi"/>
+          <w:color w:val="BCBEC4"/>
+          <w:sz w:val="24"/>
+        </w:rPr>
+        <w:t>arr</w:t>
+      </w:r>
+      <w:proofErr w:type="spellEnd"/>
+      <w:r>
+        <w:rPr>
+          <w:rFonts w:asciiTheme="minorHAnsi" w:hAnsiTheme="minorHAnsi" w:cstheme="minorHAnsi"/>
+          <w:color w:val="BCBEC4"/>
+          <w:sz w:val="24"/>
+        </w:rPr>
+        <w:t xml:space="preserve">)); </w:t>
       </w:r>
       <w:r>
         <w:rPr>
@@ -4612,6 +4855,7 @@
         <w:br/>
         <w:t xml:space="preserve">        </w:t>
       </w:r>
+      <w:proofErr w:type="spellStart"/>
       <w:r>
         <w:rPr>
           <w:rFonts w:asciiTheme="minorHAnsi" w:hAnsiTheme="minorHAnsi" w:cstheme="minorHAnsi"/>
@@ -4620,6 +4864,7 @@
         </w:rPr>
         <w:t>int</w:t>
       </w:r>
+      <w:proofErr w:type="spellEnd"/>
       <w:r>
         <w:rPr>
           <w:rFonts w:asciiTheme="minorHAnsi" w:hAnsiTheme="minorHAnsi" w:cstheme="minorHAnsi"/>
@@ -4685,6 +4930,7 @@
         <w:br/>
         <w:t xml:space="preserve">        </w:t>
       </w:r>
+      <w:proofErr w:type="spellStart"/>
       <w:r>
         <w:rPr>
           <w:rFonts w:asciiTheme="minorHAnsi" w:hAnsiTheme="minorHAnsi" w:cstheme="minorHAnsi"/>
@@ -4693,6 +4939,7 @@
         </w:rPr>
         <w:t>int</w:t>
       </w:r>
+      <w:proofErr w:type="spellEnd"/>
       <w:r>
         <w:rPr>
           <w:rFonts w:asciiTheme="minorHAnsi" w:hAnsiTheme="minorHAnsi" w:cstheme="minorHAnsi"/>
@@ -4828,7 +5075,25 @@
           <w:color w:val="7A7E85"/>
           <w:sz w:val="24"/>
         </w:rPr>
-        <w:t>//-1 arr is larger than arr2</w:t>
+        <w:t xml:space="preserve">//-1 </w:t>
+      </w:r>
+      <w:proofErr w:type="spellStart"/>
+      <w:r>
+        <w:rPr>
+          <w:rFonts w:asciiTheme="minorHAnsi" w:hAnsiTheme="minorHAnsi" w:cstheme="minorHAnsi"/>
+          <w:color w:val="7A7E85"/>
+          <w:sz w:val="24"/>
+        </w:rPr>
+        <w:t>arr</w:t>
+      </w:r>
+      <w:proofErr w:type="spellEnd"/>
+      <w:r>
+        <w:rPr>
+          <w:rFonts w:asciiTheme="minorHAnsi" w:hAnsiTheme="minorHAnsi" w:cstheme="minorHAnsi"/>
+          <w:color w:val="7A7E85"/>
+          <w:sz w:val="24"/>
+        </w:rPr>
+        <w:t xml:space="preserve"> is larger than arr2</w:t>
       </w:r>
       <w:r>
         <w:rPr>
@@ -5187,7 +5452,7 @@
           <w:lang w:eastAsia="en-IN"/>
         </w:rPr>
       </w:pPr>
-      <w:bookmarkStart w:id="4" w:name="_Toc182433167"/>
+      <w:bookmarkStart w:id="5" w:name="_Toc182433167"/>
       <w:r>
         <w:rPr>
           <w:rFonts w:eastAsia="Times New Roman"/>
@@ -5219,7 +5484,7 @@
         </w:rPr>
         <w:t>Interview Questions</w:t>
       </w:r>
-      <w:bookmarkEnd w:id="4"/>
+      <w:bookmarkEnd w:id="5"/>
     </w:p>
     <w:p>
       <w:pPr>
@@ -5284,8 +5549,6 @@
           <w:lang w:eastAsia="en-IN"/>
         </w:rPr>
       </w:pPr>
-      <w:bookmarkStart w:id="5" w:name="_GoBack"/>
-      <w:bookmarkEnd w:id="5"/>
     </w:p>
     <w:sectPr>
       <w:footerReference w:type="default" r:id="rId9"/>
@@ -5357,7 +5620,7 @@
           <w:rPr>
             <w:noProof/>
           </w:rPr>
-          <w:t>5</w:t>
+          <w:t>6</w:t>
         </w:r>
         <w:r>
           <w:rPr>
@@ -11805,7 +12068,7 @@
 </file>
 
 <file path=customXml/itemProps1.xml><?xml version="1.0" encoding="utf-8"?>
-<ds:datastoreItem xmlns:ds="http://schemas.openxmlformats.org/officeDocument/2006/customXml" ds:itemID="{B1AF069B-3886-404E-BD6A-2E8704168B7B}">
+<ds:datastoreItem xmlns:ds="http://schemas.openxmlformats.org/officeDocument/2006/customXml" ds:itemID="{3E67D5D9-4722-46B7-B208-C51B38D4ECE2}">
   <ds:schemaRefs>
     <ds:schemaRef ds:uri="http://schemas.openxmlformats.org/officeDocument/2006/bibliography"/>
   </ds:schemaRefs>

</xml_diff>

<commit_message>
Functional Programming notes added
</commit_message>
<xml_diff>
--- a/1. Java Basics.docx
+++ b/1. Java Basics.docx
@@ -2088,19 +2088,7 @@
           <w:sz w:val="40"/>
           <w:lang w:eastAsia="en-IN"/>
         </w:rPr>
-        <w:t>Int</w:t>
-      </w:r>
-      <w:bookmarkStart w:id="2" w:name="_GoBack"/>
-      <w:bookmarkEnd w:id="2"/>
-      <w:r>
-        <w:rPr>
-          <w:rFonts w:eastAsia="Times New Roman"/>
-          <w:b/>
-          <w:color w:val="1F4E79" w:themeColor="accent5" w:themeShade="80"/>
-          <w:sz w:val="40"/>
-          <w:lang w:eastAsia="en-IN"/>
-        </w:rPr>
-        <w:t>roduction to Java</w:t>
+        <w:t>Introduction to Java</w:t>
       </w:r>
       <w:bookmarkEnd w:id="1"/>
     </w:p>
@@ -2864,7 +2852,7 @@
           <w:szCs w:val="32"/>
         </w:rPr>
       </w:pPr>
-      <w:bookmarkStart w:id="3" w:name="_Toc183019552"/>
+      <w:bookmarkStart w:id="2" w:name="_Toc183019552"/>
       <w:r>
         <w:rPr>
           <w:rFonts w:asciiTheme="majorHAnsi" w:hAnsiTheme="majorHAnsi" w:cstheme="majorHAnsi"/>
@@ -2875,7 +2863,7 @@
         <w:lastRenderedPageBreak/>
         <w:t># How Java code is executed?</w:t>
       </w:r>
-      <w:bookmarkEnd w:id="3"/>
+      <w:bookmarkEnd w:id="2"/>
     </w:p>
     <w:p>
       <w:pPr>
@@ -2996,7 +2984,7 @@
             <v:path o:extrusionok="f" gradientshapeok="t" o:connecttype="rect"/>
             <o:lock v:ext="edit" aspectratio="t"/>
           </v:shapetype>
-          <v:shape id="_x0000_i1025" type="#_x0000_t75" style="width:348.75pt;height:214.1pt">
+          <v:shape id="_x0000_i1025" type="#_x0000_t75" style="width:348.65pt;height:214.3pt">
             <v:imagedata r:id="rId8" o:title="Untitled-1"/>
           </v:shape>
         </w:pict>
@@ -3927,7 +3915,7 @@
           <w:lang w:eastAsia="en-IN"/>
         </w:rPr>
       </w:pPr>
-      <w:bookmarkStart w:id="4" w:name="_Toc183019553"/>
+      <w:bookmarkStart w:id="3" w:name="_Toc183019553"/>
       <w:r>
         <w:rPr>
           <w:rFonts w:eastAsia="Times New Roman"/>
@@ -3959,7 +3947,7 @@
         </w:rPr>
         <w:t>Basic Java Concepts</w:t>
       </w:r>
-      <w:bookmarkEnd w:id="4"/>
+      <w:bookmarkEnd w:id="3"/>
     </w:p>
     <w:p>
       <w:pPr>
@@ -4981,7 +4969,7 @@
           <w:szCs w:val="32"/>
         </w:rPr>
       </w:pPr>
-      <w:bookmarkStart w:id="5" w:name="_Toc183019554"/>
+      <w:bookmarkStart w:id="4" w:name="_Toc183019554"/>
       <w:r>
         <w:rPr>
           <w:rFonts w:asciiTheme="majorHAnsi" w:hAnsiTheme="majorHAnsi" w:cstheme="majorHAnsi"/>
@@ -4992,7 +4980,7 @@
         <w:lastRenderedPageBreak/>
         <w:t># Variables</w:t>
       </w:r>
-      <w:bookmarkEnd w:id="5"/>
+      <w:bookmarkEnd w:id="4"/>
     </w:p>
     <w:p>
       <w:pPr>
@@ -7881,7 +7869,7 @@
           <w:szCs w:val="32"/>
         </w:rPr>
       </w:pPr>
-      <w:bookmarkStart w:id="6" w:name="_Toc183019555"/>
+      <w:bookmarkStart w:id="5" w:name="_Toc183019555"/>
       <w:r>
         <w:rPr>
           <w:rFonts w:asciiTheme="majorHAnsi" w:hAnsiTheme="majorHAnsi" w:cstheme="majorHAnsi"/>
@@ -7891,7 +7879,7 @@
         </w:rPr>
         <w:t># Operators</w:t>
       </w:r>
-      <w:bookmarkEnd w:id="6"/>
+      <w:bookmarkEnd w:id="5"/>
     </w:p>
     <w:p>
       <w:pPr>
@@ -11980,7 +11968,7 @@
           <w:szCs w:val="32"/>
         </w:rPr>
       </w:pPr>
-      <w:bookmarkStart w:id="7" w:name="_Toc183019556"/>
+      <w:bookmarkStart w:id="6" w:name="_Toc183019556"/>
       <w:r>
         <w:rPr>
           <w:rFonts w:asciiTheme="majorHAnsi" w:hAnsiTheme="majorHAnsi" w:cstheme="majorHAnsi"/>
@@ -12011,7 +11999,7 @@
         </w:rPr>
         <w:t>-else)</w:t>
       </w:r>
-      <w:bookmarkEnd w:id="7"/>
+      <w:bookmarkEnd w:id="6"/>
     </w:p>
     <w:p>
       <w:pPr>
@@ -13656,7 +13644,7 @@
           <w:szCs w:val="32"/>
         </w:rPr>
       </w:pPr>
-      <w:bookmarkStart w:id="8" w:name="_Toc183019557"/>
+      <w:bookmarkStart w:id="7" w:name="_Toc183019557"/>
       <w:r>
         <w:rPr>
           <w:rFonts w:asciiTheme="majorHAnsi" w:hAnsiTheme="majorHAnsi" w:cstheme="majorHAnsi"/>
@@ -13667,7 +13655,7 @@
         <w:lastRenderedPageBreak/>
         <w:t># Loops</w:t>
       </w:r>
-      <w:bookmarkEnd w:id="8"/>
+      <w:bookmarkEnd w:id="7"/>
     </w:p>
     <w:p>
       <w:pPr>
@@ -15168,7 +15156,7 @@
           <w:lang w:eastAsia="en-IN"/>
         </w:rPr>
       </w:pPr>
-      <w:bookmarkStart w:id="9" w:name="_Toc183019558"/>
+      <w:bookmarkStart w:id="8" w:name="_Toc183019558"/>
       <w:r>
         <w:rPr>
           <w:rFonts w:eastAsia="Times New Roman"/>
@@ -15200,7 +15188,7 @@
         </w:rPr>
         <w:t>Type Conversion</w:t>
       </w:r>
-      <w:bookmarkEnd w:id="9"/>
+      <w:bookmarkEnd w:id="8"/>
     </w:p>
     <w:p>
       <w:pPr>
@@ -15290,7 +15278,7 @@
           <w:szCs w:val="32"/>
         </w:rPr>
       </w:pPr>
-      <w:bookmarkStart w:id="10" w:name="_Toc183019559"/>
+      <w:bookmarkStart w:id="9" w:name="_Toc183019559"/>
       <w:r>
         <w:rPr>
           <w:rFonts w:asciiTheme="majorHAnsi" w:hAnsiTheme="majorHAnsi" w:cstheme="majorHAnsi"/>
@@ -15318,7 +15306,7 @@
         </w:rPr>
         <w:t xml:space="preserve"> type conversion (Widening)</w:t>
       </w:r>
-      <w:bookmarkEnd w:id="10"/>
+      <w:bookmarkEnd w:id="9"/>
     </w:p>
     <w:p>
       <w:pPr>
@@ -17059,7 +17047,7 @@
           <w:szCs w:val="32"/>
         </w:rPr>
       </w:pPr>
-      <w:bookmarkStart w:id="11" w:name="_Toc183019560"/>
+      <w:bookmarkStart w:id="10" w:name="_Toc183019560"/>
       <w:r>
         <w:rPr>
           <w:rFonts w:asciiTheme="majorHAnsi" w:hAnsiTheme="majorHAnsi" w:cstheme="majorHAnsi"/>
@@ -17096,7 +17084,7 @@
         </w:rPr>
         <w:t>)</w:t>
       </w:r>
-      <w:bookmarkEnd w:id="11"/>
+      <w:bookmarkEnd w:id="10"/>
     </w:p>
     <w:p>
       <w:pPr>
@@ -19755,7 +19743,7 @@
           <w:lang w:eastAsia="en-IN"/>
         </w:rPr>
       </w:pPr>
-      <w:bookmarkStart w:id="12" w:name="_Toc183019561"/>
+      <w:bookmarkStart w:id="11" w:name="_Toc183019561"/>
       <w:r>
         <w:rPr>
           <w:rFonts w:eastAsia="Times New Roman"/>
@@ -19787,7 +19775,7 @@
         </w:rPr>
         <w:t>Input and Output</w:t>
       </w:r>
-      <w:bookmarkEnd w:id="12"/>
+      <w:bookmarkEnd w:id="11"/>
       <w:r>
         <w:rPr>
           <w:rFonts w:eastAsia="Times New Roman"/>
@@ -19809,7 +19797,7 @@
           <w:szCs w:val="32"/>
         </w:rPr>
       </w:pPr>
-      <w:bookmarkStart w:id="13" w:name="_Toc183019562"/>
+      <w:bookmarkStart w:id="12" w:name="_Toc183019562"/>
       <w:r>
         <w:rPr>
           <w:rFonts w:asciiTheme="majorHAnsi" w:hAnsiTheme="majorHAnsi" w:cstheme="majorHAnsi"/>
@@ -19819,7 +19807,7 @@
         </w:rPr>
         <w:t># Output</w:t>
       </w:r>
-      <w:bookmarkEnd w:id="13"/>
+      <w:bookmarkEnd w:id="12"/>
     </w:p>
     <w:p>
       <w:pPr>
@@ -22426,7 +22414,7 @@
           <w:szCs w:val="32"/>
         </w:rPr>
       </w:pPr>
-      <w:bookmarkStart w:id="14" w:name="_Toc183019563"/>
+      <w:bookmarkStart w:id="13" w:name="_Toc183019563"/>
       <w:r>
         <w:rPr>
           <w:rFonts w:asciiTheme="majorHAnsi" w:hAnsiTheme="majorHAnsi" w:cstheme="majorHAnsi"/>
@@ -22436,7 +22424,7 @@
         </w:rPr>
         <w:t># Input</w:t>
       </w:r>
-      <w:bookmarkEnd w:id="14"/>
+      <w:bookmarkEnd w:id="13"/>
     </w:p>
     <w:p>
       <w:pPr>
@@ -25129,7 +25117,7 @@
           <w:lang w:eastAsia="en-IN"/>
         </w:rPr>
       </w:pPr>
-      <w:bookmarkStart w:id="15" w:name="_Toc183019564"/>
+      <w:bookmarkStart w:id="14" w:name="_Toc183019564"/>
       <w:r>
         <w:rPr>
           <w:rFonts w:eastAsia="Times New Roman"/>
@@ -25161,7 +25149,7 @@
         </w:rPr>
         <w:t>Arrays</w:t>
       </w:r>
-      <w:bookmarkEnd w:id="15"/>
+      <w:bookmarkEnd w:id="14"/>
     </w:p>
     <w:p>
       <w:pPr>
@@ -25779,7 +25767,7 @@
           <w:szCs w:val="32"/>
         </w:rPr>
       </w:pPr>
-      <w:bookmarkStart w:id="16" w:name="_Toc183019565"/>
+      <w:bookmarkStart w:id="15" w:name="_Toc183019565"/>
       <w:r>
         <w:rPr>
           <w:rFonts w:asciiTheme="majorHAnsi" w:hAnsiTheme="majorHAnsi" w:cstheme="majorHAnsi"/>
@@ -25789,7 +25777,7 @@
         </w:rPr>
         <w:t># Basic functions</w:t>
       </w:r>
-      <w:bookmarkEnd w:id="16"/>
+      <w:bookmarkEnd w:id="15"/>
     </w:p>
     <w:p>
       <w:pPr>
@@ -28966,7 +28954,7 @@
           <w:lang w:eastAsia="en-IN"/>
         </w:rPr>
       </w:pPr>
-      <w:bookmarkStart w:id="17" w:name="_Toc183019566"/>
+      <w:bookmarkStart w:id="16" w:name="_Toc183019566"/>
       <w:r>
         <w:rPr>
           <w:rFonts w:eastAsia="Times New Roman"/>
@@ -28998,7 +28986,7 @@
         </w:rPr>
         <w:t>Strings</w:t>
       </w:r>
-      <w:bookmarkEnd w:id="17"/>
+      <w:bookmarkEnd w:id="16"/>
     </w:p>
     <w:p>
       <w:pPr>
@@ -30112,7 +30100,7 @@
           <w:szCs w:val="32"/>
         </w:rPr>
       </w:pPr>
-      <w:bookmarkStart w:id="18" w:name="_Toc183019567"/>
+      <w:bookmarkStart w:id="17" w:name="_Toc183019567"/>
       <w:r>
         <w:rPr>
           <w:rFonts w:asciiTheme="majorHAnsi" w:hAnsiTheme="majorHAnsi" w:cstheme="majorHAnsi"/>
@@ -30123,7 +30111,7 @@
         <w:lastRenderedPageBreak/>
         <w:t># String Methods</w:t>
       </w:r>
-      <w:bookmarkEnd w:id="18"/>
+      <w:bookmarkEnd w:id="17"/>
     </w:p>
     <w:p>
       <w:pPr>
@@ -33070,7 +33058,7 @@
           <w:szCs w:val="32"/>
         </w:rPr>
       </w:pPr>
-      <w:bookmarkStart w:id="19" w:name="_Toc183019568"/>
+      <w:bookmarkStart w:id="18" w:name="_Toc183019568"/>
       <w:r>
         <w:rPr>
           <w:rFonts w:asciiTheme="majorHAnsi" w:hAnsiTheme="majorHAnsi" w:cstheme="majorHAnsi"/>
@@ -33081,7 +33069,7 @@
         <w:lastRenderedPageBreak/>
         <w:t># String Builder</w:t>
       </w:r>
-      <w:bookmarkEnd w:id="19"/>
+      <w:bookmarkEnd w:id="18"/>
     </w:p>
     <w:p>
       <w:pPr>
@@ -33952,7 +33940,7 @@
           <w:szCs w:val="32"/>
         </w:rPr>
       </w:pPr>
-      <w:bookmarkStart w:id="20" w:name="_Toc183019569"/>
+      <w:bookmarkStart w:id="19" w:name="_Toc183019569"/>
       <w:r>
         <w:rPr>
           <w:rFonts w:asciiTheme="majorHAnsi" w:hAnsiTheme="majorHAnsi" w:cstheme="majorHAnsi"/>
@@ -33963,7 +33951,7 @@
         <w:lastRenderedPageBreak/>
         <w:t># Key Methods of String Builder</w:t>
       </w:r>
-      <w:bookmarkEnd w:id="20"/>
+      <w:bookmarkEnd w:id="19"/>
     </w:p>
     <w:p>
       <w:pPr>
@@ -36156,7 +36144,7 @@
           <w:lang w:eastAsia="en-IN"/>
         </w:rPr>
       </w:pPr>
-      <w:bookmarkStart w:id="21" w:name="_Toc183019570"/>
+      <w:bookmarkStart w:id="20" w:name="_Toc183019570"/>
       <w:r>
         <w:rPr>
           <w:rFonts w:eastAsia="Times New Roman"/>
@@ -36188,7 +36176,7 @@
         </w:rPr>
         <w:t>Packages</w:t>
       </w:r>
-      <w:bookmarkEnd w:id="21"/>
+      <w:bookmarkEnd w:id="20"/>
       <w:r>
         <w:rPr>
           <w:rFonts w:eastAsia="Times New Roman"/>
@@ -38441,7 +38429,7 @@
           <w:lang w:eastAsia="en-IN"/>
         </w:rPr>
       </w:pPr>
-      <w:bookmarkStart w:id="22" w:name="_Toc183019571"/>
+      <w:bookmarkStart w:id="21" w:name="_Toc183019571"/>
       <w:r>
         <w:rPr>
           <w:rFonts w:eastAsia="Times New Roman"/>
@@ -38473,7 +38461,7 @@
         </w:rPr>
         <w:t>Wrapper classes</w:t>
       </w:r>
-      <w:bookmarkEnd w:id="22"/>
+      <w:bookmarkEnd w:id="21"/>
     </w:p>
     <w:p>
       <w:pPr>
@@ -39810,7 +39798,7 @@
           <w:szCs w:val="32"/>
         </w:rPr>
       </w:pPr>
-      <w:bookmarkStart w:id="23" w:name="_Toc183019572"/>
+      <w:bookmarkStart w:id="22" w:name="_Toc183019572"/>
       <w:r>
         <w:rPr>
           <w:rFonts w:asciiTheme="majorHAnsi" w:hAnsiTheme="majorHAnsi" w:cstheme="majorHAnsi"/>
@@ -39820,7 +39808,7 @@
         </w:rPr>
         <w:t># Auto-Boxing and Unboxing</w:t>
       </w:r>
-      <w:bookmarkEnd w:id="23"/>
+      <w:bookmarkEnd w:id="22"/>
     </w:p>
     <w:p>
       <w:pPr>
@@ -42023,7 +42011,7 @@
           <w:lang w:eastAsia="en-IN"/>
         </w:rPr>
       </w:pPr>
-      <w:bookmarkStart w:id="24" w:name="_Toc183019573"/>
+      <w:bookmarkStart w:id="23" w:name="_Toc183019573"/>
       <w:r>
         <w:rPr>
           <w:rFonts w:eastAsia="Times New Roman"/>
@@ -42055,7 +42043,7 @@
         </w:rPr>
         <w:t>Var keyword</w:t>
       </w:r>
-      <w:bookmarkEnd w:id="24"/>
+      <w:bookmarkEnd w:id="23"/>
     </w:p>
     <w:p>
       <w:pPr>
@@ -44166,7 +44154,7 @@
           <w:lang w:eastAsia="en-IN"/>
         </w:rPr>
       </w:pPr>
-      <w:bookmarkStart w:id="25" w:name="_Toc183019574"/>
+      <w:bookmarkStart w:id="24" w:name="_Toc183019574"/>
       <w:r>
         <w:rPr>
           <w:rFonts w:eastAsia="Times New Roman"/>
@@ -44198,7 +44186,7 @@
         </w:rPr>
         <w:t>Interview Questions</w:t>
       </w:r>
-      <w:bookmarkEnd w:id="25"/>
+      <w:bookmarkEnd w:id="24"/>
     </w:p>
     <w:p>
       <w:pPr>
@@ -46399,15 +46387,7 @@
           <w:sz w:val="24"/>
           <w:lang w:eastAsia="en-IN"/>
         </w:rPr>
-        <w:t xml:space="preserve">Can var </w:t>
-      </w:r>
-      <w:r>
-        <w:rPr>
-          <w:b/>
-          <w:sz w:val="24"/>
-          <w:lang w:eastAsia="en-IN"/>
-        </w:rPr>
-        <w:t>is used only for local variable?</w:t>
+        <w:t>Can var is used only for local variable?</w:t>
       </w:r>
     </w:p>
     <w:p>
@@ -47294,6 +47274,8 @@
           <w:lang w:eastAsia="en-IN"/>
         </w:rPr>
       </w:pPr>
+      <w:bookmarkStart w:id="25" w:name="_GoBack"/>
+      <w:bookmarkEnd w:id="25"/>
     </w:p>
     <w:sectPr>
       <w:footerReference w:type="default" r:id="rId16"/>
@@ -47365,7 +47347,7 @@
           <w:rPr>
             <w:noProof/>
           </w:rPr>
-          <w:t>21</w:t>
+          <w:t>31</w:t>
         </w:r>
         <w:r>
           <w:rPr>
@@ -52775,7 +52757,7 @@
 </file>
 
 <file path=customXml/itemProps1.xml><?xml version="1.0" encoding="utf-8"?>
-<ds:datastoreItem xmlns:ds="http://schemas.openxmlformats.org/officeDocument/2006/customXml" ds:itemID="{EED9850D-12C5-48EB-8369-166EBC79446B}">
+<ds:datastoreItem xmlns:ds="http://schemas.openxmlformats.org/officeDocument/2006/customXml" ds:itemID="{8195B219-860F-4CDD-9C19-8F18990CB544}">
   <ds:schemaRefs>
     <ds:schemaRef ds:uri="http://schemas.openxmlformats.org/officeDocument/2006/bibliography"/>
   </ds:schemaRefs>

</xml_diff>

<commit_message>
Spring boot notes added
</commit_message>
<xml_diff>
--- a/1. Java Basics.docx
+++ b/1. Java Basics.docx
@@ -2984,7 +2984,7 @@
             <v:path o:extrusionok="f" gradientshapeok="t" o:connecttype="rect"/>
             <o:lock v:ext="edit" aspectratio="t"/>
           </v:shapetype>
-          <v:shape id="_x0000_i1025" type="#_x0000_t75" style="width:348.5pt;height:214pt">
+          <v:shape id="_x0000_i1025" type="#_x0000_t75" style="width:348.55pt;height:213.8pt">
             <v:imagedata r:id="rId8" o:title="Untitled-1"/>
           </v:shape>
         </w:pict>
@@ -4970,8 +4970,6 @@
         </w:rPr>
       </w:pPr>
       <w:bookmarkStart w:id="4" w:name="_Toc183019554"/>
-      <w:bookmarkStart w:id="5" w:name="_GoBack"/>
-      <w:bookmarkEnd w:id="5"/>
       <w:r>
         <w:rPr>
           <w:rFonts w:asciiTheme="majorHAnsi" w:hAnsiTheme="majorHAnsi" w:cstheme="majorHAnsi"/>
@@ -7871,7 +7869,7 @@
           <w:szCs w:val="32"/>
         </w:rPr>
       </w:pPr>
-      <w:bookmarkStart w:id="6" w:name="_Toc183019555"/>
+      <w:bookmarkStart w:id="5" w:name="_Toc183019555"/>
       <w:r>
         <w:rPr>
           <w:rFonts w:asciiTheme="majorHAnsi" w:hAnsiTheme="majorHAnsi" w:cstheme="majorHAnsi"/>
@@ -7881,7 +7879,7 @@
         </w:rPr>
         <w:t># Operators</w:t>
       </w:r>
-      <w:bookmarkEnd w:id="6"/>
+      <w:bookmarkEnd w:id="5"/>
     </w:p>
     <w:p>
       <w:pPr>
@@ -11970,7 +11968,7 @@
           <w:szCs w:val="32"/>
         </w:rPr>
       </w:pPr>
-      <w:bookmarkStart w:id="7" w:name="_Toc183019556"/>
+      <w:bookmarkStart w:id="6" w:name="_Toc183019556"/>
       <w:r>
         <w:rPr>
           <w:rFonts w:asciiTheme="majorHAnsi" w:hAnsiTheme="majorHAnsi" w:cstheme="majorHAnsi"/>
@@ -12001,7 +11999,7 @@
         </w:rPr>
         <w:t>-else)</w:t>
       </w:r>
-      <w:bookmarkEnd w:id="7"/>
+      <w:bookmarkEnd w:id="6"/>
     </w:p>
     <w:p>
       <w:pPr>
@@ -13624,7 +13622,7 @@
           <w:szCs w:val="32"/>
         </w:rPr>
       </w:pPr>
-      <w:bookmarkStart w:id="8" w:name="_Toc183019557"/>
+      <w:bookmarkStart w:id="7" w:name="_Toc183019557"/>
       <w:r>
         <w:rPr>
           <w:rFonts w:asciiTheme="majorHAnsi" w:hAnsiTheme="majorHAnsi" w:cstheme="majorHAnsi"/>
@@ -13635,7 +13633,7 @@
         <w:lastRenderedPageBreak/>
         <w:t># Loops</w:t>
       </w:r>
-      <w:bookmarkEnd w:id="8"/>
+      <w:bookmarkEnd w:id="7"/>
     </w:p>
     <w:p>
       <w:pPr>
@@ -15166,7 +15164,7 @@
           <w:lang w:eastAsia="en-IN"/>
         </w:rPr>
       </w:pPr>
-      <w:bookmarkStart w:id="9" w:name="_Toc183019558"/>
+      <w:bookmarkStart w:id="8" w:name="_Toc183019558"/>
       <w:r>
         <w:rPr>
           <w:rFonts w:eastAsia="Times New Roman"/>
@@ -15198,7 +15196,7 @@
         </w:rPr>
         <w:t>Type Conversion</w:t>
       </w:r>
-      <w:bookmarkEnd w:id="9"/>
+      <w:bookmarkEnd w:id="8"/>
     </w:p>
     <w:p>
       <w:pPr>
@@ -15288,7 +15286,7 @@
           <w:szCs w:val="32"/>
         </w:rPr>
       </w:pPr>
-      <w:bookmarkStart w:id="10" w:name="_Toc183019559"/>
+      <w:bookmarkStart w:id="9" w:name="_Toc183019559"/>
       <w:r>
         <w:rPr>
           <w:rFonts w:asciiTheme="majorHAnsi" w:hAnsiTheme="majorHAnsi" w:cstheme="majorHAnsi"/>
@@ -15318,7 +15316,7 @@
         </w:rPr>
         <w:t xml:space="preserve"> type conversion (Widening)</w:t>
       </w:r>
-      <w:bookmarkEnd w:id="10"/>
+      <w:bookmarkEnd w:id="9"/>
     </w:p>
     <w:p>
       <w:pPr>
@@ -17059,7 +17057,7 @@
           <w:szCs w:val="32"/>
         </w:rPr>
       </w:pPr>
-      <w:bookmarkStart w:id="11" w:name="_Toc183019560"/>
+      <w:bookmarkStart w:id="10" w:name="_Toc183019560"/>
       <w:r>
         <w:rPr>
           <w:rFonts w:asciiTheme="majorHAnsi" w:hAnsiTheme="majorHAnsi" w:cstheme="majorHAnsi"/>
@@ -17107,7 +17105,7 @@
         </w:rPr>
         <w:t>)</w:t>
       </w:r>
-      <w:bookmarkEnd w:id="11"/>
+      <w:bookmarkEnd w:id="10"/>
     </w:p>
     <w:p>
       <w:pPr>
@@ -19766,7 +19764,7 @@
           <w:lang w:eastAsia="en-IN"/>
         </w:rPr>
       </w:pPr>
-      <w:bookmarkStart w:id="12" w:name="_Toc183019561"/>
+      <w:bookmarkStart w:id="11" w:name="_Toc183019561"/>
       <w:r>
         <w:rPr>
           <w:rFonts w:eastAsia="Times New Roman"/>
@@ -19798,7 +19796,7 @@
         </w:rPr>
         <w:t>Input and Output</w:t>
       </w:r>
-      <w:bookmarkEnd w:id="12"/>
+      <w:bookmarkEnd w:id="11"/>
       <w:r>
         <w:rPr>
           <w:rFonts w:eastAsia="Times New Roman"/>
@@ -19820,7 +19818,7 @@
           <w:szCs w:val="32"/>
         </w:rPr>
       </w:pPr>
-      <w:bookmarkStart w:id="13" w:name="_Toc183019562"/>
+      <w:bookmarkStart w:id="12" w:name="_Toc183019562"/>
       <w:r>
         <w:rPr>
           <w:rFonts w:asciiTheme="majorHAnsi" w:hAnsiTheme="majorHAnsi" w:cstheme="majorHAnsi"/>
@@ -19830,7 +19828,7 @@
         </w:rPr>
         <w:t># Output</w:t>
       </w:r>
-      <w:bookmarkEnd w:id="13"/>
+      <w:bookmarkEnd w:id="12"/>
     </w:p>
     <w:p>
       <w:pPr>
@@ -22437,7 +22435,7 @@
           <w:szCs w:val="32"/>
         </w:rPr>
       </w:pPr>
-      <w:bookmarkStart w:id="14" w:name="_Toc183019563"/>
+      <w:bookmarkStart w:id="13" w:name="_Toc183019563"/>
       <w:r>
         <w:rPr>
           <w:rFonts w:asciiTheme="majorHAnsi" w:hAnsiTheme="majorHAnsi" w:cstheme="majorHAnsi"/>
@@ -22447,7 +22445,7 @@
         </w:rPr>
         <w:t># Input</w:t>
       </w:r>
-      <w:bookmarkEnd w:id="14"/>
+      <w:bookmarkEnd w:id="13"/>
     </w:p>
     <w:p>
       <w:pPr>
@@ -22635,6 +22633,7 @@
                 <w:lang w:eastAsia="en-IN"/>
               </w:rPr>
             </w:pPr>
+            <w:bookmarkStart w:id="14" w:name="_GoBack" w:colFirst="0" w:colLast="1"/>
             <w:proofErr w:type="spellStart"/>
             <w:r>
               <w:rPr>
@@ -22960,6 +22959,7 @@
       </w:tr>
       <w:tr>
         <w:trPr>
+          <w:trHeight w:val="17"/>
           <w:tblCellSpacing w:w="15" w:type="dxa"/>
         </w:trPr>
         <w:tc>
@@ -23071,6 +23071,7 @@
           </w:p>
         </w:tc>
       </w:tr>
+      <w:bookmarkEnd w:id="14"/>
     </w:tbl>
     <w:p>
       <w:pPr>
@@ -47448,7 +47449,7 @@
           <w:rPr>
             <w:noProof/>
           </w:rPr>
-          <w:t>10</w:t>
+          <w:t>21</w:t>
         </w:r>
         <w:r>
           <w:rPr>
@@ -52858,7 +52859,7 @@
 </file>
 
 <file path=customXml/itemProps1.xml><?xml version="1.0" encoding="utf-8"?>
-<ds:datastoreItem xmlns:ds="http://schemas.openxmlformats.org/officeDocument/2006/customXml" ds:itemID="{F61E6D66-5886-4A4C-A790-B6BB47271839}">
+<ds:datastoreItem xmlns:ds="http://schemas.openxmlformats.org/officeDocument/2006/customXml" ds:itemID="{B20631B3-5F33-4D01-8D51-9ACA2C0D5975}">
   <ds:schemaRefs>
     <ds:schemaRef ds:uri="http://schemas.openxmlformats.org/officeDocument/2006/bibliography"/>
   </ds:schemaRefs>

</xml_diff>

<commit_message>
Added java version related question
</commit_message>
<xml_diff>
--- a/1. Java Basics.docx
+++ b/1. Java Basics.docx
@@ -2984,7 +2984,7 @@
             <v:path o:extrusionok="f" gradientshapeok="t" o:connecttype="rect"/>
             <o:lock v:ext="edit" aspectratio="t"/>
           </v:shapetype>
-          <v:shape id="_x0000_i1025" type="#_x0000_t75" style="width:348.55pt;height:213.8pt">
+          <v:shape id="_x0000_i1025" type="#_x0000_t75" style="width:348.4pt;height:213.7pt">
             <v:imagedata r:id="rId8" o:title="Untitled-1"/>
           </v:shape>
         </w:pict>
@@ -22633,7 +22633,6 @@
                 <w:lang w:eastAsia="en-IN"/>
               </w:rPr>
             </w:pPr>
-            <w:bookmarkStart w:id="14" w:name="_GoBack" w:colFirst="0" w:colLast="1"/>
             <w:proofErr w:type="spellStart"/>
             <w:r>
               <w:rPr>
@@ -23071,7 +23070,6 @@
           </w:p>
         </w:tc>
       </w:tr>
-      <w:bookmarkEnd w:id="14"/>
     </w:tbl>
     <w:p>
       <w:pPr>
@@ -25141,7 +25139,7 @@
           <w:lang w:eastAsia="en-IN"/>
         </w:rPr>
       </w:pPr>
-      <w:bookmarkStart w:id="15" w:name="_Toc183019564"/>
+      <w:bookmarkStart w:id="14" w:name="_Toc183019564"/>
       <w:r>
         <w:rPr>
           <w:rFonts w:eastAsia="Times New Roman"/>
@@ -25173,7 +25171,7 @@
         </w:rPr>
         <w:t>Arrays</w:t>
       </w:r>
-      <w:bookmarkEnd w:id="15"/>
+      <w:bookmarkEnd w:id="14"/>
     </w:p>
     <w:p>
       <w:pPr>
@@ -25862,7 +25860,7 @@
           <w:szCs w:val="32"/>
         </w:rPr>
       </w:pPr>
-      <w:bookmarkStart w:id="16" w:name="_Toc183019565"/>
+      <w:bookmarkStart w:id="15" w:name="_Toc183019565"/>
       <w:r>
         <w:rPr>
           <w:rFonts w:asciiTheme="majorHAnsi" w:hAnsiTheme="majorHAnsi" w:cstheme="majorHAnsi"/>
@@ -25872,7 +25870,7 @@
         </w:rPr>
         <w:t># Basic functions</w:t>
       </w:r>
-      <w:bookmarkEnd w:id="16"/>
+      <w:bookmarkEnd w:id="15"/>
     </w:p>
     <w:p>
       <w:pPr>
@@ -29049,7 +29047,7 @@
           <w:lang w:eastAsia="en-IN"/>
         </w:rPr>
       </w:pPr>
-      <w:bookmarkStart w:id="17" w:name="_Toc183019566"/>
+      <w:bookmarkStart w:id="16" w:name="_Toc183019566"/>
       <w:r>
         <w:rPr>
           <w:rFonts w:eastAsia="Times New Roman"/>
@@ -29081,7 +29079,7 @@
         </w:rPr>
         <w:t>Strings</w:t>
       </w:r>
-      <w:bookmarkEnd w:id="17"/>
+      <w:bookmarkEnd w:id="16"/>
     </w:p>
     <w:p>
       <w:pPr>
@@ -30195,7 +30193,7 @@
           <w:szCs w:val="32"/>
         </w:rPr>
       </w:pPr>
-      <w:bookmarkStart w:id="18" w:name="_Toc183019567"/>
+      <w:bookmarkStart w:id="17" w:name="_Toc183019567"/>
       <w:r>
         <w:rPr>
           <w:rFonts w:asciiTheme="majorHAnsi" w:hAnsiTheme="majorHAnsi" w:cstheme="majorHAnsi"/>
@@ -30206,7 +30204,7 @@
         <w:lastRenderedPageBreak/>
         <w:t># String Methods</w:t>
       </w:r>
-      <w:bookmarkEnd w:id="18"/>
+      <w:bookmarkEnd w:id="17"/>
     </w:p>
     <w:p>
       <w:pPr>
@@ -33153,7 +33151,7 @@
           <w:szCs w:val="32"/>
         </w:rPr>
       </w:pPr>
-      <w:bookmarkStart w:id="19" w:name="_Toc183019568"/>
+      <w:bookmarkStart w:id="18" w:name="_Toc183019568"/>
       <w:r>
         <w:rPr>
           <w:rFonts w:asciiTheme="majorHAnsi" w:hAnsiTheme="majorHAnsi" w:cstheme="majorHAnsi"/>
@@ -33164,7 +33162,7 @@
         <w:lastRenderedPageBreak/>
         <w:t># String Builder</w:t>
       </w:r>
-      <w:bookmarkEnd w:id="19"/>
+      <w:bookmarkEnd w:id="18"/>
     </w:p>
     <w:p>
       <w:pPr>
@@ -34035,7 +34033,7 @@
           <w:szCs w:val="32"/>
         </w:rPr>
       </w:pPr>
-      <w:bookmarkStart w:id="20" w:name="_Toc183019569"/>
+      <w:bookmarkStart w:id="19" w:name="_Toc183019569"/>
       <w:r>
         <w:rPr>
           <w:rFonts w:asciiTheme="majorHAnsi" w:hAnsiTheme="majorHAnsi" w:cstheme="majorHAnsi"/>
@@ -34046,7 +34044,7 @@
         <w:lastRenderedPageBreak/>
         <w:t># Key Methods of String Builder</w:t>
       </w:r>
-      <w:bookmarkEnd w:id="20"/>
+      <w:bookmarkEnd w:id="19"/>
     </w:p>
     <w:p>
       <w:pPr>
@@ -36239,7 +36237,7 @@
           <w:lang w:eastAsia="en-IN"/>
         </w:rPr>
       </w:pPr>
-      <w:bookmarkStart w:id="21" w:name="_Toc183019570"/>
+      <w:bookmarkStart w:id="20" w:name="_Toc183019570"/>
       <w:r>
         <w:rPr>
           <w:rFonts w:eastAsia="Times New Roman"/>
@@ -36271,7 +36269,7 @@
         </w:rPr>
         <w:t>Packages</w:t>
       </w:r>
-      <w:bookmarkEnd w:id="21"/>
+      <w:bookmarkEnd w:id="20"/>
       <w:r>
         <w:rPr>
           <w:rFonts w:eastAsia="Times New Roman"/>
@@ -38524,7 +38522,7 @@
           <w:lang w:eastAsia="en-IN"/>
         </w:rPr>
       </w:pPr>
-      <w:bookmarkStart w:id="22" w:name="_Toc183019571"/>
+      <w:bookmarkStart w:id="21" w:name="_Toc183019571"/>
       <w:r>
         <w:rPr>
           <w:rFonts w:eastAsia="Times New Roman"/>
@@ -38556,7 +38554,7 @@
         </w:rPr>
         <w:t>Wrapper classes</w:t>
       </w:r>
-      <w:bookmarkEnd w:id="22"/>
+      <w:bookmarkEnd w:id="21"/>
     </w:p>
     <w:p>
       <w:pPr>
@@ -39902,7 +39900,7 @@
           <w:szCs w:val="32"/>
         </w:rPr>
       </w:pPr>
-      <w:bookmarkStart w:id="23" w:name="_Toc183019572"/>
+      <w:bookmarkStart w:id="22" w:name="_Toc183019572"/>
       <w:r>
         <w:rPr>
           <w:rFonts w:asciiTheme="majorHAnsi" w:hAnsiTheme="majorHAnsi" w:cstheme="majorHAnsi"/>
@@ -39912,7 +39910,7 @@
         </w:rPr>
         <w:t># Auto-Boxing and Unboxing</w:t>
       </w:r>
-      <w:bookmarkEnd w:id="23"/>
+      <w:bookmarkEnd w:id="22"/>
     </w:p>
     <w:p>
       <w:pPr>
@@ -42115,7 +42113,7 @@
           <w:lang w:eastAsia="en-IN"/>
         </w:rPr>
       </w:pPr>
-      <w:bookmarkStart w:id="24" w:name="_Toc183019573"/>
+      <w:bookmarkStart w:id="23" w:name="_Toc183019573"/>
       <w:r>
         <w:rPr>
           <w:rFonts w:eastAsia="Times New Roman"/>
@@ -42147,7 +42145,7 @@
         </w:rPr>
         <w:t>Var keyword</w:t>
       </w:r>
-      <w:bookmarkEnd w:id="24"/>
+      <w:bookmarkEnd w:id="23"/>
     </w:p>
     <w:p>
       <w:pPr>
@@ -42450,7 +42448,23 @@
           <w:color w:val="7A7E85"/>
           <w:sz w:val="22"/>
         </w:rPr>
-        <w:t>//var k = 10;       This is error(IT IS NOT LOCAL VARIABLE)</w:t>
+        <w:t>//</w:t>
+      </w:r>
+      <w:proofErr w:type="spellStart"/>
+      <w:r>
+        <w:rPr>
+          <w:color w:val="7A7E85"/>
+          <w:sz w:val="22"/>
+        </w:rPr>
+        <w:t>var</w:t>
+      </w:r>
+      <w:proofErr w:type="spellEnd"/>
+      <w:r>
+        <w:rPr>
+          <w:color w:val="7A7E85"/>
+          <w:sz w:val="22"/>
+        </w:rPr>
+        <w:t xml:space="preserve"> k = 10;       This is error(IT IS NOT LOCAL VARIABLE)</w:t>
       </w:r>
       <w:r>
         <w:rPr>
@@ -42505,12 +42519,21 @@
         <w:br/>
         <w:t xml:space="preserve">        </w:t>
       </w:r>
+      <w:proofErr w:type="spellStart"/>
       <w:r>
         <w:rPr>
           <w:color w:val="CF8E6D"/>
           <w:sz w:val="22"/>
         </w:rPr>
-        <w:t xml:space="preserve">var </w:t>
+        <w:t>var</w:t>
+      </w:r>
+      <w:proofErr w:type="spellEnd"/>
+      <w:r>
+        <w:rPr>
+          <w:color w:val="CF8E6D"/>
+          <w:sz w:val="22"/>
+        </w:rPr>
+        <w:t xml:space="preserve"> </w:t>
       </w:r>
       <w:r>
         <w:rPr>
@@ -42548,12 +42571,21 @@
         <w:br/>
         <w:t xml:space="preserve">        </w:t>
       </w:r>
+      <w:proofErr w:type="spellStart"/>
       <w:r>
         <w:rPr>
           <w:color w:val="CF8E6D"/>
           <w:sz w:val="22"/>
         </w:rPr>
-        <w:t xml:space="preserve">var </w:t>
+        <w:t>var</w:t>
+      </w:r>
+      <w:proofErr w:type="spellEnd"/>
+      <w:r>
+        <w:rPr>
+          <w:color w:val="CF8E6D"/>
+          <w:sz w:val="22"/>
+        </w:rPr>
+        <w:t xml:space="preserve"> </w:t>
       </w:r>
       <w:r>
         <w:rPr>
@@ -42600,12 +42632,21 @@
         <w:br/>
         <w:t xml:space="preserve">        </w:t>
       </w:r>
+      <w:proofErr w:type="spellStart"/>
       <w:r>
         <w:rPr>
           <w:color w:val="CF8E6D"/>
           <w:sz w:val="22"/>
         </w:rPr>
-        <w:t xml:space="preserve">var </w:t>
+        <w:t>var</w:t>
+      </w:r>
+      <w:proofErr w:type="spellEnd"/>
+      <w:r>
+        <w:rPr>
+          <w:color w:val="CF8E6D"/>
+          <w:sz w:val="22"/>
+        </w:rPr>
+        <w:t xml:space="preserve"> </w:t>
       </w:r>
       <w:r>
         <w:rPr>
@@ -42648,7 +42689,7 @@
           <w:color w:val="7A7E85"/>
           <w:sz w:val="22"/>
         </w:rPr>
-        <w:t xml:space="preserve">   //var </w:t>
+        <w:t xml:space="preserve">   //</w:t>
       </w:r>
       <w:proofErr w:type="spellStart"/>
       <w:r>
@@ -42656,6 +42697,22 @@
           <w:color w:val="7A7E85"/>
           <w:sz w:val="22"/>
         </w:rPr>
+        <w:t>var</w:t>
+      </w:r>
+      <w:proofErr w:type="spellEnd"/>
+      <w:r>
+        <w:rPr>
+          <w:color w:val="7A7E85"/>
+          <w:sz w:val="22"/>
+        </w:rPr>
+        <w:t xml:space="preserve"> </w:t>
+      </w:r>
+      <w:proofErr w:type="spellStart"/>
+      <w:r>
+        <w:rPr>
+          <w:color w:val="7A7E85"/>
+          <w:sz w:val="22"/>
+        </w:rPr>
         <w:t>i</w:t>
       </w:r>
       <w:proofErr w:type="spellEnd"/>
@@ -42678,7 +42735,23 @@
           <w:color w:val="7A7E85"/>
           <w:sz w:val="22"/>
         </w:rPr>
-        <w:t xml:space="preserve">is error, var variables must be </w:t>
+        <w:t xml:space="preserve">is error, </w:t>
+      </w:r>
+      <w:proofErr w:type="spellStart"/>
+      <w:r>
+        <w:rPr>
+          <w:color w:val="7A7E85"/>
+          <w:sz w:val="22"/>
+        </w:rPr>
+        <w:t>var</w:t>
+      </w:r>
+      <w:proofErr w:type="spellEnd"/>
+      <w:r>
+        <w:rPr>
+          <w:color w:val="7A7E85"/>
+          <w:sz w:val="22"/>
+        </w:rPr>
+        <w:t xml:space="preserve"> variables must be </w:t>
       </w:r>
       <w:r>
         <w:rPr>
@@ -43011,12 +43084,21 @@
         <w:br/>
         <w:t xml:space="preserve">        </w:t>
       </w:r>
+      <w:proofErr w:type="spellStart"/>
       <w:r>
         <w:rPr>
           <w:color w:val="CF8E6D"/>
           <w:sz w:val="22"/>
         </w:rPr>
-        <w:t xml:space="preserve">var </w:t>
+        <w:t>var</w:t>
+      </w:r>
+      <w:proofErr w:type="spellEnd"/>
+      <w:r>
+        <w:rPr>
+          <w:color w:val="CF8E6D"/>
+          <w:sz w:val="22"/>
+        </w:rPr>
+        <w:t xml:space="preserve"> </w:t>
       </w:r>
       <w:r>
         <w:rPr>
@@ -43121,12 +43203,21 @@
         </w:rPr>
         <w:t>(</w:t>
       </w:r>
+      <w:proofErr w:type="spellStart"/>
       <w:r>
         <w:rPr>
           <w:color w:val="CF8E6D"/>
           <w:sz w:val="22"/>
         </w:rPr>
-        <w:t xml:space="preserve">var </w:t>
+        <w:t>var</w:t>
+      </w:r>
+      <w:proofErr w:type="spellEnd"/>
+      <w:r>
+        <w:rPr>
+          <w:color w:val="CF8E6D"/>
+          <w:sz w:val="22"/>
+        </w:rPr>
+        <w:t xml:space="preserve"> </w:t>
       </w:r>
       <w:r>
         <w:rPr>
@@ -43353,12 +43444,21 @@
         <w:br/>
         <w:t xml:space="preserve">        </w:t>
       </w:r>
+      <w:proofErr w:type="spellStart"/>
       <w:r>
         <w:rPr>
           <w:color w:val="CF8E6D"/>
           <w:sz w:val="22"/>
         </w:rPr>
-        <w:t xml:space="preserve">var </w:t>
+        <w:t>var</w:t>
+      </w:r>
+      <w:proofErr w:type="spellEnd"/>
+      <w:r>
+        <w:rPr>
+          <w:color w:val="CF8E6D"/>
+          <w:sz w:val="22"/>
+        </w:rPr>
+        <w:t xml:space="preserve"> </w:t>
       </w:r>
       <w:r>
         <w:rPr>
@@ -44258,7 +44358,7 @@
           <w:lang w:eastAsia="en-IN"/>
         </w:rPr>
       </w:pPr>
-      <w:bookmarkStart w:id="25" w:name="_Toc183019574"/>
+      <w:bookmarkStart w:id="24" w:name="_Toc183019574"/>
       <w:r>
         <w:rPr>
           <w:rFonts w:eastAsia="Times New Roman"/>
@@ -44290,7 +44390,7 @@
         </w:rPr>
         <w:t>Interview Questions</w:t>
       </w:r>
-      <w:bookmarkEnd w:id="25"/>
+      <w:bookmarkEnd w:id="24"/>
     </w:p>
     <w:p>
       <w:pPr>
@@ -45781,14 +45881,6 @@
     <w:p>
       <w:pPr>
         <w:rPr>
-          <w:sz w:val="24"/>
-          <w:lang w:eastAsia="en-IN"/>
-        </w:rPr>
-      </w:pPr>
-    </w:p>
-    <w:p>
-      <w:pPr>
-        <w:rPr>
           <w:b/>
           <w:sz w:val="24"/>
           <w:lang w:eastAsia="en-IN"/>
@@ -45801,6 +45893,985 @@
           <w:lang w:eastAsia="en-IN"/>
         </w:rPr>
         <w:t>3</w:t>
+      </w:r>
+      <w:r>
+        <w:rPr>
+          <w:b/>
+          <w:sz w:val="24"/>
+          <w:lang w:eastAsia="en-IN"/>
+        </w:rPr>
+        <w:t>.</w:t>
+      </w:r>
+      <w:r>
+        <w:rPr>
+          <w:b/>
+          <w:sz w:val="24"/>
+          <w:lang w:eastAsia="en-IN"/>
+        </w:rPr>
+        <w:t xml:space="preserve"> </w:t>
+      </w:r>
+      <w:r>
+        <w:rPr>
+          <w:b/>
+          <w:sz w:val="24"/>
+          <w:lang w:eastAsia="en-IN"/>
+        </w:rPr>
+        <w:t xml:space="preserve"> </w:t>
+      </w:r>
+      <w:r>
+        <w:rPr>
+          <w:b/>
+          <w:sz w:val="24"/>
+          <w:lang w:eastAsia="en-IN"/>
+        </w:rPr>
+        <w:t>What are different java versions and features added in each release?</w:t>
+      </w:r>
+    </w:p>
+    <w:p>
+      <w:pPr>
+        <w:rPr>
+          <w:b/>
+          <w:bCs/>
+          <w:sz w:val="24"/>
+        </w:rPr>
+      </w:pPr>
+      <w:r>
+        <w:rPr>
+          <w:b/>
+          <w:bCs/>
+          <w:sz w:val="24"/>
+        </w:rPr>
+        <w:t>Java 8 (2014) – Revolutionary Update</w:t>
+      </w:r>
+    </w:p>
+    <w:p>
+      <w:pPr>
+        <w:pStyle w:val="ListParagraph"/>
+        <w:numPr>
+          <w:ilvl w:val="0"/>
+          <w:numId w:val="43"/>
+        </w:numPr>
+        <w:rPr>
+          <w:sz w:val="24"/>
+          <w:lang w:eastAsia="en-IN"/>
+        </w:rPr>
+      </w:pPr>
+      <w:r>
+        <w:rPr>
+          <w:b/>
+          <w:bCs/>
+          <w:sz w:val="24"/>
+          <w:lang w:eastAsia="en-IN"/>
+        </w:rPr>
+        <w:t>Lambda Expressions</w:t>
+      </w:r>
+      <w:r>
+        <w:rPr>
+          <w:sz w:val="24"/>
+          <w:lang w:eastAsia="en-IN"/>
+        </w:rPr>
+        <w:t xml:space="preserve"> – Enables functional programming using concise syntax for anonymous functions.</w:t>
+      </w:r>
+    </w:p>
+    <w:p>
+      <w:pPr>
+        <w:pStyle w:val="ListParagraph"/>
+        <w:numPr>
+          <w:ilvl w:val="0"/>
+          <w:numId w:val="43"/>
+        </w:numPr>
+        <w:rPr>
+          <w:sz w:val="24"/>
+          <w:lang w:eastAsia="en-IN"/>
+        </w:rPr>
+      </w:pPr>
+      <w:r>
+        <w:rPr>
+          <w:b/>
+          <w:bCs/>
+          <w:sz w:val="24"/>
+          <w:lang w:eastAsia="en-IN"/>
+        </w:rPr>
+        <w:t>Streams API</w:t>
+      </w:r>
+      <w:r>
+        <w:rPr>
+          <w:sz w:val="24"/>
+          <w:lang w:eastAsia="en-IN"/>
+        </w:rPr>
+        <w:t xml:space="preserve"> – Allows functional-style operations on collections for efficient data processing.</w:t>
+      </w:r>
+    </w:p>
+    <w:p>
+      <w:pPr>
+        <w:pStyle w:val="ListParagraph"/>
+        <w:numPr>
+          <w:ilvl w:val="0"/>
+          <w:numId w:val="43"/>
+        </w:numPr>
+        <w:rPr>
+          <w:sz w:val="24"/>
+          <w:lang w:eastAsia="en-IN"/>
+        </w:rPr>
+      </w:pPr>
+      <w:r>
+        <w:rPr>
+          <w:b/>
+          <w:bCs/>
+          <w:sz w:val="24"/>
+          <w:lang w:eastAsia="en-IN"/>
+        </w:rPr>
+        <w:t>Functional Interfaces</w:t>
+      </w:r>
+      <w:r>
+        <w:rPr>
+          <w:sz w:val="24"/>
+          <w:lang w:eastAsia="en-IN"/>
+        </w:rPr>
+        <w:t xml:space="preserve"> – Introduced @</w:t>
+      </w:r>
+      <w:proofErr w:type="spellStart"/>
+      <w:r>
+        <w:rPr>
+          <w:sz w:val="24"/>
+          <w:lang w:eastAsia="en-IN"/>
+        </w:rPr>
+        <w:t>FunctionalInterface</w:t>
+      </w:r>
+      <w:proofErr w:type="spellEnd"/>
+      <w:r>
+        <w:rPr>
+          <w:sz w:val="24"/>
+          <w:lang w:eastAsia="en-IN"/>
+        </w:rPr>
+        <w:t xml:space="preserve"> to enforce single-method interfaces.</w:t>
+      </w:r>
+    </w:p>
+    <w:p>
+      <w:pPr>
+        <w:pStyle w:val="ListParagraph"/>
+        <w:numPr>
+          <w:ilvl w:val="0"/>
+          <w:numId w:val="43"/>
+        </w:numPr>
+        <w:rPr>
+          <w:sz w:val="24"/>
+          <w:lang w:eastAsia="en-IN"/>
+        </w:rPr>
+      </w:pPr>
+      <w:r>
+        <w:rPr>
+          <w:b/>
+          <w:bCs/>
+          <w:sz w:val="24"/>
+          <w:lang w:eastAsia="en-IN"/>
+        </w:rPr>
+        <w:t>Default &amp; Static Methods in Interfaces</w:t>
+      </w:r>
+      <w:r>
+        <w:rPr>
+          <w:sz w:val="24"/>
+          <w:lang w:eastAsia="en-IN"/>
+        </w:rPr>
+        <w:t xml:space="preserve"> – Allows method implementation in interfaces.</w:t>
+      </w:r>
+    </w:p>
+    <w:p>
+      <w:pPr>
+        <w:pStyle w:val="ListParagraph"/>
+        <w:numPr>
+          <w:ilvl w:val="0"/>
+          <w:numId w:val="43"/>
+        </w:numPr>
+        <w:rPr>
+          <w:sz w:val="24"/>
+          <w:lang w:eastAsia="en-IN"/>
+        </w:rPr>
+      </w:pPr>
+      <w:r>
+        <w:rPr>
+          <w:b/>
+          <w:bCs/>
+          <w:sz w:val="24"/>
+          <w:lang w:eastAsia="en-IN"/>
+        </w:rPr>
+        <w:t>Optional Class</w:t>
+      </w:r>
+      <w:r>
+        <w:rPr>
+          <w:sz w:val="24"/>
+          <w:lang w:eastAsia="en-IN"/>
+        </w:rPr>
+        <w:t xml:space="preserve"> – Helps avoid </w:t>
+      </w:r>
+      <w:proofErr w:type="spellStart"/>
+      <w:r>
+        <w:rPr>
+          <w:sz w:val="24"/>
+          <w:lang w:eastAsia="en-IN"/>
+        </w:rPr>
+        <w:t>NullPointerException</w:t>
+      </w:r>
+      <w:proofErr w:type="spellEnd"/>
+      <w:r>
+        <w:rPr>
+          <w:sz w:val="24"/>
+          <w:lang w:eastAsia="en-IN"/>
+        </w:rPr>
+        <w:t xml:space="preserve"> by representing optional values.</w:t>
+      </w:r>
+    </w:p>
+    <w:p>
+      <w:pPr>
+        <w:pStyle w:val="ListParagraph"/>
+        <w:numPr>
+          <w:ilvl w:val="0"/>
+          <w:numId w:val="43"/>
+        </w:numPr>
+        <w:rPr>
+          <w:sz w:val="24"/>
+          <w:lang w:eastAsia="en-IN"/>
+        </w:rPr>
+      </w:pPr>
+      <w:r>
+        <w:rPr>
+          <w:b/>
+          <w:bCs/>
+          <w:sz w:val="24"/>
+          <w:lang w:eastAsia="en-IN"/>
+        </w:rPr>
+        <w:t>New Date and Time API (</w:t>
+      </w:r>
+      <w:proofErr w:type="spellStart"/>
+      <w:r>
+        <w:rPr>
+          <w:b/>
+          <w:bCs/>
+          <w:sz w:val="24"/>
+          <w:lang w:eastAsia="en-IN"/>
+        </w:rPr>
+        <w:t>java.time</w:t>
+      </w:r>
+      <w:proofErr w:type="spellEnd"/>
+      <w:r>
+        <w:rPr>
+          <w:b/>
+          <w:bCs/>
+          <w:sz w:val="24"/>
+          <w:lang w:eastAsia="en-IN"/>
+        </w:rPr>
+        <w:t>)</w:t>
+      </w:r>
+      <w:r>
+        <w:rPr>
+          <w:sz w:val="24"/>
+          <w:lang w:eastAsia="en-IN"/>
+        </w:rPr>
+        <w:t xml:space="preserve"> – Immutable and thread-safe date/time handling.</w:t>
+      </w:r>
+    </w:p>
+    <w:p>
+      <w:pPr>
+        <w:pStyle w:val="ListParagraph"/>
+        <w:numPr>
+          <w:ilvl w:val="0"/>
+          <w:numId w:val="43"/>
+        </w:numPr>
+        <w:rPr>
+          <w:sz w:val="24"/>
+          <w:lang w:eastAsia="en-IN"/>
+        </w:rPr>
+      </w:pPr>
+      <w:r>
+        <w:rPr>
+          <w:b/>
+          <w:bCs/>
+          <w:sz w:val="24"/>
+          <w:lang w:eastAsia="en-IN"/>
+        </w:rPr>
+        <w:t>Method References &amp; Constructor References</w:t>
+      </w:r>
+      <w:r>
+        <w:rPr>
+          <w:sz w:val="24"/>
+          <w:lang w:eastAsia="en-IN"/>
+        </w:rPr>
+        <w:t xml:space="preserve"> – Shorthand for calling methods </w:t>
+      </w:r>
+      <w:proofErr w:type="gramStart"/>
+      <w:r>
+        <w:rPr>
+          <w:sz w:val="24"/>
+          <w:lang w:eastAsia="en-IN"/>
+        </w:rPr>
+        <w:t>via :</w:t>
+      </w:r>
+      <w:proofErr w:type="gramEnd"/>
+      <w:r>
+        <w:rPr>
+          <w:sz w:val="24"/>
+          <w:lang w:eastAsia="en-IN"/>
+        </w:rPr>
+        <w:t>: operator.</w:t>
+      </w:r>
+    </w:p>
+    <w:p>
+      <w:pPr>
+        <w:pStyle w:val="ListParagraph"/>
+        <w:ind w:left="360"/>
+        <w:rPr>
+          <w:sz w:val="24"/>
+          <w:lang w:eastAsia="en-IN"/>
+        </w:rPr>
+      </w:pPr>
+    </w:p>
+    <w:p>
+      <w:pPr>
+        <w:rPr>
+          <w:b/>
+          <w:bCs/>
+          <w:sz w:val="24"/>
+          <w:lang w:eastAsia="en-IN"/>
+        </w:rPr>
+      </w:pPr>
+      <w:r>
+        <w:rPr>
+          <w:b/>
+          <w:bCs/>
+          <w:sz w:val="24"/>
+          <w:lang w:eastAsia="en-IN"/>
+        </w:rPr>
+        <w:t xml:space="preserve">Java 11 (2018) – LTS and </w:t>
+      </w:r>
+      <w:proofErr w:type="spellStart"/>
+      <w:r>
+        <w:rPr>
+          <w:b/>
+          <w:bCs/>
+          <w:sz w:val="24"/>
+          <w:lang w:eastAsia="en-IN"/>
+        </w:rPr>
+        <w:t>Cleanup</w:t>
+      </w:r>
+      <w:proofErr w:type="spellEnd"/>
+      <w:r>
+        <w:rPr>
+          <w:b/>
+          <w:bCs/>
+          <w:sz w:val="24"/>
+          <w:lang w:eastAsia="en-IN"/>
+        </w:rPr>
+        <w:t xml:space="preserve"> Release</w:t>
+      </w:r>
+    </w:p>
+    <w:p>
+      <w:pPr>
+        <w:pStyle w:val="ListParagraph"/>
+        <w:numPr>
+          <w:ilvl w:val="0"/>
+          <w:numId w:val="44"/>
+        </w:numPr>
+        <w:rPr>
+          <w:sz w:val="24"/>
+          <w:lang w:eastAsia="en-IN"/>
+        </w:rPr>
+      </w:pPr>
+      <w:proofErr w:type="spellStart"/>
+      <w:proofErr w:type="gramStart"/>
+      <w:r>
+        <w:rPr>
+          <w:b/>
+          <w:bCs/>
+          <w:sz w:val="24"/>
+          <w:lang w:eastAsia="en-IN"/>
+        </w:rPr>
+        <w:t>var</w:t>
+      </w:r>
+      <w:proofErr w:type="spellEnd"/>
+      <w:proofErr w:type="gramEnd"/>
+      <w:r>
+        <w:rPr>
+          <w:b/>
+          <w:bCs/>
+          <w:sz w:val="24"/>
+          <w:lang w:eastAsia="en-IN"/>
+        </w:rPr>
+        <w:t xml:space="preserve"> in Lambda Parameters (Preview)</w:t>
+      </w:r>
+      <w:r>
+        <w:rPr>
+          <w:sz w:val="24"/>
+          <w:lang w:eastAsia="en-IN"/>
+        </w:rPr>
+        <w:t xml:space="preserve"> – Type inference for lambda parameters.</w:t>
+      </w:r>
+    </w:p>
+    <w:p>
+      <w:pPr>
+        <w:pStyle w:val="ListParagraph"/>
+        <w:numPr>
+          <w:ilvl w:val="0"/>
+          <w:numId w:val="44"/>
+        </w:numPr>
+        <w:rPr>
+          <w:sz w:val="24"/>
+          <w:lang w:eastAsia="en-IN"/>
+        </w:rPr>
+      </w:pPr>
+      <w:r>
+        <w:rPr>
+          <w:b/>
+          <w:bCs/>
+          <w:sz w:val="24"/>
+          <w:lang w:eastAsia="en-IN"/>
+        </w:rPr>
+        <w:t>HTTP Client API (Standard)</w:t>
+      </w:r>
+      <w:r>
+        <w:rPr>
+          <w:sz w:val="24"/>
+          <w:lang w:eastAsia="en-IN"/>
+        </w:rPr>
+        <w:t xml:space="preserve"> – Replaces old </w:t>
+      </w:r>
+      <w:proofErr w:type="spellStart"/>
+      <w:r>
+        <w:rPr>
+          <w:sz w:val="24"/>
+          <w:lang w:eastAsia="en-IN"/>
+        </w:rPr>
+        <w:t>HttpURLConnection</w:t>
+      </w:r>
+      <w:proofErr w:type="spellEnd"/>
+      <w:r>
+        <w:rPr>
+          <w:sz w:val="24"/>
+          <w:lang w:eastAsia="en-IN"/>
+        </w:rPr>
+        <w:t xml:space="preserve"> with modern </w:t>
+      </w:r>
+      <w:proofErr w:type="spellStart"/>
+      <w:r>
+        <w:rPr>
+          <w:sz w:val="24"/>
+          <w:lang w:eastAsia="en-IN"/>
+        </w:rPr>
+        <w:t>async</w:t>
+      </w:r>
+      <w:proofErr w:type="spellEnd"/>
+      <w:r>
+        <w:rPr>
+          <w:sz w:val="24"/>
+          <w:lang w:eastAsia="en-IN"/>
+        </w:rPr>
+        <w:t xml:space="preserve"> HTTP support.</w:t>
+      </w:r>
+    </w:p>
+    <w:p>
+      <w:pPr>
+        <w:pStyle w:val="ListParagraph"/>
+        <w:numPr>
+          <w:ilvl w:val="0"/>
+          <w:numId w:val="44"/>
+        </w:numPr>
+        <w:rPr>
+          <w:sz w:val="24"/>
+          <w:lang w:eastAsia="en-IN"/>
+        </w:rPr>
+      </w:pPr>
+      <w:r>
+        <w:rPr>
+          <w:b/>
+          <w:bCs/>
+          <w:sz w:val="24"/>
+          <w:lang w:eastAsia="en-IN"/>
+        </w:rPr>
+        <w:t>String Enhancements</w:t>
+      </w:r>
+      <w:r>
+        <w:rPr>
+          <w:sz w:val="24"/>
+          <w:lang w:eastAsia="en-IN"/>
+        </w:rPr>
+        <w:t xml:space="preserve"> – New methods like </w:t>
+      </w:r>
+      <w:proofErr w:type="spellStart"/>
+      <w:proofErr w:type="gramStart"/>
+      <w:r>
+        <w:rPr>
+          <w:sz w:val="24"/>
+          <w:lang w:eastAsia="en-IN"/>
+        </w:rPr>
+        <w:t>isBlank</w:t>
+      </w:r>
+      <w:proofErr w:type="spellEnd"/>
+      <w:r>
+        <w:rPr>
+          <w:sz w:val="24"/>
+          <w:lang w:eastAsia="en-IN"/>
+        </w:rPr>
+        <w:t>(</w:t>
+      </w:r>
+      <w:proofErr w:type="gramEnd"/>
+      <w:r>
+        <w:rPr>
+          <w:sz w:val="24"/>
+          <w:lang w:eastAsia="en-IN"/>
+        </w:rPr>
+        <w:t>), lines(), strip(), repeat().</w:t>
+      </w:r>
+    </w:p>
+    <w:p>
+      <w:pPr>
+        <w:pStyle w:val="ListParagraph"/>
+        <w:numPr>
+          <w:ilvl w:val="0"/>
+          <w:numId w:val="44"/>
+        </w:numPr>
+        <w:rPr>
+          <w:sz w:val="24"/>
+          <w:lang w:eastAsia="en-IN"/>
+        </w:rPr>
+      </w:pPr>
+      <w:r>
+        <w:rPr>
+          <w:b/>
+          <w:bCs/>
+          <w:sz w:val="24"/>
+          <w:lang w:eastAsia="en-IN"/>
+        </w:rPr>
+        <w:t>Local-Variable Syntax for Lambda Parameters</w:t>
+      </w:r>
+      <w:r>
+        <w:rPr>
+          <w:sz w:val="24"/>
+          <w:lang w:eastAsia="en-IN"/>
+        </w:rPr>
+        <w:t xml:space="preserve"> – Allows </w:t>
+      </w:r>
+      <w:proofErr w:type="spellStart"/>
+      <w:r>
+        <w:rPr>
+          <w:sz w:val="24"/>
+          <w:lang w:eastAsia="en-IN"/>
+        </w:rPr>
+        <w:t>var</w:t>
+      </w:r>
+      <w:proofErr w:type="spellEnd"/>
+      <w:r>
+        <w:rPr>
+          <w:sz w:val="24"/>
+          <w:lang w:eastAsia="en-IN"/>
+        </w:rPr>
+        <w:t xml:space="preserve"> in lambda expressions.</w:t>
+      </w:r>
+    </w:p>
+    <w:p>
+      <w:pPr>
+        <w:pStyle w:val="ListParagraph"/>
+        <w:rPr>
+          <w:sz w:val="24"/>
+          <w:lang w:eastAsia="en-IN"/>
+        </w:rPr>
+      </w:pPr>
+    </w:p>
+    <w:p>
+      <w:pPr>
+        <w:rPr>
+          <w:b/>
+          <w:bCs/>
+          <w:sz w:val="24"/>
+          <w:lang w:eastAsia="en-IN"/>
+        </w:rPr>
+      </w:pPr>
+      <w:r>
+        <w:rPr>
+          <w:b/>
+          <w:bCs/>
+          <w:sz w:val="24"/>
+          <w:lang w:eastAsia="en-IN"/>
+        </w:rPr>
+        <w:t>Java 17 (2021) – LTS with Finalized Features</w:t>
+      </w:r>
+    </w:p>
+    <w:p>
+      <w:pPr>
+        <w:pStyle w:val="ListParagraph"/>
+        <w:numPr>
+          <w:ilvl w:val="0"/>
+          <w:numId w:val="45"/>
+        </w:numPr>
+        <w:rPr>
+          <w:sz w:val="24"/>
+          <w:lang w:eastAsia="en-IN"/>
+        </w:rPr>
+      </w:pPr>
+      <w:r>
+        <w:rPr>
+          <w:b/>
+          <w:bCs/>
+          <w:sz w:val="24"/>
+          <w:lang w:eastAsia="en-IN"/>
+        </w:rPr>
+        <w:t>Sealed Classes</w:t>
+      </w:r>
+      <w:r>
+        <w:rPr>
+          <w:sz w:val="24"/>
+          <w:lang w:eastAsia="en-IN"/>
+        </w:rPr>
+        <w:t xml:space="preserve"> – Restrict which classes can extend or implement a class/interface.</w:t>
+      </w:r>
+    </w:p>
+    <w:p>
+      <w:pPr>
+        <w:pStyle w:val="ListParagraph"/>
+        <w:numPr>
+          <w:ilvl w:val="0"/>
+          <w:numId w:val="45"/>
+        </w:numPr>
+        <w:rPr>
+          <w:sz w:val="24"/>
+          <w:lang w:eastAsia="en-IN"/>
+        </w:rPr>
+      </w:pPr>
+      <w:r>
+        <w:rPr>
+          <w:b/>
+          <w:bCs/>
+          <w:sz w:val="24"/>
+          <w:lang w:eastAsia="en-IN"/>
+        </w:rPr>
+        <w:t xml:space="preserve">Pattern Matching for </w:t>
+      </w:r>
+      <w:proofErr w:type="spellStart"/>
+      <w:r>
+        <w:rPr>
+          <w:b/>
+          <w:bCs/>
+          <w:sz w:val="24"/>
+          <w:lang w:eastAsia="en-IN"/>
+        </w:rPr>
+        <w:t>instanceof</w:t>
+      </w:r>
+      <w:proofErr w:type="spellEnd"/>
+      <w:r>
+        <w:rPr>
+          <w:sz w:val="24"/>
+          <w:lang w:eastAsia="en-IN"/>
+        </w:rPr>
+        <w:t xml:space="preserve"> – Simplifies type checks and casting.</w:t>
+      </w:r>
+    </w:p>
+    <w:p>
+      <w:pPr>
+        <w:pStyle w:val="ListParagraph"/>
+        <w:numPr>
+          <w:ilvl w:val="0"/>
+          <w:numId w:val="45"/>
+        </w:numPr>
+        <w:rPr>
+          <w:sz w:val="24"/>
+          <w:lang w:eastAsia="en-IN"/>
+        </w:rPr>
+      </w:pPr>
+      <w:r>
+        <w:rPr>
+          <w:b/>
+          <w:bCs/>
+          <w:sz w:val="24"/>
+          <w:lang w:eastAsia="en-IN"/>
+        </w:rPr>
+        <w:t>Strong Encapsulation of Internal APIs</w:t>
+      </w:r>
+      <w:r>
+        <w:rPr>
+          <w:sz w:val="24"/>
+          <w:lang w:eastAsia="en-IN"/>
+        </w:rPr>
+        <w:t xml:space="preserve"> – Encourages use of public APIs over reflection.</w:t>
+      </w:r>
+    </w:p>
+    <w:p>
+      <w:pPr>
+        <w:pStyle w:val="ListParagraph"/>
+        <w:numPr>
+          <w:ilvl w:val="0"/>
+          <w:numId w:val="45"/>
+        </w:numPr>
+        <w:rPr>
+          <w:sz w:val="24"/>
+          <w:lang w:eastAsia="en-IN"/>
+        </w:rPr>
+      </w:pPr>
+      <w:r>
+        <w:rPr>
+          <w:b/>
+          <w:bCs/>
+          <w:sz w:val="24"/>
+          <w:lang w:eastAsia="en-IN"/>
+        </w:rPr>
+        <w:t xml:space="preserve">Deprecation and Removal </w:t>
+      </w:r>
+      <w:proofErr w:type="spellStart"/>
+      <w:r>
+        <w:rPr>
+          <w:b/>
+          <w:bCs/>
+          <w:sz w:val="24"/>
+          <w:lang w:eastAsia="en-IN"/>
+        </w:rPr>
+        <w:t>Cleanup</w:t>
+      </w:r>
+      <w:proofErr w:type="spellEnd"/>
+      <w:r>
+        <w:rPr>
+          <w:sz w:val="24"/>
+          <w:lang w:eastAsia="en-IN"/>
+        </w:rPr>
+        <w:t xml:space="preserve"> – Deprecated and removed outdated features.</w:t>
+      </w:r>
+    </w:p>
+    <w:p>
+      <w:pPr>
+        <w:rPr>
+          <w:b/>
+          <w:bCs/>
+          <w:sz w:val="24"/>
+          <w:lang w:eastAsia="en-IN"/>
+        </w:rPr>
+      </w:pPr>
+      <w:r>
+        <w:rPr>
+          <w:b/>
+          <w:bCs/>
+          <w:sz w:val="24"/>
+          <w:lang w:eastAsia="en-IN"/>
+        </w:rPr>
+        <w:lastRenderedPageBreak/>
+        <w:t>Java 21 (2023) – Latest LTS with Final Virtual Threads</w:t>
+      </w:r>
+    </w:p>
+    <w:p>
+      <w:pPr>
+        <w:pStyle w:val="ListParagraph"/>
+        <w:numPr>
+          <w:ilvl w:val="0"/>
+          <w:numId w:val="46"/>
+        </w:numPr>
+        <w:rPr>
+          <w:sz w:val="24"/>
+          <w:lang w:eastAsia="en-IN"/>
+        </w:rPr>
+      </w:pPr>
+      <w:r>
+        <w:rPr>
+          <w:b/>
+          <w:bCs/>
+          <w:sz w:val="24"/>
+          <w:lang w:eastAsia="en-IN"/>
+        </w:rPr>
+        <w:t>Virtual Threads (Final)</w:t>
+      </w:r>
+      <w:r>
+        <w:rPr>
+          <w:sz w:val="24"/>
+          <w:lang w:eastAsia="en-IN"/>
+        </w:rPr>
+        <w:t xml:space="preserve"> – Lightweight threads for scalable concurrent apps.</w:t>
+      </w:r>
+    </w:p>
+    <w:p>
+      <w:pPr>
+        <w:pStyle w:val="ListParagraph"/>
+        <w:numPr>
+          <w:ilvl w:val="0"/>
+          <w:numId w:val="46"/>
+        </w:numPr>
+        <w:rPr>
+          <w:sz w:val="24"/>
+          <w:lang w:eastAsia="en-IN"/>
+        </w:rPr>
+      </w:pPr>
+      <w:r>
+        <w:rPr>
+          <w:b/>
+          <w:bCs/>
+          <w:sz w:val="24"/>
+          <w:lang w:eastAsia="en-IN"/>
+        </w:rPr>
+        <w:t xml:space="preserve">Pattern </w:t>
+      </w:r>
+      <w:proofErr w:type="gramStart"/>
+      <w:r>
+        <w:rPr>
+          <w:b/>
+          <w:bCs/>
+          <w:sz w:val="24"/>
+          <w:lang w:eastAsia="en-IN"/>
+        </w:rPr>
+        <w:t>Matching</w:t>
+      </w:r>
+      <w:proofErr w:type="gramEnd"/>
+      <w:r>
+        <w:rPr>
+          <w:b/>
+          <w:bCs/>
+          <w:sz w:val="24"/>
+          <w:lang w:eastAsia="en-IN"/>
+        </w:rPr>
+        <w:t xml:space="preserve"> for switch (Final)</w:t>
+      </w:r>
+      <w:r>
+        <w:rPr>
+          <w:sz w:val="24"/>
+          <w:lang w:eastAsia="en-IN"/>
+        </w:rPr>
+        <w:t xml:space="preserve"> – More expressive and safer switch expressions.</w:t>
+      </w:r>
+    </w:p>
+    <w:p>
+      <w:pPr>
+        <w:pStyle w:val="ListParagraph"/>
+        <w:numPr>
+          <w:ilvl w:val="0"/>
+          <w:numId w:val="46"/>
+        </w:numPr>
+        <w:rPr>
+          <w:sz w:val="24"/>
+          <w:lang w:eastAsia="en-IN"/>
+        </w:rPr>
+      </w:pPr>
+      <w:r>
+        <w:rPr>
+          <w:b/>
+          <w:bCs/>
+          <w:sz w:val="24"/>
+          <w:lang w:eastAsia="en-IN"/>
+        </w:rPr>
+        <w:t>Sequenced Collections API</w:t>
+      </w:r>
+      <w:r>
+        <w:rPr>
+          <w:sz w:val="24"/>
+          <w:lang w:eastAsia="en-IN"/>
+        </w:rPr>
+        <w:t xml:space="preserve"> – Adds ordered collection interfaces like </w:t>
+      </w:r>
+      <w:proofErr w:type="spellStart"/>
+      <w:r>
+        <w:rPr>
+          <w:sz w:val="24"/>
+          <w:lang w:eastAsia="en-IN"/>
+        </w:rPr>
+        <w:t>SequencedMap</w:t>
+      </w:r>
+      <w:proofErr w:type="spellEnd"/>
+      <w:r>
+        <w:rPr>
+          <w:sz w:val="24"/>
+          <w:lang w:eastAsia="en-IN"/>
+        </w:rPr>
+        <w:t>.</w:t>
+      </w:r>
+    </w:p>
+    <w:p>
+      <w:pPr>
+        <w:pStyle w:val="ListParagraph"/>
+        <w:numPr>
+          <w:ilvl w:val="0"/>
+          <w:numId w:val="46"/>
+        </w:numPr>
+        <w:rPr>
+          <w:sz w:val="24"/>
+          <w:lang w:eastAsia="en-IN"/>
+        </w:rPr>
+      </w:pPr>
+      <w:r>
+        <w:rPr>
+          <w:b/>
+          <w:bCs/>
+          <w:sz w:val="24"/>
+          <w:lang w:eastAsia="en-IN"/>
+        </w:rPr>
+        <w:t>String Templates (Preview)</w:t>
+      </w:r>
+      <w:r>
+        <w:rPr>
+          <w:sz w:val="24"/>
+          <w:lang w:eastAsia="en-IN"/>
+        </w:rPr>
+        <w:t xml:space="preserve"> – Safer and flexible string interpolation system.</w:t>
+      </w:r>
+    </w:p>
+    <w:p>
+      <w:pPr>
+        <w:pStyle w:val="ListParagraph"/>
+        <w:numPr>
+          <w:ilvl w:val="0"/>
+          <w:numId w:val="46"/>
+        </w:numPr>
+        <w:rPr>
+          <w:sz w:val="24"/>
+          <w:lang w:eastAsia="en-IN"/>
+        </w:rPr>
+      </w:pPr>
+      <w:r>
+        <w:rPr>
+          <w:b/>
+          <w:bCs/>
+          <w:sz w:val="24"/>
+          <w:lang w:eastAsia="en-IN"/>
+        </w:rPr>
+        <w:t>Unnamed Classes and Instance Main Methods (Preview)</w:t>
+      </w:r>
+      <w:r>
+        <w:rPr>
+          <w:sz w:val="24"/>
+          <w:lang w:eastAsia="en-IN"/>
+        </w:rPr>
+        <w:t xml:space="preserve"> – Simplifies class declarations for beginners.</w:t>
+      </w:r>
+    </w:p>
+    <w:p>
+      <w:pPr>
+        <w:rPr>
+          <w:sz w:val="24"/>
+          <w:lang w:eastAsia="en-IN"/>
+        </w:rPr>
+      </w:pPr>
+    </w:p>
+    <w:p>
+      <w:pPr>
+        <w:rPr>
+          <w:sz w:val="24"/>
+          <w:lang w:eastAsia="en-IN"/>
+        </w:rPr>
+      </w:pPr>
+    </w:p>
+    <w:p>
+      <w:pPr>
+        <w:rPr>
+          <w:sz w:val="24"/>
+          <w:lang w:eastAsia="en-IN"/>
+        </w:rPr>
+      </w:pPr>
+    </w:p>
+    <w:p>
+      <w:pPr>
+        <w:rPr>
+          <w:b/>
+          <w:sz w:val="24"/>
+          <w:lang w:eastAsia="en-IN"/>
+        </w:rPr>
+      </w:pPr>
+      <w:r>
+        <w:rPr>
+          <w:b/>
+          <w:sz w:val="24"/>
+          <w:lang w:eastAsia="en-IN"/>
+        </w:rPr>
+        <w:t>4</w:t>
       </w:r>
       <w:r>
         <w:rPr>
@@ -46147,7 +47218,6 @@
           <w:sz w:val="24"/>
           <w:lang w:eastAsia="en-IN"/>
         </w:rPr>
-        <w:lastRenderedPageBreak/>
         <w:drawing>
           <wp:inline distT="0" distB="0" distL="0" distR="0" wp14:anchorId="203B4462" wp14:editId="7524848E">
             <wp:extent cx="6645910" cy="908050"/>
@@ -46268,49 +47338,14 @@
           <w:lang w:eastAsia="en-IN"/>
         </w:rPr>
       </w:pPr>
-    </w:p>
-    <w:p>
-      <w:pPr>
+      <w:r>
         <w:rPr>
           <w:b/>
           <w:sz w:val="24"/>
           <w:lang w:eastAsia="en-IN"/>
         </w:rPr>
-      </w:pPr>
-    </w:p>
-    <w:p>
-      <w:pPr>
-        <w:rPr>
-          <w:b/>
-          <w:sz w:val="24"/>
-          <w:lang w:eastAsia="en-IN"/>
-        </w:rPr>
-      </w:pPr>
-    </w:p>
-    <w:p>
-      <w:pPr>
-        <w:rPr>
-          <w:b/>
-          <w:sz w:val="24"/>
-          <w:lang w:eastAsia="en-IN"/>
-        </w:rPr>
-      </w:pPr>
-    </w:p>
-    <w:p>
-      <w:pPr>
-        <w:rPr>
-          <w:b/>
-          <w:sz w:val="24"/>
-          <w:lang w:eastAsia="en-IN"/>
-        </w:rPr>
-      </w:pPr>
-      <w:r>
-        <w:rPr>
-          <w:b/>
-          <w:sz w:val="24"/>
-          <w:lang w:eastAsia="en-IN"/>
-        </w:rPr>
-        <w:t>4</w:t>
+        <w:lastRenderedPageBreak/>
+        <w:t>5</w:t>
       </w:r>
       <w:r>
         <w:rPr>
@@ -46432,22 +47467,6 @@
     <w:p>
       <w:pPr>
         <w:rPr>
-          <w:sz w:val="24"/>
-          <w:lang w:eastAsia="en-IN"/>
-        </w:rPr>
-      </w:pPr>
-    </w:p>
-    <w:p>
-      <w:pPr>
-        <w:rPr>
-          <w:sz w:val="24"/>
-          <w:lang w:eastAsia="en-IN"/>
-        </w:rPr>
-      </w:pPr>
-    </w:p>
-    <w:p>
-      <w:pPr>
-        <w:rPr>
           <w:b/>
           <w:sz w:val="24"/>
           <w:lang w:eastAsia="en-IN"/>
@@ -46459,7 +47478,7 @@
           <w:sz w:val="24"/>
           <w:lang w:eastAsia="en-IN"/>
         </w:rPr>
-        <w:t>5</w:t>
+        <w:t>6</w:t>
       </w:r>
       <w:r>
         <w:rPr>
@@ -46491,7 +47510,33 @@
           <w:sz w:val="24"/>
           <w:lang w:eastAsia="en-IN"/>
         </w:rPr>
-        <w:t>Can var is used only for local variable?</w:t>
+        <w:t xml:space="preserve">Why </w:t>
+      </w:r>
+      <w:proofErr w:type="spellStart"/>
+      <w:r>
+        <w:rPr>
+          <w:b/>
+          <w:sz w:val="24"/>
+          <w:lang w:eastAsia="en-IN"/>
+        </w:rPr>
+        <w:t>var</w:t>
+      </w:r>
+      <w:proofErr w:type="spellEnd"/>
+      <w:r>
+        <w:rPr>
+          <w:b/>
+          <w:sz w:val="24"/>
+          <w:lang w:eastAsia="en-IN"/>
+        </w:rPr>
+        <w:t>- is</w:t>
+      </w:r>
+      <w:r>
+        <w:rPr>
+          <w:b/>
+          <w:sz w:val="24"/>
+          <w:lang w:eastAsia="en-IN"/>
+        </w:rPr>
+        <w:t xml:space="preserve"> used only for local variable?</w:t>
       </w:r>
     </w:p>
     <w:p>
@@ -46499,7 +47544,7 @@
         <w:pStyle w:val="ListParagraph"/>
         <w:numPr>
           <w:ilvl w:val="0"/>
-          <w:numId w:val="38"/>
+          <w:numId w:val="47"/>
         </w:numPr>
         <w:spacing w:before="240"/>
         <w:rPr>
@@ -46509,28 +47554,33 @@
       </w:pPr>
       <w:r>
         <w:rPr>
-          <w:sz w:val="24"/>
-          <w:lang w:eastAsia="en-IN"/>
-        </w:rPr>
-        <w:t>Scope Clarity: Local variables have a small, limited scope, making the inferred type easy to understand and track, unlike fields or method parameters, which have broader scopes.</w:t>
-      </w:r>
-    </w:p>
-    <w:p>
-      <w:pPr>
-        <w:pStyle w:val="ListParagraph"/>
-        <w:spacing w:before="240"/>
-        <w:rPr>
-          <w:sz w:val="16"/>
-          <w:lang w:eastAsia="en-IN"/>
-        </w:rPr>
-      </w:pPr>
+          <w:b/>
+          <w:sz w:val="24"/>
+          <w:lang w:eastAsia="en-IN"/>
+        </w:rPr>
+        <w:t>Scope Clarity</w:t>
+      </w:r>
+      <w:r>
+        <w:rPr>
+          <w:sz w:val="24"/>
+          <w:lang w:eastAsia="en-IN"/>
+        </w:rPr>
+        <w:t>: Local variables have a small, limited scope, making the inferred type easy to understand and track, unlike fields or method parame</w:t>
+      </w:r>
+      <w:r>
+        <w:rPr>
+          <w:sz w:val="24"/>
+          <w:lang w:eastAsia="en-IN"/>
+        </w:rPr>
+        <w:t>ters, which have broader scopes</w:t>
+      </w:r>
     </w:p>
     <w:p>
       <w:pPr>
         <w:pStyle w:val="ListParagraph"/>
         <w:numPr>
           <w:ilvl w:val="0"/>
-          <w:numId w:val="38"/>
+          <w:numId w:val="47"/>
         </w:numPr>
         <w:spacing w:before="240"/>
         <w:rPr>
@@ -46540,28 +47590,42 @@
       </w:pPr>
       <w:r>
         <w:rPr>
-          <w:sz w:val="24"/>
-          <w:lang w:eastAsia="en-IN"/>
-        </w:rPr>
-        <w:t>Initialization Requirement: var requires immediate initialization for type inference, which is impractical for fields or method parameters that may not have initial values.</w:t>
-      </w:r>
-    </w:p>
-    <w:p>
-      <w:pPr>
-        <w:pStyle w:val="ListParagraph"/>
-        <w:spacing w:before="240"/>
-        <w:rPr>
-          <w:sz w:val="16"/>
-          <w:lang w:eastAsia="en-IN"/>
-        </w:rPr>
-      </w:pPr>
+          <w:b/>
+          <w:sz w:val="24"/>
+          <w:lang w:eastAsia="en-IN"/>
+        </w:rPr>
+        <w:t>Initialization Requirement</w:t>
+      </w:r>
+      <w:r>
+        <w:rPr>
+          <w:sz w:val="24"/>
+          <w:lang w:eastAsia="en-IN"/>
+        </w:rPr>
+        <w:t xml:space="preserve">: </w:t>
+      </w:r>
+      <w:proofErr w:type="spellStart"/>
+      <w:r>
+        <w:rPr>
+          <w:sz w:val="24"/>
+          <w:lang w:eastAsia="en-IN"/>
+        </w:rPr>
+        <w:t>var</w:t>
+      </w:r>
+      <w:proofErr w:type="spellEnd"/>
+      <w:r>
+        <w:rPr>
+          <w:sz w:val="24"/>
+          <w:lang w:eastAsia="en-IN"/>
+        </w:rPr>
+        <w:t xml:space="preserve"> requires immediate initialization for type inference, which is impractical for fields or method parameters that may not have initial values.</w:t>
+      </w:r>
     </w:p>
     <w:p>
       <w:pPr>
         <w:pStyle w:val="ListParagraph"/>
         <w:numPr>
           <w:ilvl w:val="0"/>
-          <w:numId w:val="38"/>
+          <w:numId w:val="47"/>
         </w:numPr>
         <w:spacing w:before="240"/>
         <w:rPr>
@@ -46571,28 +47635,26 @@
       </w:pPr>
       <w:r>
         <w:rPr>
-          <w:sz w:val="24"/>
-          <w:lang w:eastAsia="en-IN"/>
-        </w:rPr>
-        <w:t>API Clarity: Explicit types are necessary for fields and method signatures to make a class's API clear and self-documenting, avoiding ambiguity in public interfaces.</w:t>
-      </w:r>
-    </w:p>
-    <w:p>
-      <w:pPr>
-        <w:pStyle w:val="ListParagraph"/>
-        <w:spacing w:before="240"/>
-        <w:rPr>
-          <w:sz w:val="16"/>
-          <w:lang w:eastAsia="en-IN"/>
-        </w:rPr>
-      </w:pPr>
+          <w:b/>
+          <w:sz w:val="24"/>
+          <w:lang w:eastAsia="en-IN"/>
+        </w:rPr>
+        <w:t>API Clarity</w:t>
+      </w:r>
+      <w:r>
+        <w:rPr>
+          <w:sz w:val="24"/>
+          <w:lang w:eastAsia="en-IN"/>
+        </w:rPr>
+        <w:t>: Explicit types are necessary for fields and method signatures to make a class's API clear and self-documenting, avoiding ambiguity in public interfaces.</w:t>
+      </w:r>
     </w:p>
     <w:p>
       <w:pPr>
         <w:pStyle w:val="ListParagraph"/>
         <w:numPr>
           <w:ilvl w:val="0"/>
-          <w:numId w:val="38"/>
+          <w:numId w:val="47"/>
         </w:numPr>
         <w:spacing w:before="240"/>
         <w:rPr>
@@ -46602,61 +47664,62 @@
       </w:pPr>
       <w:r>
         <w:rPr>
-          <w:sz w:val="24"/>
-          <w:lang w:eastAsia="en-IN"/>
-        </w:rPr>
-        <w:t>Design Philosophy: Java prioritizes strong typing and maintainability, and restricting var to local variables prevents potential pitfalls and complexity in understanding code structure.</w:t>
-      </w:r>
-    </w:p>
-    <w:p>
-      <w:pPr>
-        <w:rPr>
-          <w:sz w:val="24"/>
-          <w:lang w:eastAsia="en-IN"/>
-        </w:rPr>
-      </w:pPr>
-    </w:p>
-    <w:p>
-      <w:pPr>
-        <w:rPr>
-          <w:sz w:val="24"/>
-          <w:lang w:eastAsia="en-IN"/>
-        </w:rPr>
-      </w:pPr>
-    </w:p>
-    <w:p>
-      <w:pPr>
-        <w:rPr>
-          <w:sz w:val="24"/>
-          <w:lang w:eastAsia="en-IN"/>
-        </w:rPr>
-      </w:pPr>
-    </w:p>
-    <w:p>
-      <w:pPr>
-        <w:rPr>
-          <w:sz w:val="24"/>
-          <w:lang w:eastAsia="en-IN"/>
-        </w:rPr>
-      </w:pPr>
-    </w:p>
-    <w:p>
-      <w:pPr>
-        <w:rPr>
           <w:b/>
           <w:sz w:val="24"/>
           <w:lang w:eastAsia="en-IN"/>
         </w:rPr>
-      </w:pPr>
-      <w:r>
+        <w:t>Design Philosophy</w:t>
+      </w:r>
+      <w:r>
+        <w:rPr>
+          <w:sz w:val="24"/>
+          <w:lang w:eastAsia="en-IN"/>
+        </w:rPr>
+        <w:t>: Java prioritizes strong typing and maintainability, and restricting var to local variables prevents potential pitfalls and complexity in understanding code structure.</w:t>
+      </w:r>
+    </w:p>
+    <w:p>
+      <w:pPr>
+        <w:rPr>
+          <w:sz w:val="24"/>
+          <w:lang w:eastAsia="en-IN"/>
+        </w:rPr>
+      </w:pPr>
+    </w:p>
+    <w:p>
+      <w:pPr>
+        <w:rPr>
+          <w:sz w:val="24"/>
+          <w:lang w:eastAsia="en-IN"/>
+        </w:rPr>
+      </w:pPr>
+    </w:p>
+    <w:p>
+      <w:pPr>
+        <w:rPr>
+          <w:sz w:val="24"/>
+          <w:lang w:eastAsia="en-IN"/>
+        </w:rPr>
+      </w:pPr>
+    </w:p>
+    <w:p>
+      <w:pPr>
         <w:rPr>
           <w:b/>
           <w:sz w:val="24"/>
           <w:lang w:eastAsia="en-IN"/>
         </w:rPr>
-        <w:lastRenderedPageBreak/>
-        <w:t>6</w:t>
-      </w:r>
+      </w:pPr>
+      <w:r>
+        <w:rPr>
+          <w:b/>
+          <w:sz w:val="24"/>
+          <w:lang w:eastAsia="en-IN"/>
+        </w:rPr>
+        <w:t>7</w:t>
+      </w:r>
+      <w:bookmarkStart w:id="25" w:name="_GoBack"/>
+      <w:bookmarkEnd w:id="25"/>
       <w:r>
         <w:rPr>
           <w:b/>
@@ -46740,12 +47803,21 @@
         </w:rPr>
         <w:t xml:space="preserve"> </w:t>
       </w:r>
-      <w:r>
-        <w:rPr>
-          <w:color w:val="BCBEC4"/>
-          <w:sz w:val="22"/>
-        </w:rPr>
-        <w:t xml:space="preserve">var </w:t>
+      <w:proofErr w:type="spellStart"/>
+      <w:r>
+        <w:rPr>
+          <w:color w:val="BCBEC4"/>
+          <w:sz w:val="22"/>
+        </w:rPr>
+        <w:t>var</w:t>
+      </w:r>
+      <w:proofErr w:type="spellEnd"/>
+      <w:r>
+        <w:rPr>
+          <w:color w:val="BCBEC4"/>
+          <w:sz w:val="22"/>
+        </w:rPr>
+        <w:t xml:space="preserve"> </w:t>
       </w:r>
       <w:proofErr w:type="spellStart"/>
       <w:r>
@@ -46981,52 +48053,42 @@
     </w:p>
     <w:p>
       <w:pPr>
+        <w:rPr>
+          <w:sz w:val="24"/>
+          <w:lang w:eastAsia="en-IN"/>
+        </w:rPr>
+      </w:pPr>
+    </w:p>
+    <w:p>
+      <w:pPr>
+        <w:rPr>
+          <w:sz w:val="24"/>
+          <w:lang w:eastAsia="en-IN"/>
+        </w:rPr>
+      </w:pPr>
+      <w:r>
+        <w:rPr>
+          <w:sz w:val="24"/>
+          <w:lang w:eastAsia="en-IN"/>
+        </w:rPr>
+        <w:t>But in case we really don’t know output type, we have 2 ways: use Object as output type, or use generics</w:t>
+      </w:r>
+    </w:p>
+    <w:p>
+      <w:pPr>
         <w:pStyle w:val="HTMLPreformatted"/>
         <w:shd w:val="clear" w:color="auto" w:fill="1E1F22"/>
         <w:rPr>
-          <w:color w:val="BCBEC4"/>
-          <w:sz w:val="22"/>
-        </w:rPr>
-      </w:pPr>
-    </w:p>
-    <w:p>
-      <w:pPr>
-        <w:rPr>
-          <w:sz w:val="24"/>
-          <w:lang w:eastAsia="en-IN"/>
-        </w:rPr>
-      </w:pPr>
-    </w:p>
-    <w:p>
-      <w:pPr>
-        <w:rPr>
-          <w:sz w:val="24"/>
-          <w:lang w:eastAsia="en-IN"/>
-        </w:rPr>
-      </w:pPr>
-      <w:r>
-        <w:rPr>
-          <w:sz w:val="24"/>
-          <w:lang w:eastAsia="en-IN"/>
-        </w:rPr>
-        <w:t>But in case we really don’t know output type, we have 2 ways: use Object as output type, or use generics</w:t>
-      </w:r>
+          <w:color w:val="CF8E6D"/>
+          <w:sz w:val="22"/>
+        </w:rPr>
+      </w:pPr>
     </w:p>
     <w:p>
       <w:pPr>
         <w:pStyle w:val="HTMLPreformatted"/>
         <w:shd w:val="clear" w:color="auto" w:fill="1E1F22"/>
         <w:rPr>
-          <w:color w:val="CF8E6D"/>
-          <w:sz w:val="22"/>
-        </w:rPr>
-      </w:pPr>
-    </w:p>
-    <w:p>
-      <w:pPr>
-        <w:pStyle w:val="HTMLPreformatted"/>
-        <w:shd w:val="clear" w:color="auto" w:fill="1E1F22"/>
-        <w:rPr>
           <w:color w:val="BCBEC4"/>
           <w:sz w:val="22"/>
         </w:rPr>
@@ -47275,16 +48337,6 @@
         <w:br/>
         <w:t>}</w:t>
       </w:r>
-    </w:p>
-    <w:p>
-      <w:pPr>
-        <w:pStyle w:val="HTMLPreformatted"/>
-        <w:shd w:val="clear" w:color="auto" w:fill="1E1F22"/>
-        <w:rPr>
-          <w:color w:val="BCBEC4"/>
-          <w:sz w:val="22"/>
-        </w:rPr>
-      </w:pPr>
     </w:p>
     <w:p>
       <w:pPr>
@@ -47312,6 +48364,7 @@
           <w:sz w:val="24"/>
           <w:lang w:eastAsia="en-IN"/>
         </w:rPr>
+        <w:lastRenderedPageBreak/>
         <w:t>var</w:t>
       </w:r>
       <w:proofErr w:type="gramEnd"/>
@@ -47449,7 +48502,7 @@
           <w:rPr>
             <w:noProof/>
           </w:rPr>
-          <w:t>21</w:t>
+          <w:t>32</w:t>
         </w:r>
         <w:r>
           <w:rPr>
@@ -47728,6 +48781,232 @@
     </w:lvl>
   </w:abstractNum>
   <w:abstractNum w:abstractNumId="2" w15:restartNumberingAfterBreak="0">
+    <w:nsid w:val="0BD2375B"/>
+    <w:multiLevelType w:val="hybridMultilevel"/>
+    <w:tmpl w:val="BB8C8DCA"/>
+    <w:lvl w:ilvl="0" w:tplc="40090001">
+      <w:start w:val="1"/>
+      <w:numFmt w:val="bullet"/>
+      <w:lvlText w:val=""/>
+      <w:lvlJc w:val="left"/>
+      <w:pPr>
+        <w:ind w:left="720" w:hanging="360"/>
+      </w:pPr>
+      <w:rPr>
+        <w:rFonts w:ascii="Symbol" w:hAnsi="Symbol" w:hint="default"/>
+      </w:rPr>
+    </w:lvl>
+    <w:lvl w:ilvl="1" w:tplc="40090003">
+      <w:start w:val="1"/>
+      <w:numFmt w:val="bullet"/>
+      <w:lvlText w:val="o"/>
+      <w:lvlJc w:val="left"/>
+      <w:pPr>
+        <w:ind w:left="1440" w:hanging="360"/>
+      </w:pPr>
+      <w:rPr>
+        <w:rFonts w:ascii="Courier New" w:hAnsi="Courier New" w:cs="Courier New" w:hint="default"/>
+      </w:rPr>
+    </w:lvl>
+    <w:lvl w:ilvl="2" w:tplc="40090005" w:tentative="1">
+      <w:start w:val="1"/>
+      <w:numFmt w:val="bullet"/>
+      <w:lvlText w:val=""/>
+      <w:lvlJc w:val="left"/>
+      <w:pPr>
+        <w:ind w:left="2160" w:hanging="360"/>
+      </w:pPr>
+      <w:rPr>
+        <w:rFonts w:ascii="Wingdings" w:hAnsi="Wingdings" w:hint="default"/>
+      </w:rPr>
+    </w:lvl>
+    <w:lvl w:ilvl="3" w:tplc="40090001" w:tentative="1">
+      <w:start w:val="1"/>
+      <w:numFmt w:val="bullet"/>
+      <w:lvlText w:val=""/>
+      <w:lvlJc w:val="left"/>
+      <w:pPr>
+        <w:ind w:left="2880" w:hanging="360"/>
+      </w:pPr>
+      <w:rPr>
+        <w:rFonts w:ascii="Symbol" w:hAnsi="Symbol" w:hint="default"/>
+      </w:rPr>
+    </w:lvl>
+    <w:lvl w:ilvl="4" w:tplc="40090003" w:tentative="1">
+      <w:start w:val="1"/>
+      <w:numFmt w:val="bullet"/>
+      <w:lvlText w:val="o"/>
+      <w:lvlJc w:val="left"/>
+      <w:pPr>
+        <w:ind w:left="3600" w:hanging="360"/>
+      </w:pPr>
+      <w:rPr>
+        <w:rFonts w:ascii="Courier New" w:hAnsi="Courier New" w:cs="Courier New" w:hint="default"/>
+      </w:rPr>
+    </w:lvl>
+    <w:lvl w:ilvl="5" w:tplc="40090005" w:tentative="1">
+      <w:start w:val="1"/>
+      <w:numFmt w:val="bullet"/>
+      <w:lvlText w:val=""/>
+      <w:lvlJc w:val="left"/>
+      <w:pPr>
+        <w:ind w:left="4320" w:hanging="360"/>
+      </w:pPr>
+      <w:rPr>
+        <w:rFonts w:ascii="Wingdings" w:hAnsi="Wingdings" w:hint="default"/>
+      </w:rPr>
+    </w:lvl>
+    <w:lvl w:ilvl="6" w:tplc="40090001" w:tentative="1">
+      <w:start w:val="1"/>
+      <w:numFmt w:val="bullet"/>
+      <w:lvlText w:val=""/>
+      <w:lvlJc w:val="left"/>
+      <w:pPr>
+        <w:ind w:left="5040" w:hanging="360"/>
+      </w:pPr>
+      <w:rPr>
+        <w:rFonts w:ascii="Symbol" w:hAnsi="Symbol" w:hint="default"/>
+      </w:rPr>
+    </w:lvl>
+    <w:lvl w:ilvl="7" w:tplc="40090003" w:tentative="1">
+      <w:start w:val="1"/>
+      <w:numFmt w:val="bullet"/>
+      <w:lvlText w:val="o"/>
+      <w:lvlJc w:val="left"/>
+      <w:pPr>
+        <w:ind w:left="5760" w:hanging="360"/>
+      </w:pPr>
+      <w:rPr>
+        <w:rFonts w:ascii="Courier New" w:hAnsi="Courier New" w:cs="Courier New" w:hint="default"/>
+      </w:rPr>
+    </w:lvl>
+    <w:lvl w:ilvl="8" w:tplc="40090005" w:tentative="1">
+      <w:start w:val="1"/>
+      <w:numFmt w:val="bullet"/>
+      <w:lvlText w:val=""/>
+      <w:lvlJc w:val="left"/>
+      <w:pPr>
+        <w:ind w:left="6480" w:hanging="360"/>
+      </w:pPr>
+      <w:rPr>
+        <w:rFonts w:ascii="Wingdings" w:hAnsi="Wingdings" w:hint="default"/>
+      </w:rPr>
+    </w:lvl>
+  </w:abstractNum>
+  <w:abstractNum w:abstractNumId="3" w15:restartNumberingAfterBreak="0">
+    <w:nsid w:val="0C2471CF"/>
+    <w:multiLevelType w:val="hybridMultilevel"/>
+    <w:tmpl w:val="BC8E209C"/>
+    <w:lvl w:ilvl="0" w:tplc="40090001">
+      <w:start w:val="1"/>
+      <w:numFmt w:val="bullet"/>
+      <w:lvlText w:val=""/>
+      <w:lvlJc w:val="left"/>
+      <w:pPr>
+        <w:ind w:left="720" w:hanging="360"/>
+      </w:pPr>
+      <w:rPr>
+        <w:rFonts w:ascii="Symbol" w:hAnsi="Symbol" w:hint="default"/>
+      </w:rPr>
+    </w:lvl>
+    <w:lvl w:ilvl="1" w:tplc="40090003" w:tentative="1">
+      <w:start w:val="1"/>
+      <w:numFmt w:val="bullet"/>
+      <w:lvlText w:val="o"/>
+      <w:lvlJc w:val="left"/>
+      <w:pPr>
+        <w:ind w:left="1440" w:hanging="360"/>
+      </w:pPr>
+      <w:rPr>
+        <w:rFonts w:ascii="Courier New" w:hAnsi="Courier New" w:cs="Courier New" w:hint="default"/>
+      </w:rPr>
+    </w:lvl>
+    <w:lvl w:ilvl="2" w:tplc="40090005" w:tentative="1">
+      <w:start w:val="1"/>
+      <w:numFmt w:val="bullet"/>
+      <w:lvlText w:val=""/>
+      <w:lvlJc w:val="left"/>
+      <w:pPr>
+        <w:ind w:left="2160" w:hanging="360"/>
+      </w:pPr>
+      <w:rPr>
+        <w:rFonts w:ascii="Wingdings" w:hAnsi="Wingdings" w:hint="default"/>
+      </w:rPr>
+    </w:lvl>
+    <w:lvl w:ilvl="3" w:tplc="40090001" w:tentative="1">
+      <w:start w:val="1"/>
+      <w:numFmt w:val="bullet"/>
+      <w:lvlText w:val=""/>
+      <w:lvlJc w:val="left"/>
+      <w:pPr>
+        <w:ind w:left="2880" w:hanging="360"/>
+      </w:pPr>
+      <w:rPr>
+        <w:rFonts w:ascii="Symbol" w:hAnsi="Symbol" w:hint="default"/>
+      </w:rPr>
+    </w:lvl>
+    <w:lvl w:ilvl="4" w:tplc="40090003" w:tentative="1">
+      <w:start w:val="1"/>
+      <w:numFmt w:val="bullet"/>
+      <w:lvlText w:val="o"/>
+      <w:lvlJc w:val="left"/>
+      <w:pPr>
+        <w:ind w:left="3600" w:hanging="360"/>
+      </w:pPr>
+      <w:rPr>
+        <w:rFonts w:ascii="Courier New" w:hAnsi="Courier New" w:cs="Courier New" w:hint="default"/>
+      </w:rPr>
+    </w:lvl>
+    <w:lvl w:ilvl="5" w:tplc="40090005" w:tentative="1">
+      <w:start w:val="1"/>
+      <w:numFmt w:val="bullet"/>
+      <w:lvlText w:val=""/>
+      <w:lvlJc w:val="left"/>
+      <w:pPr>
+        <w:ind w:left="4320" w:hanging="360"/>
+      </w:pPr>
+      <w:rPr>
+        <w:rFonts w:ascii="Wingdings" w:hAnsi="Wingdings" w:hint="default"/>
+      </w:rPr>
+    </w:lvl>
+    <w:lvl w:ilvl="6" w:tplc="40090001" w:tentative="1">
+      <w:start w:val="1"/>
+      <w:numFmt w:val="bullet"/>
+      <w:lvlText w:val=""/>
+      <w:lvlJc w:val="left"/>
+      <w:pPr>
+        <w:ind w:left="5040" w:hanging="360"/>
+      </w:pPr>
+      <w:rPr>
+        <w:rFonts w:ascii="Symbol" w:hAnsi="Symbol" w:hint="default"/>
+      </w:rPr>
+    </w:lvl>
+    <w:lvl w:ilvl="7" w:tplc="40090003" w:tentative="1">
+      <w:start w:val="1"/>
+      <w:numFmt w:val="bullet"/>
+      <w:lvlText w:val="o"/>
+      <w:lvlJc w:val="left"/>
+      <w:pPr>
+        <w:ind w:left="5760" w:hanging="360"/>
+      </w:pPr>
+      <w:rPr>
+        <w:rFonts w:ascii="Courier New" w:hAnsi="Courier New" w:cs="Courier New" w:hint="default"/>
+      </w:rPr>
+    </w:lvl>
+    <w:lvl w:ilvl="8" w:tplc="40090005" w:tentative="1">
+      <w:start w:val="1"/>
+      <w:numFmt w:val="bullet"/>
+      <w:lvlText w:val=""/>
+      <w:lvlJc w:val="left"/>
+      <w:pPr>
+        <w:ind w:left="6480" w:hanging="360"/>
+      </w:pPr>
+      <w:rPr>
+        <w:rFonts w:ascii="Wingdings" w:hAnsi="Wingdings" w:hint="default"/>
+      </w:rPr>
+    </w:lvl>
+  </w:abstractNum>
+  <w:abstractNum w:abstractNumId="4" w15:restartNumberingAfterBreak="0">
     <w:nsid w:val="0E410E41"/>
     <w:multiLevelType w:val="hybridMultilevel"/>
     <w:tmpl w:val="06A8B1EE"/>
@@ -47816,7 +49095,7 @@
       </w:pPr>
     </w:lvl>
   </w:abstractNum>
-  <w:abstractNum w:abstractNumId="3" w15:restartNumberingAfterBreak="0">
+  <w:abstractNum w:abstractNumId="5" w15:restartNumberingAfterBreak="0">
     <w:nsid w:val="101527DE"/>
     <w:multiLevelType w:val="hybridMultilevel"/>
     <w:tmpl w:val="52C4AA08"/>
@@ -47929,7 +49208,7 @@
       </w:rPr>
     </w:lvl>
   </w:abstractNum>
-  <w:abstractNum w:abstractNumId="4" w15:restartNumberingAfterBreak="0">
+  <w:abstractNum w:abstractNumId="6" w15:restartNumberingAfterBreak="0">
     <w:nsid w:val="14176BFA"/>
     <w:multiLevelType w:val="hybridMultilevel"/>
     <w:tmpl w:val="3DA8B83E"/>
@@ -48042,7 +49321,7 @@
       </w:rPr>
     </w:lvl>
   </w:abstractNum>
-  <w:abstractNum w:abstractNumId="5" w15:restartNumberingAfterBreak="0">
+  <w:abstractNum w:abstractNumId="7" w15:restartNumberingAfterBreak="0">
     <w:nsid w:val="16C118A5"/>
     <w:multiLevelType w:val="hybridMultilevel"/>
     <w:tmpl w:val="9E36FFB6"/>
@@ -48157,7 +49436,7 @@
       </w:rPr>
     </w:lvl>
   </w:abstractNum>
-  <w:abstractNum w:abstractNumId="6" w15:restartNumberingAfterBreak="0">
+  <w:abstractNum w:abstractNumId="8" w15:restartNumberingAfterBreak="0">
     <w:nsid w:val="1B4734AA"/>
     <w:multiLevelType w:val="hybridMultilevel"/>
     <w:tmpl w:val="44721728"/>
@@ -48270,7 +49549,7 @@
       </w:rPr>
     </w:lvl>
   </w:abstractNum>
-  <w:abstractNum w:abstractNumId="7" w15:restartNumberingAfterBreak="0">
+  <w:abstractNum w:abstractNumId="9" w15:restartNumberingAfterBreak="0">
     <w:nsid w:val="1E863E55"/>
     <w:multiLevelType w:val="hybridMultilevel"/>
     <w:tmpl w:val="090EBB00"/>
@@ -48383,7 +49662,7 @@
       </w:rPr>
     </w:lvl>
   </w:abstractNum>
-  <w:abstractNum w:abstractNumId="8" w15:restartNumberingAfterBreak="0">
+  <w:abstractNum w:abstractNumId="10" w15:restartNumberingAfterBreak="0">
     <w:nsid w:val="1F8C7839"/>
     <w:multiLevelType w:val="hybridMultilevel"/>
     <w:tmpl w:val="CA221B26"/>
@@ -48469,7 +49748,7 @@
       </w:pPr>
     </w:lvl>
   </w:abstractNum>
-  <w:abstractNum w:abstractNumId="9" w15:restartNumberingAfterBreak="0">
+  <w:abstractNum w:abstractNumId="11" w15:restartNumberingAfterBreak="0">
     <w:nsid w:val="20BC7B90"/>
     <w:multiLevelType w:val="hybridMultilevel"/>
     <w:tmpl w:val="083E9000"/>
@@ -48582,7 +49861,7 @@
       </w:rPr>
     </w:lvl>
   </w:abstractNum>
-  <w:abstractNum w:abstractNumId="10" w15:restartNumberingAfterBreak="0">
+  <w:abstractNum w:abstractNumId="12" w15:restartNumberingAfterBreak="0">
     <w:nsid w:val="22263DE9"/>
     <w:multiLevelType w:val="hybridMultilevel"/>
     <w:tmpl w:val="98BE569E"/>
@@ -48695,10 +49974,10 @@
       </w:rPr>
     </w:lvl>
   </w:abstractNum>
-  <w:abstractNum w:abstractNumId="11" w15:restartNumberingAfterBreak="0">
-    <w:nsid w:val="2B7734AE"/>
+  <w:abstractNum w:abstractNumId="13" w15:restartNumberingAfterBreak="0">
+    <w:nsid w:val="2A5C4BAE"/>
     <w:multiLevelType w:val="hybridMultilevel"/>
-    <w:tmpl w:val="5E8C7D94"/>
+    <w:tmpl w:val="5066ED92"/>
     <w:lvl w:ilvl="0" w:tplc="40090001">
       <w:start w:val="1"/>
       <w:numFmt w:val="bullet"/>
@@ -48808,7 +50087,269 @@
       </w:rPr>
     </w:lvl>
   </w:abstractNum>
-  <w:abstractNum w:abstractNumId="12" w15:restartNumberingAfterBreak="0">
+  <w:abstractNum w:abstractNumId="14" w15:restartNumberingAfterBreak="0">
+    <w:nsid w:val="2B311FEE"/>
+    <w:multiLevelType w:val="multilevel"/>
+    <w:tmpl w:val="3C6E9CB0"/>
+    <w:lvl w:ilvl="0">
+      <w:start w:val="1"/>
+      <w:numFmt w:val="bullet"/>
+      <w:lvlText w:val=""/>
+      <w:lvlJc w:val="left"/>
+      <w:pPr>
+        <w:tabs>
+          <w:tab w:val="num" w:pos="720"/>
+        </w:tabs>
+        <w:ind w:left="720" w:hanging="360"/>
+      </w:pPr>
+      <w:rPr>
+        <w:rFonts w:ascii="Symbol" w:hAnsi="Symbol" w:hint="default"/>
+        <w:sz w:val="20"/>
+      </w:rPr>
+    </w:lvl>
+    <w:lvl w:ilvl="1" w:tentative="1">
+      <w:start w:val="1"/>
+      <w:numFmt w:val="bullet"/>
+      <w:lvlText w:val="o"/>
+      <w:lvlJc w:val="left"/>
+      <w:pPr>
+        <w:tabs>
+          <w:tab w:val="num" w:pos="1440"/>
+        </w:tabs>
+        <w:ind w:left="1440" w:hanging="360"/>
+      </w:pPr>
+      <w:rPr>
+        <w:rFonts w:ascii="Courier New" w:hAnsi="Courier New" w:hint="default"/>
+        <w:sz w:val="20"/>
+      </w:rPr>
+    </w:lvl>
+    <w:lvl w:ilvl="2" w:tentative="1">
+      <w:start w:val="1"/>
+      <w:numFmt w:val="bullet"/>
+      <w:lvlText w:val=""/>
+      <w:lvlJc w:val="left"/>
+      <w:pPr>
+        <w:tabs>
+          <w:tab w:val="num" w:pos="2160"/>
+        </w:tabs>
+        <w:ind w:left="2160" w:hanging="360"/>
+      </w:pPr>
+      <w:rPr>
+        <w:rFonts w:ascii="Wingdings" w:hAnsi="Wingdings" w:hint="default"/>
+        <w:sz w:val="20"/>
+      </w:rPr>
+    </w:lvl>
+    <w:lvl w:ilvl="3" w:tentative="1">
+      <w:start w:val="1"/>
+      <w:numFmt w:val="bullet"/>
+      <w:lvlText w:val=""/>
+      <w:lvlJc w:val="left"/>
+      <w:pPr>
+        <w:tabs>
+          <w:tab w:val="num" w:pos="2880"/>
+        </w:tabs>
+        <w:ind w:left="2880" w:hanging="360"/>
+      </w:pPr>
+      <w:rPr>
+        <w:rFonts w:ascii="Wingdings" w:hAnsi="Wingdings" w:hint="default"/>
+        <w:sz w:val="20"/>
+      </w:rPr>
+    </w:lvl>
+    <w:lvl w:ilvl="4" w:tentative="1">
+      <w:start w:val="1"/>
+      <w:numFmt w:val="bullet"/>
+      <w:lvlText w:val=""/>
+      <w:lvlJc w:val="left"/>
+      <w:pPr>
+        <w:tabs>
+          <w:tab w:val="num" w:pos="3600"/>
+        </w:tabs>
+        <w:ind w:left="3600" w:hanging="360"/>
+      </w:pPr>
+      <w:rPr>
+        <w:rFonts w:ascii="Wingdings" w:hAnsi="Wingdings" w:hint="default"/>
+        <w:sz w:val="20"/>
+      </w:rPr>
+    </w:lvl>
+    <w:lvl w:ilvl="5" w:tentative="1">
+      <w:start w:val="1"/>
+      <w:numFmt w:val="bullet"/>
+      <w:lvlText w:val=""/>
+      <w:lvlJc w:val="left"/>
+      <w:pPr>
+        <w:tabs>
+          <w:tab w:val="num" w:pos="4320"/>
+        </w:tabs>
+        <w:ind w:left="4320" w:hanging="360"/>
+      </w:pPr>
+      <w:rPr>
+        <w:rFonts w:ascii="Wingdings" w:hAnsi="Wingdings" w:hint="default"/>
+        <w:sz w:val="20"/>
+      </w:rPr>
+    </w:lvl>
+    <w:lvl w:ilvl="6" w:tentative="1">
+      <w:start w:val="1"/>
+      <w:numFmt w:val="bullet"/>
+      <w:lvlText w:val=""/>
+      <w:lvlJc w:val="left"/>
+      <w:pPr>
+        <w:tabs>
+          <w:tab w:val="num" w:pos="5040"/>
+        </w:tabs>
+        <w:ind w:left="5040" w:hanging="360"/>
+      </w:pPr>
+      <w:rPr>
+        <w:rFonts w:ascii="Wingdings" w:hAnsi="Wingdings" w:hint="default"/>
+        <w:sz w:val="20"/>
+      </w:rPr>
+    </w:lvl>
+    <w:lvl w:ilvl="7" w:tentative="1">
+      <w:start w:val="1"/>
+      <w:numFmt w:val="bullet"/>
+      <w:lvlText w:val=""/>
+      <w:lvlJc w:val="left"/>
+      <w:pPr>
+        <w:tabs>
+          <w:tab w:val="num" w:pos="5760"/>
+        </w:tabs>
+        <w:ind w:left="5760" w:hanging="360"/>
+      </w:pPr>
+      <w:rPr>
+        <w:rFonts w:ascii="Wingdings" w:hAnsi="Wingdings" w:hint="default"/>
+        <w:sz w:val="20"/>
+      </w:rPr>
+    </w:lvl>
+    <w:lvl w:ilvl="8" w:tentative="1">
+      <w:start w:val="1"/>
+      <w:numFmt w:val="bullet"/>
+      <w:lvlText w:val=""/>
+      <w:lvlJc w:val="left"/>
+      <w:pPr>
+        <w:tabs>
+          <w:tab w:val="num" w:pos="6480"/>
+        </w:tabs>
+        <w:ind w:left="6480" w:hanging="360"/>
+      </w:pPr>
+      <w:rPr>
+        <w:rFonts w:ascii="Wingdings" w:hAnsi="Wingdings" w:hint="default"/>
+        <w:sz w:val="20"/>
+      </w:rPr>
+    </w:lvl>
+  </w:abstractNum>
+  <w:abstractNum w:abstractNumId="15" w15:restartNumberingAfterBreak="0">
+    <w:nsid w:val="2B7734AE"/>
+    <w:multiLevelType w:val="hybridMultilevel"/>
+    <w:tmpl w:val="5E8C7D94"/>
+    <w:lvl w:ilvl="0" w:tplc="40090001">
+      <w:start w:val="1"/>
+      <w:numFmt w:val="bullet"/>
+      <w:lvlText w:val=""/>
+      <w:lvlJc w:val="left"/>
+      <w:pPr>
+        <w:ind w:left="720" w:hanging="360"/>
+      </w:pPr>
+      <w:rPr>
+        <w:rFonts w:ascii="Symbol" w:hAnsi="Symbol" w:hint="default"/>
+      </w:rPr>
+    </w:lvl>
+    <w:lvl w:ilvl="1" w:tplc="40090003" w:tentative="1">
+      <w:start w:val="1"/>
+      <w:numFmt w:val="bullet"/>
+      <w:lvlText w:val="o"/>
+      <w:lvlJc w:val="left"/>
+      <w:pPr>
+        <w:ind w:left="1440" w:hanging="360"/>
+      </w:pPr>
+      <w:rPr>
+        <w:rFonts w:ascii="Courier New" w:hAnsi="Courier New" w:cs="Courier New" w:hint="default"/>
+      </w:rPr>
+    </w:lvl>
+    <w:lvl w:ilvl="2" w:tplc="40090005" w:tentative="1">
+      <w:start w:val="1"/>
+      <w:numFmt w:val="bullet"/>
+      <w:lvlText w:val=""/>
+      <w:lvlJc w:val="left"/>
+      <w:pPr>
+        <w:ind w:left="2160" w:hanging="360"/>
+      </w:pPr>
+      <w:rPr>
+        <w:rFonts w:ascii="Wingdings" w:hAnsi="Wingdings" w:hint="default"/>
+      </w:rPr>
+    </w:lvl>
+    <w:lvl w:ilvl="3" w:tplc="40090001" w:tentative="1">
+      <w:start w:val="1"/>
+      <w:numFmt w:val="bullet"/>
+      <w:lvlText w:val=""/>
+      <w:lvlJc w:val="left"/>
+      <w:pPr>
+        <w:ind w:left="2880" w:hanging="360"/>
+      </w:pPr>
+      <w:rPr>
+        <w:rFonts w:ascii="Symbol" w:hAnsi="Symbol" w:hint="default"/>
+      </w:rPr>
+    </w:lvl>
+    <w:lvl w:ilvl="4" w:tplc="40090003" w:tentative="1">
+      <w:start w:val="1"/>
+      <w:numFmt w:val="bullet"/>
+      <w:lvlText w:val="o"/>
+      <w:lvlJc w:val="left"/>
+      <w:pPr>
+        <w:ind w:left="3600" w:hanging="360"/>
+      </w:pPr>
+      <w:rPr>
+        <w:rFonts w:ascii="Courier New" w:hAnsi="Courier New" w:cs="Courier New" w:hint="default"/>
+      </w:rPr>
+    </w:lvl>
+    <w:lvl w:ilvl="5" w:tplc="40090005" w:tentative="1">
+      <w:start w:val="1"/>
+      <w:numFmt w:val="bullet"/>
+      <w:lvlText w:val=""/>
+      <w:lvlJc w:val="left"/>
+      <w:pPr>
+        <w:ind w:left="4320" w:hanging="360"/>
+      </w:pPr>
+      <w:rPr>
+        <w:rFonts w:ascii="Wingdings" w:hAnsi="Wingdings" w:hint="default"/>
+      </w:rPr>
+    </w:lvl>
+    <w:lvl w:ilvl="6" w:tplc="40090001" w:tentative="1">
+      <w:start w:val="1"/>
+      <w:numFmt w:val="bullet"/>
+      <w:lvlText w:val=""/>
+      <w:lvlJc w:val="left"/>
+      <w:pPr>
+        <w:ind w:left="5040" w:hanging="360"/>
+      </w:pPr>
+      <w:rPr>
+        <w:rFonts w:ascii="Symbol" w:hAnsi="Symbol" w:hint="default"/>
+      </w:rPr>
+    </w:lvl>
+    <w:lvl w:ilvl="7" w:tplc="40090003" w:tentative="1">
+      <w:start w:val="1"/>
+      <w:numFmt w:val="bullet"/>
+      <w:lvlText w:val="o"/>
+      <w:lvlJc w:val="left"/>
+      <w:pPr>
+        <w:ind w:left="5760" w:hanging="360"/>
+      </w:pPr>
+      <w:rPr>
+        <w:rFonts w:ascii="Courier New" w:hAnsi="Courier New" w:cs="Courier New" w:hint="default"/>
+      </w:rPr>
+    </w:lvl>
+    <w:lvl w:ilvl="8" w:tplc="40090005" w:tentative="1">
+      <w:start w:val="1"/>
+      <w:numFmt w:val="bullet"/>
+      <w:lvlText w:val=""/>
+      <w:lvlJc w:val="left"/>
+      <w:pPr>
+        <w:ind w:left="6480" w:hanging="360"/>
+      </w:pPr>
+      <w:rPr>
+        <w:rFonts w:ascii="Wingdings" w:hAnsi="Wingdings" w:hint="default"/>
+      </w:rPr>
+    </w:lvl>
+  </w:abstractNum>
+  <w:abstractNum w:abstractNumId="16" w15:restartNumberingAfterBreak="0">
     <w:nsid w:val="2D641F47"/>
     <w:multiLevelType w:val="hybridMultilevel"/>
     <w:tmpl w:val="43744F6A"/>
@@ -48923,7 +50464,7 @@
       </w:rPr>
     </w:lvl>
   </w:abstractNum>
-  <w:abstractNum w:abstractNumId="13" w15:restartNumberingAfterBreak="0">
+  <w:abstractNum w:abstractNumId="17" w15:restartNumberingAfterBreak="0">
     <w:nsid w:val="2E5B10C9"/>
     <w:multiLevelType w:val="hybridMultilevel"/>
     <w:tmpl w:val="3A30BAC4"/>
@@ -49036,7 +50577,7 @@
       </w:rPr>
     </w:lvl>
   </w:abstractNum>
-  <w:abstractNum w:abstractNumId="14" w15:restartNumberingAfterBreak="0">
+  <w:abstractNum w:abstractNumId="18" w15:restartNumberingAfterBreak="0">
     <w:nsid w:val="32AF24C4"/>
     <w:multiLevelType w:val="hybridMultilevel"/>
     <w:tmpl w:val="651A0EA4"/>
@@ -49149,7 +50690,156 @@
       </w:rPr>
     </w:lvl>
   </w:abstractNum>
-  <w:abstractNum w:abstractNumId="15" w15:restartNumberingAfterBreak="0">
+  <w:abstractNum w:abstractNumId="19" w15:restartNumberingAfterBreak="0">
+    <w:nsid w:val="32B34C53"/>
+    <w:multiLevelType w:val="multilevel"/>
+    <w:tmpl w:val="7D8E58FA"/>
+    <w:lvl w:ilvl="0">
+      <w:start w:val="1"/>
+      <w:numFmt w:val="bullet"/>
+      <w:lvlText w:val=""/>
+      <w:lvlJc w:val="left"/>
+      <w:pPr>
+        <w:tabs>
+          <w:tab w:val="num" w:pos="720"/>
+        </w:tabs>
+        <w:ind w:left="720" w:hanging="360"/>
+      </w:pPr>
+      <w:rPr>
+        <w:rFonts w:ascii="Symbol" w:hAnsi="Symbol" w:hint="default"/>
+        <w:sz w:val="20"/>
+      </w:rPr>
+    </w:lvl>
+    <w:lvl w:ilvl="1" w:tentative="1">
+      <w:start w:val="1"/>
+      <w:numFmt w:val="bullet"/>
+      <w:lvlText w:val="o"/>
+      <w:lvlJc w:val="left"/>
+      <w:pPr>
+        <w:tabs>
+          <w:tab w:val="num" w:pos="1440"/>
+        </w:tabs>
+        <w:ind w:left="1440" w:hanging="360"/>
+      </w:pPr>
+      <w:rPr>
+        <w:rFonts w:ascii="Courier New" w:hAnsi="Courier New" w:hint="default"/>
+        <w:sz w:val="20"/>
+      </w:rPr>
+    </w:lvl>
+    <w:lvl w:ilvl="2" w:tentative="1">
+      <w:start w:val="1"/>
+      <w:numFmt w:val="bullet"/>
+      <w:lvlText w:val=""/>
+      <w:lvlJc w:val="left"/>
+      <w:pPr>
+        <w:tabs>
+          <w:tab w:val="num" w:pos="2160"/>
+        </w:tabs>
+        <w:ind w:left="2160" w:hanging="360"/>
+      </w:pPr>
+      <w:rPr>
+        <w:rFonts w:ascii="Wingdings" w:hAnsi="Wingdings" w:hint="default"/>
+        <w:sz w:val="20"/>
+      </w:rPr>
+    </w:lvl>
+    <w:lvl w:ilvl="3" w:tentative="1">
+      <w:start w:val="1"/>
+      <w:numFmt w:val="bullet"/>
+      <w:lvlText w:val=""/>
+      <w:lvlJc w:val="left"/>
+      <w:pPr>
+        <w:tabs>
+          <w:tab w:val="num" w:pos="2880"/>
+        </w:tabs>
+        <w:ind w:left="2880" w:hanging="360"/>
+      </w:pPr>
+      <w:rPr>
+        <w:rFonts w:ascii="Wingdings" w:hAnsi="Wingdings" w:hint="default"/>
+        <w:sz w:val="20"/>
+      </w:rPr>
+    </w:lvl>
+    <w:lvl w:ilvl="4" w:tentative="1">
+      <w:start w:val="1"/>
+      <w:numFmt w:val="bullet"/>
+      <w:lvlText w:val=""/>
+      <w:lvlJc w:val="left"/>
+      <w:pPr>
+        <w:tabs>
+          <w:tab w:val="num" w:pos="3600"/>
+        </w:tabs>
+        <w:ind w:left="3600" w:hanging="360"/>
+      </w:pPr>
+      <w:rPr>
+        <w:rFonts w:ascii="Wingdings" w:hAnsi="Wingdings" w:hint="default"/>
+        <w:sz w:val="20"/>
+      </w:rPr>
+    </w:lvl>
+    <w:lvl w:ilvl="5" w:tentative="1">
+      <w:start w:val="1"/>
+      <w:numFmt w:val="bullet"/>
+      <w:lvlText w:val=""/>
+      <w:lvlJc w:val="left"/>
+      <w:pPr>
+        <w:tabs>
+          <w:tab w:val="num" w:pos="4320"/>
+        </w:tabs>
+        <w:ind w:left="4320" w:hanging="360"/>
+      </w:pPr>
+      <w:rPr>
+        <w:rFonts w:ascii="Wingdings" w:hAnsi="Wingdings" w:hint="default"/>
+        <w:sz w:val="20"/>
+      </w:rPr>
+    </w:lvl>
+    <w:lvl w:ilvl="6" w:tentative="1">
+      <w:start w:val="1"/>
+      <w:numFmt w:val="bullet"/>
+      <w:lvlText w:val=""/>
+      <w:lvlJc w:val="left"/>
+      <w:pPr>
+        <w:tabs>
+          <w:tab w:val="num" w:pos="5040"/>
+        </w:tabs>
+        <w:ind w:left="5040" w:hanging="360"/>
+      </w:pPr>
+      <w:rPr>
+        <w:rFonts w:ascii="Wingdings" w:hAnsi="Wingdings" w:hint="default"/>
+        <w:sz w:val="20"/>
+      </w:rPr>
+    </w:lvl>
+    <w:lvl w:ilvl="7" w:tentative="1">
+      <w:start w:val="1"/>
+      <w:numFmt w:val="bullet"/>
+      <w:lvlText w:val=""/>
+      <w:lvlJc w:val="left"/>
+      <w:pPr>
+        <w:tabs>
+          <w:tab w:val="num" w:pos="5760"/>
+        </w:tabs>
+        <w:ind w:left="5760" w:hanging="360"/>
+      </w:pPr>
+      <w:rPr>
+        <w:rFonts w:ascii="Wingdings" w:hAnsi="Wingdings" w:hint="default"/>
+        <w:sz w:val="20"/>
+      </w:rPr>
+    </w:lvl>
+    <w:lvl w:ilvl="8" w:tentative="1">
+      <w:start w:val="1"/>
+      <w:numFmt w:val="bullet"/>
+      <w:lvlText w:val=""/>
+      <w:lvlJc w:val="left"/>
+      <w:pPr>
+        <w:tabs>
+          <w:tab w:val="num" w:pos="6480"/>
+        </w:tabs>
+        <w:ind w:left="6480" w:hanging="360"/>
+      </w:pPr>
+      <w:rPr>
+        <w:rFonts w:ascii="Wingdings" w:hAnsi="Wingdings" w:hint="default"/>
+        <w:sz w:val="20"/>
+      </w:rPr>
+    </w:lvl>
+  </w:abstractNum>
+  <w:abstractNum w:abstractNumId="20" w15:restartNumberingAfterBreak="0">
     <w:nsid w:val="335A35D1"/>
     <w:multiLevelType w:val="hybridMultilevel"/>
     <w:tmpl w:val="AFF61E74"/>
@@ -49238,7 +50928,7 @@
       </w:pPr>
     </w:lvl>
   </w:abstractNum>
-  <w:abstractNum w:abstractNumId="16" w15:restartNumberingAfterBreak="0">
+  <w:abstractNum w:abstractNumId="21" w15:restartNumberingAfterBreak="0">
     <w:nsid w:val="34C2238B"/>
     <w:multiLevelType w:val="hybridMultilevel"/>
     <w:tmpl w:val="AF04C208"/>
@@ -49351,7 +51041,7 @@
       </w:rPr>
     </w:lvl>
   </w:abstractNum>
-  <w:abstractNum w:abstractNumId="17" w15:restartNumberingAfterBreak="0">
+  <w:abstractNum w:abstractNumId="22" w15:restartNumberingAfterBreak="0">
     <w:nsid w:val="35EC4FD3"/>
     <w:multiLevelType w:val="hybridMultilevel"/>
     <w:tmpl w:val="04EAC87C"/>
@@ -49440,7 +51130,7 @@
       </w:pPr>
     </w:lvl>
   </w:abstractNum>
-  <w:abstractNum w:abstractNumId="18" w15:restartNumberingAfterBreak="0">
+  <w:abstractNum w:abstractNumId="23" w15:restartNumberingAfterBreak="0">
     <w:nsid w:val="3C34679F"/>
     <w:multiLevelType w:val="hybridMultilevel"/>
     <w:tmpl w:val="27287D44"/>
@@ -49553,7 +51243,7 @@
       </w:rPr>
     </w:lvl>
   </w:abstractNum>
-  <w:abstractNum w:abstractNumId="19" w15:restartNumberingAfterBreak="0">
+  <w:abstractNum w:abstractNumId="24" w15:restartNumberingAfterBreak="0">
     <w:nsid w:val="406E7B1E"/>
     <w:multiLevelType w:val="hybridMultilevel"/>
     <w:tmpl w:val="F9AC03A0"/>
@@ -49666,7 +51356,156 @@
       </w:rPr>
     </w:lvl>
   </w:abstractNum>
-  <w:abstractNum w:abstractNumId="20" w15:restartNumberingAfterBreak="0">
+  <w:abstractNum w:abstractNumId="25" w15:restartNumberingAfterBreak="0">
+    <w:nsid w:val="41285F5C"/>
+    <w:multiLevelType w:val="multilevel"/>
+    <w:tmpl w:val="28D4AD5E"/>
+    <w:lvl w:ilvl="0">
+      <w:start w:val="1"/>
+      <w:numFmt w:val="bullet"/>
+      <w:lvlText w:val=""/>
+      <w:lvlJc w:val="left"/>
+      <w:pPr>
+        <w:tabs>
+          <w:tab w:val="num" w:pos="720"/>
+        </w:tabs>
+        <w:ind w:left="720" w:hanging="360"/>
+      </w:pPr>
+      <w:rPr>
+        <w:rFonts w:ascii="Symbol" w:hAnsi="Symbol" w:hint="default"/>
+        <w:sz w:val="20"/>
+      </w:rPr>
+    </w:lvl>
+    <w:lvl w:ilvl="1" w:tentative="1">
+      <w:start w:val="1"/>
+      <w:numFmt w:val="bullet"/>
+      <w:lvlText w:val="o"/>
+      <w:lvlJc w:val="left"/>
+      <w:pPr>
+        <w:tabs>
+          <w:tab w:val="num" w:pos="1440"/>
+        </w:tabs>
+        <w:ind w:left="1440" w:hanging="360"/>
+      </w:pPr>
+      <w:rPr>
+        <w:rFonts w:ascii="Courier New" w:hAnsi="Courier New" w:hint="default"/>
+        <w:sz w:val="20"/>
+      </w:rPr>
+    </w:lvl>
+    <w:lvl w:ilvl="2" w:tentative="1">
+      <w:start w:val="1"/>
+      <w:numFmt w:val="bullet"/>
+      <w:lvlText w:val=""/>
+      <w:lvlJc w:val="left"/>
+      <w:pPr>
+        <w:tabs>
+          <w:tab w:val="num" w:pos="2160"/>
+        </w:tabs>
+        <w:ind w:left="2160" w:hanging="360"/>
+      </w:pPr>
+      <w:rPr>
+        <w:rFonts w:ascii="Wingdings" w:hAnsi="Wingdings" w:hint="default"/>
+        <w:sz w:val="20"/>
+      </w:rPr>
+    </w:lvl>
+    <w:lvl w:ilvl="3" w:tentative="1">
+      <w:start w:val="1"/>
+      <w:numFmt w:val="bullet"/>
+      <w:lvlText w:val=""/>
+      <w:lvlJc w:val="left"/>
+      <w:pPr>
+        <w:tabs>
+          <w:tab w:val="num" w:pos="2880"/>
+        </w:tabs>
+        <w:ind w:left="2880" w:hanging="360"/>
+      </w:pPr>
+      <w:rPr>
+        <w:rFonts w:ascii="Wingdings" w:hAnsi="Wingdings" w:hint="default"/>
+        <w:sz w:val="20"/>
+      </w:rPr>
+    </w:lvl>
+    <w:lvl w:ilvl="4" w:tentative="1">
+      <w:start w:val="1"/>
+      <w:numFmt w:val="bullet"/>
+      <w:lvlText w:val=""/>
+      <w:lvlJc w:val="left"/>
+      <w:pPr>
+        <w:tabs>
+          <w:tab w:val="num" w:pos="3600"/>
+        </w:tabs>
+        <w:ind w:left="3600" w:hanging="360"/>
+      </w:pPr>
+      <w:rPr>
+        <w:rFonts w:ascii="Wingdings" w:hAnsi="Wingdings" w:hint="default"/>
+        <w:sz w:val="20"/>
+      </w:rPr>
+    </w:lvl>
+    <w:lvl w:ilvl="5" w:tentative="1">
+      <w:start w:val="1"/>
+      <w:numFmt w:val="bullet"/>
+      <w:lvlText w:val=""/>
+      <w:lvlJc w:val="left"/>
+      <w:pPr>
+        <w:tabs>
+          <w:tab w:val="num" w:pos="4320"/>
+        </w:tabs>
+        <w:ind w:left="4320" w:hanging="360"/>
+      </w:pPr>
+      <w:rPr>
+        <w:rFonts w:ascii="Wingdings" w:hAnsi="Wingdings" w:hint="default"/>
+        <w:sz w:val="20"/>
+      </w:rPr>
+    </w:lvl>
+    <w:lvl w:ilvl="6" w:tentative="1">
+      <w:start w:val="1"/>
+      <w:numFmt w:val="bullet"/>
+      <w:lvlText w:val=""/>
+      <w:lvlJc w:val="left"/>
+      <w:pPr>
+        <w:tabs>
+          <w:tab w:val="num" w:pos="5040"/>
+        </w:tabs>
+        <w:ind w:left="5040" w:hanging="360"/>
+      </w:pPr>
+      <w:rPr>
+        <w:rFonts w:ascii="Wingdings" w:hAnsi="Wingdings" w:hint="default"/>
+        <w:sz w:val="20"/>
+      </w:rPr>
+    </w:lvl>
+    <w:lvl w:ilvl="7" w:tentative="1">
+      <w:start w:val="1"/>
+      <w:numFmt w:val="bullet"/>
+      <w:lvlText w:val=""/>
+      <w:lvlJc w:val="left"/>
+      <w:pPr>
+        <w:tabs>
+          <w:tab w:val="num" w:pos="5760"/>
+        </w:tabs>
+        <w:ind w:left="5760" w:hanging="360"/>
+      </w:pPr>
+      <w:rPr>
+        <w:rFonts w:ascii="Wingdings" w:hAnsi="Wingdings" w:hint="default"/>
+        <w:sz w:val="20"/>
+      </w:rPr>
+    </w:lvl>
+    <w:lvl w:ilvl="8" w:tentative="1">
+      <w:start w:val="1"/>
+      <w:numFmt w:val="bullet"/>
+      <w:lvlText w:val=""/>
+      <w:lvlJc w:val="left"/>
+      <w:pPr>
+        <w:tabs>
+          <w:tab w:val="num" w:pos="6480"/>
+        </w:tabs>
+        <w:ind w:left="6480" w:hanging="360"/>
+      </w:pPr>
+      <w:rPr>
+        <w:rFonts w:ascii="Wingdings" w:hAnsi="Wingdings" w:hint="default"/>
+        <w:sz w:val="20"/>
+      </w:rPr>
+    </w:lvl>
+  </w:abstractNum>
+  <w:abstractNum w:abstractNumId="26" w15:restartNumberingAfterBreak="0">
     <w:nsid w:val="438620F2"/>
     <w:multiLevelType w:val="hybridMultilevel"/>
     <w:tmpl w:val="3E0256D4"/>
@@ -49752,7 +51591,7 @@
       </w:pPr>
     </w:lvl>
   </w:abstractNum>
-  <w:abstractNum w:abstractNumId="21" w15:restartNumberingAfterBreak="0">
+  <w:abstractNum w:abstractNumId="27" w15:restartNumberingAfterBreak="0">
     <w:nsid w:val="43DC216A"/>
     <w:multiLevelType w:val="hybridMultilevel"/>
     <w:tmpl w:val="1A580F9A"/>
@@ -49865,7 +51704,7 @@
       </w:rPr>
     </w:lvl>
   </w:abstractNum>
-  <w:abstractNum w:abstractNumId="22" w15:restartNumberingAfterBreak="0">
+  <w:abstractNum w:abstractNumId="28" w15:restartNumberingAfterBreak="0">
     <w:nsid w:val="44AD7503"/>
     <w:multiLevelType w:val="hybridMultilevel"/>
     <w:tmpl w:val="A080DD46"/>
@@ -49980,7 +51819,7 @@
       </w:rPr>
     </w:lvl>
   </w:abstractNum>
-  <w:abstractNum w:abstractNumId="23" w15:restartNumberingAfterBreak="0">
+  <w:abstractNum w:abstractNumId="29" w15:restartNumberingAfterBreak="0">
     <w:nsid w:val="456E4A38"/>
     <w:multiLevelType w:val="hybridMultilevel"/>
     <w:tmpl w:val="4EDA94D0"/>
@@ -50069,7 +51908,156 @@
       </w:pPr>
     </w:lvl>
   </w:abstractNum>
-  <w:abstractNum w:abstractNumId="24" w15:restartNumberingAfterBreak="0">
+  <w:abstractNum w:abstractNumId="30" w15:restartNumberingAfterBreak="0">
+    <w:nsid w:val="4DDB003B"/>
+    <w:multiLevelType w:val="multilevel"/>
+    <w:tmpl w:val="EA044B9E"/>
+    <w:lvl w:ilvl="0">
+      <w:start w:val="1"/>
+      <w:numFmt w:val="bullet"/>
+      <w:lvlText w:val=""/>
+      <w:lvlJc w:val="left"/>
+      <w:pPr>
+        <w:tabs>
+          <w:tab w:val="num" w:pos="720"/>
+        </w:tabs>
+        <w:ind w:left="720" w:hanging="360"/>
+      </w:pPr>
+      <w:rPr>
+        <w:rFonts w:ascii="Symbol" w:hAnsi="Symbol" w:hint="default"/>
+        <w:sz w:val="20"/>
+      </w:rPr>
+    </w:lvl>
+    <w:lvl w:ilvl="1" w:tentative="1">
+      <w:start w:val="1"/>
+      <w:numFmt w:val="bullet"/>
+      <w:lvlText w:val="o"/>
+      <w:lvlJc w:val="left"/>
+      <w:pPr>
+        <w:tabs>
+          <w:tab w:val="num" w:pos="1440"/>
+        </w:tabs>
+        <w:ind w:left="1440" w:hanging="360"/>
+      </w:pPr>
+      <w:rPr>
+        <w:rFonts w:ascii="Courier New" w:hAnsi="Courier New" w:hint="default"/>
+        <w:sz w:val="20"/>
+      </w:rPr>
+    </w:lvl>
+    <w:lvl w:ilvl="2" w:tentative="1">
+      <w:start w:val="1"/>
+      <w:numFmt w:val="bullet"/>
+      <w:lvlText w:val=""/>
+      <w:lvlJc w:val="left"/>
+      <w:pPr>
+        <w:tabs>
+          <w:tab w:val="num" w:pos="2160"/>
+        </w:tabs>
+        <w:ind w:left="2160" w:hanging="360"/>
+      </w:pPr>
+      <w:rPr>
+        <w:rFonts w:ascii="Wingdings" w:hAnsi="Wingdings" w:hint="default"/>
+        <w:sz w:val="20"/>
+      </w:rPr>
+    </w:lvl>
+    <w:lvl w:ilvl="3" w:tentative="1">
+      <w:start w:val="1"/>
+      <w:numFmt w:val="bullet"/>
+      <w:lvlText w:val=""/>
+      <w:lvlJc w:val="left"/>
+      <w:pPr>
+        <w:tabs>
+          <w:tab w:val="num" w:pos="2880"/>
+        </w:tabs>
+        <w:ind w:left="2880" w:hanging="360"/>
+      </w:pPr>
+      <w:rPr>
+        <w:rFonts w:ascii="Wingdings" w:hAnsi="Wingdings" w:hint="default"/>
+        <w:sz w:val="20"/>
+      </w:rPr>
+    </w:lvl>
+    <w:lvl w:ilvl="4" w:tentative="1">
+      <w:start w:val="1"/>
+      <w:numFmt w:val="bullet"/>
+      <w:lvlText w:val=""/>
+      <w:lvlJc w:val="left"/>
+      <w:pPr>
+        <w:tabs>
+          <w:tab w:val="num" w:pos="3600"/>
+        </w:tabs>
+        <w:ind w:left="3600" w:hanging="360"/>
+      </w:pPr>
+      <w:rPr>
+        <w:rFonts w:ascii="Wingdings" w:hAnsi="Wingdings" w:hint="default"/>
+        <w:sz w:val="20"/>
+      </w:rPr>
+    </w:lvl>
+    <w:lvl w:ilvl="5" w:tentative="1">
+      <w:start w:val="1"/>
+      <w:numFmt w:val="bullet"/>
+      <w:lvlText w:val=""/>
+      <w:lvlJc w:val="left"/>
+      <w:pPr>
+        <w:tabs>
+          <w:tab w:val="num" w:pos="4320"/>
+        </w:tabs>
+        <w:ind w:left="4320" w:hanging="360"/>
+      </w:pPr>
+      <w:rPr>
+        <w:rFonts w:ascii="Wingdings" w:hAnsi="Wingdings" w:hint="default"/>
+        <w:sz w:val="20"/>
+      </w:rPr>
+    </w:lvl>
+    <w:lvl w:ilvl="6" w:tentative="1">
+      <w:start w:val="1"/>
+      <w:numFmt w:val="bullet"/>
+      <w:lvlText w:val=""/>
+      <w:lvlJc w:val="left"/>
+      <w:pPr>
+        <w:tabs>
+          <w:tab w:val="num" w:pos="5040"/>
+        </w:tabs>
+        <w:ind w:left="5040" w:hanging="360"/>
+      </w:pPr>
+      <w:rPr>
+        <w:rFonts w:ascii="Wingdings" w:hAnsi="Wingdings" w:hint="default"/>
+        <w:sz w:val="20"/>
+      </w:rPr>
+    </w:lvl>
+    <w:lvl w:ilvl="7" w:tentative="1">
+      <w:start w:val="1"/>
+      <w:numFmt w:val="bullet"/>
+      <w:lvlText w:val=""/>
+      <w:lvlJc w:val="left"/>
+      <w:pPr>
+        <w:tabs>
+          <w:tab w:val="num" w:pos="5760"/>
+        </w:tabs>
+        <w:ind w:left="5760" w:hanging="360"/>
+      </w:pPr>
+      <w:rPr>
+        <w:rFonts w:ascii="Wingdings" w:hAnsi="Wingdings" w:hint="default"/>
+        <w:sz w:val="20"/>
+      </w:rPr>
+    </w:lvl>
+    <w:lvl w:ilvl="8" w:tentative="1">
+      <w:start w:val="1"/>
+      <w:numFmt w:val="bullet"/>
+      <w:lvlText w:val=""/>
+      <w:lvlJc w:val="left"/>
+      <w:pPr>
+        <w:tabs>
+          <w:tab w:val="num" w:pos="6480"/>
+        </w:tabs>
+        <w:ind w:left="6480" w:hanging="360"/>
+      </w:pPr>
+      <w:rPr>
+        <w:rFonts w:ascii="Wingdings" w:hAnsi="Wingdings" w:hint="default"/>
+        <w:sz w:val="20"/>
+      </w:rPr>
+    </w:lvl>
+  </w:abstractNum>
+  <w:abstractNum w:abstractNumId="31" w15:restartNumberingAfterBreak="0">
     <w:nsid w:val="4EB7056A"/>
     <w:multiLevelType w:val="hybridMultilevel"/>
     <w:tmpl w:val="C8D63A0A"/>
@@ -50182,7 +52170,7 @@
       </w:rPr>
     </w:lvl>
   </w:abstractNum>
-  <w:abstractNum w:abstractNumId="25" w15:restartNumberingAfterBreak="0">
+  <w:abstractNum w:abstractNumId="32" w15:restartNumberingAfterBreak="0">
     <w:nsid w:val="533A2833"/>
     <w:multiLevelType w:val="hybridMultilevel"/>
     <w:tmpl w:val="39A25DBA"/>
@@ -50271,7 +52259,7 @@
       </w:pPr>
     </w:lvl>
   </w:abstractNum>
-  <w:abstractNum w:abstractNumId="26" w15:restartNumberingAfterBreak="0">
+  <w:abstractNum w:abstractNumId="33" w15:restartNumberingAfterBreak="0">
     <w:nsid w:val="566B08A8"/>
     <w:multiLevelType w:val="hybridMultilevel"/>
     <w:tmpl w:val="78C823EE"/>
@@ -50384,7 +52372,7 @@
       </w:rPr>
     </w:lvl>
   </w:abstractNum>
-  <w:abstractNum w:abstractNumId="27" w15:restartNumberingAfterBreak="0">
+  <w:abstractNum w:abstractNumId="34" w15:restartNumberingAfterBreak="0">
     <w:nsid w:val="5A134B12"/>
     <w:multiLevelType w:val="hybridMultilevel"/>
     <w:tmpl w:val="4EDA94D0"/>
@@ -50473,7 +52461,7 @@
       </w:pPr>
     </w:lvl>
   </w:abstractNum>
-  <w:abstractNum w:abstractNumId="28" w15:restartNumberingAfterBreak="0">
+  <w:abstractNum w:abstractNumId="35" w15:restartNumberingAfterBreak="0">
     <w:nsid w:val="5AC9091C"/>
     <w:multiLevelType w:val="hybridMultilevel"/>
     <w:tmpl w:val="4BA4502C"/>
@@ -50586,7 +52574,7 @@
       </w:rPr>
     </w:lvl>
   </w:abstractNum>
-  <w:abstractNum w:abstractNumId="29" w15:restartNumberingAfterBreak="0">
+  <w:abstractNum w:abstractNumId="36" w15:restartNumberingAfterBreak="0">
     <w:nsid w:val="5BBF0AA4"/>
     <w:multiLevelType w:val="hybridMultilevel"/>
     <w:tmpl w:val="F294BE9C"/>
@@ -50699,7 +52687,7 @@
       </w:rPr>
     </w:lvl>
   </w:abstractNum>
-  <w:abstractNum w:abstractNumId="30" w15:restartNumberingAfterBreak="0">
+  <w:abstractNum w:abstractNumId="37" w15:restartNumberingAfterBreak="0">
     <w:nsid w:val="5E2746EE"/>
     <w:multiLevelType w:val="hybridMultilevel"/>
     <w:tmpl w:val="21DA30C8"/>
@@ -50790,7 +52778,7 @@
       </w:pPr>
     </w:lvl>
   </w:abstractNum>
-  <w:abstractNum w:abstractNumId="31" w15:restartNumberingAfterBreak="0">
+  <w:abstractNum w:abstractNumId="38" w15:restartNumberingAfterBreak="0">
     <w:nsid w:val="63190014"/>
     <w:multiLevelType w:val="hybridMultilevel"/>
     <w:tmpl w:val="6812E060"/>
@@ -50903,7 +52891,7 @@
       </w:rPr>
     </w:lvl>
   </w:abstractNum>
-  <w:abstractNum w:abstractNumId="32" w15:restartNumberingAfterBreak="0">
+  <w:abstractNum w:abstractNumId="39" w15:restartNumberingAfterBreak="0">
     <w:nsid w:val="69775ADB"/>
     <w:multiLevelType w:val="hybridMultilevel"/>
     <w:tmpl w:val="7B921D08"/>
@@ -51016,7 +53004,7 @@
       </w:rPr>
     </w:lvl>
   </w:abstractNum>
-  <w:abstractNum w:abstractNumId="33" w15:restartNumberingAfterBreak="0">
+  <w:abstractNum w:abstractNumId="40" w15:restartNumberingAfterBreak="0">
     <w:nsid w:val="6A562A29"/>
     <w:multiLevelType w:val="hybridMultilevel"/>
     <w:tmpl w:val="685C0B6A"/>
@@ -51129,7 +53117,120 @@
       </w:rPr>
     </w:lvl>
   </w:abstractNum>
-  <w:abstractNum w:abstractNumId="34" w15:restartNumberingAfterBreak="0">
+  <w:abstractNum w:abstractNumId="41" w15:restartNumberingAfterBreak="0">
+    <w:nsid w:val="6AAB7708"/>
+    <w:multiLevelType w:val="hybridMultilevel"/>
+    <w:tmpl w:val="72468734"/>
+    <w:lvl w:ilvl="0" w:tplc="40090001">
+      <w:start w:val="1"/>
+      <w:numFmt w:val="bullet"/>
+      <w:lvlText w:val=""/>
+      <w:lvlJc w:val="left"/>
+      <w:pPr>
+        <w:ind w:left="720" w:hanging="360"/>
+      </w:pPr>
+      <w:rPr>
+        <w:rFonts w:ascii="Symbol" w:hAnsi="Symbol" w:hint="default"/>
+      </w:rPr>
+    </w:lvl>
+    <w:lvl w:ilvl="1" w:tplc="40090003" w:tentative="1">
+      <w:start w:val="1"/>
+      <w:numFmt w:val="bullet"/>
+      <w:lvlText w:val="o"/>
+      <w:lvlJc w:val="left"/>
+      <w:pPr>
+        <w:ind w:left="1440" w:hanging="360"/>
+      </w:pPr>
+      <w:rPr>
+        <w:rFonts w:ascii="Courier New" w:hAnsi="Courier New" w:cs="Courier New" w:hint="default"/>
+      </w:rPr>
+    </w:lvl>
+    <w:lvl w:ilvl="2" w:tplc="40090005" w:tentative="1">
+      <w:start w:val="1"/>
+      <w:numFmt w:val="bullet"/>
+      <w:lvlText w:val=""/>
+      <w:lvlJc w:val="left"/>
+      <w:pPr>
+        <w:ind w:left="2160" w:hanging="360"/>
+      </w:pPr>
+      <w:rPr>
+        <w:rFonts w:ascii="Wingdings" w:hAnsi="Wingdings" w:hint="default"/>
+      </w:rPr>
+    </w:lvl>
+    <w:lvl w:ilvl="3" w:tplc="40090001" w:tentative="1">
+      <w:start w:val="1"/>
+      <w:numFmt w:val="bullet"/>
+      <w:lvlText w:val=""/>
+      <w:lvlJc w:val="left"/>
+      <w:pPr>
+        <w:ind w:left="2880" w:hanging="360"/>
+      </w:pPr>
+      <w:rPr>
+        <w:rFonts w:ascii="Symbol" w:hAnsi="Symbol" w:hint="default"/>
+      </w:rPr>
+    </w:lvl>
+    <w:lvl w:ilvl="4" w:tplc="40090003" w:tentative="1">
+      <w:start w:val="1"/>
+      <w:numFmt w:val="bullet"/>
+      <w:lvlText w:val="o"/>
+      <w:lvlJc w:val="left"/>
+      <w:pPr>
+        <w:ind w:left="3600" w:hanging="360"/>
+      </w:pPr>
+      <w:rPr>
+        <w:rFonts w:ascii="Courier New" w:hAnsi="Courier New" w:cs="Courier New" w:hint="default"/>
+      </w:rPr>
+    </w:lvl>
+    <w:lvl w:ilvl="5" w:tplc="40090005" w:tentative="1">
+      <w:start w:val="1"/>
+      <w:numFmt w:val="bullet"/>
+      <w:lvlText w:val=""/>
+      <w:lvlJc w:val="left"/>
+      <w:pPr>
+        <w:ind w:left="4320" w:hanging="360"/>
+      </w:pPr>
+      <w:rPr>
+        <w:rFonts w:ascii="Wingdings" w:hAnsi="Wingdings" w:hint="default"/>
+      </w:rPr>
+    </w:lvl>
+    <w:lvl w:ilvl="6" w:tplc="40090001" w:tentative="1">
+      <w:start w:val="1"/>
+      <w:numFmt w:val="bullet"/>
+      <w:lvlText w:val=""/>
+      <w:lvlJc w:val="left"/>
+      <w:pPr>
+        <w:ind w:left="5040" w:hanging="360"/>
+      </w:pPr>
+      <w:rPr>
+        <w:rFonts w:ascii="Symbol" w:hAnsi="Symbol" w:hint="default"/>
+      </w:rPr>
+    </w:lvl>
+    <w:lvl w:ilvl="7" w:tplc="40090003" w:tentative="1">
+      <w:start w:val="1"/>
+      <w:numFmt w:val="bullet"/>
+      <w:lvlText w:val="o"/>
+      <w:lvlJc w:val="left"/>
+      <w:pPr>
+        <w:ind w:left="5760" w:hanging="360"/>
+      </w:pPr>
+      <w:rPr>
+        <w:rFonts w:ascii="Courier New" w:hAnsi="Courier New" w:cs="Courier New" w:hint="default"/>
+      </w:rPr>
+    </w:lvl>
+    <w:lvl w:ilvl="8" w:tplc="40090005" w:tentative="1">
+      <w:start w:val="1"/>
+      <w:numFmt w:val="bullet"/>
+      <w:lvlText w:val=""/>
+      <w:lvlJc w:val="left"/>
+      <w:pPr>
+        <w:ind w:left="6480" w:hanging="360"/>
+      </w:pPr>
+      <w:rPr>
+        <w:rFonts w:ascii="Wingdings" w:hAnsi="Wingdings" w:hint="default"/>
+      </w:rPr>
+    </w:lvl>
+  </w:abstractNum>
+  <w:abstractNum w:abstractNumId="42" w15:restartNumberingAfterBreak="0">
     <w:nsid w:val="6C9E3C4A"/>
     <w:multiLevelType w:val="multilevel"/>
     <w:tmpl w:val="4C245A08"/>
@@ -51242,7 +53343,7 @@
       </w:pPr>
     </w:lvl>
   </w:abstractNum>
-  <w:abstractNum w:abstractNumId="35" w15:restartNumberingAfterBreak="0">
+  <w:abstractNum w:abstractNumId="43" w15:restartNumberingAfterBreak="0">
     <w:nsid w:val="6EC960DC"/>
     <w:multiLevelType w:val="hybridMultilevel"/>
     <w:tmpl w:val="4EDA94D0"/>
@@ -51331,7 +53432,7 @@
       </w:pPr>
     </w:lvl>
   </w:abstractNum>
-  <w:abstractNum w:abstractNumId="36" w15:restartNumberingAfterBreak="0">
+  <w:abstractNum w:abstractNumId="44" w15:restartNumberingAfterBreak="0">
     <w:nsid w:val="74D71E7F"/>
     <w:multiLevelType w:val="hybridMultilevel"/>
     <w:tmpl w:val="509CE72C"/>
@@ -51444,7 +53545,7 @@
       </w:rPr>
     </w:lvl>
   </w:abstractNum>
-  <w:abstractNum w:abstractNumId="37" w15:restartNumberingAfterBreak="0">
+  <w:abstractNum w:abstractNumId="45" w15:restartNumberingAfterBreak="0">
     <w:nsid w:val="7A95040B"/>
     <w:multiLevelType w:val="hybridMultilevel"/>
     <w:tmpl w:val="8FA63BC4"/>
@@ -51557,119 +53658,259 @@
       </w:rPr>
     </w:lvl>
   </w:abstractNum>
+  <w:abstractNum w:abstractNumId="46" w15:restartNumberingAfterBreak="0">
+    <w:nsid w:val="7CB57F63"/>
+    <w:multiLevelType w:val="hybridMultilevel"/>
+    <w:tmpl w:val="9E466908"/>
+    <w:lvl w:ilvl="0" w:tplc="40090001">
+      <w:start w:val="1"/>
+      <w:numFmt w:val="bullet"/>
+      <w:lvlText w:val=""/>
+      <w:lvlJc w:val="left"/>
+      <w:pPr>
+        <w:ind w:left="360" w:hanging="360"/>
+      </w:pPr>
+      <w:rPr>
+        <w:rFonts w:ascii="Symbol" w:hAnsi="Symbol" w:hint="default"/>
+      </w:rPr>
+    </w:lvl>
+    <w:lvl w:ilvl="1" w:tplc="40090003" w:tentative="1">
+      <w:start w:val="1"/>
+      <w:numFmt w:val="bullet"/>
+      <w:lvlText w:val="o"/>
+      <w:lvlJc w:val="left"/>
+      <w:pPr>
+        <w:ind w:left="1080" w:hanging="360"/>
+      </w:pPr>
+      <w:rPr>
+        <w:rFonts w:ascii="Courier New" w:hAnsi="Courier New" w:cs="Courier New" w:hint="default"/>
+      </w:rPr>
+    </w:lvl>
+    <w:lvl w:ilvl="2" w:tplc="40090005" w:tentative="1">
+      <w:start w:val="1"/>
+      <w:numFmt w:val="bullet"/>
+      <w:lvlText w:val=""/>
+      <w:lvlJc w:val="left"/>
+      <w:pPr>
+        <w:ind w:left="1800" w:hanging="360"/>
+      </w:pPr>
+      <w:rPr>
+        <w:rFonts w:ascii="Wingdings" w:hAnsi="Wingdings" w:hint="default"/>
+      </w:rPr>
+    </w:lvl>
+    <w:lvl w:ilvl="3" w:tplc="40090001" w:tentative="1">
+      <w:start w:val="1"/>
+      <w:numFmt w:val="bullet"/>
+      <w:lvlText w:val=""/>
+      <w:lvlJc w:val="left"/>
+      <w:pPr>
+        <w:ind w:left="2520" w:hanging="360"/>
+      </w:pPr>
+      <w:rPr>
+        <w:rFonts w:ascii="Symbol" w:hAnsi="Symbol" w:hint="default"/>
+      </w:rPr>
+    </w:lvl>
+    <w:lvl w:ilvl="4" w:tplc="40090003" w:tentative="1">
+      <w:start w:val="1"/>
+      <w:numFmt w:val="bullet"/>
+      <w:lvlText w:val="o"/>
+      <w:lvlJc w:val="left"/>
+      <w:pPr>
+        <w:ind w:left="3240" w:hanging="360"/>
+      </w:pPr>
+      <w:rPr>
+        <w:rFonts w:ascii="Courier New" w:hAnsi="Courier New" w:cs="Courier New" w:hint="default"/>
+      </w:rPr>
+    </w:lvl>
+    <w:lvl w:ilvl="5" w:tplc="40090005" w:tentative="1">
+      <w:start w:val="1"/>
+      <w:numFmt w:val="bullet"/>
+      <w:lvlText w:val=""/>
+      <w:lvlJc w:val="left"/>
+      <w:pPr>
+        <w:ind w:left="3960" w:hanging="360"/>
+      </w:pPr>
+      <w:rPr>
+        <w:rFonts w:ascii="Wingdings" w:hAnsi="Wingdings" w:hint="default"/>
+      </w:rPr>
+    </w:lvl>
+    <w:lvl w:ilvl="6" w:tplc="40090001" w:tentative="1">
+      <w:start w:val="1"/>
+      <w:numFmt w:val="bullet"/>
+      <w:lvlText w:val=""/>
+      <w:lvlJc w:val="left"/>
+      <w:pPr>
+        <w:ind w:left="4680" w:hanging="360"/>
+      </w:pPr>
+      <w:rPr>
+        <w:rFonts w:ascii="Symbol" w:hAnsi="Symbol" w:hint="default"/>
+      </w:rPr>
+    </w:lvl>
+    <w:lvl w:ilvl="7" w:tplc="40090003" w:tentative="1">
+      <w:start w:val="1"/>
+      <w:numFmt w:val="bullet"/>
+      <w:lvlText w:val="o"/>
+      <w:lvlJc w:val="left"/>
+      <w:pPr>
+        <w:ind w:left="5400" w:hanging="360"/>
+      </w:pPr>
+      <w:rPr>
+        <w:rFonts w:ascii="Courier New" w:hAnsi="Courier New" w:cs="Courier New" w:hint="default"/>
+      </w:rPr>
+    </w:lvl>
+    <w:lvl w:ilvl="8" w:tplc="40090005" w:tentative="1">
+      <w:start w:val="1"/>
+      <w:numFmt w:val="bullet"/>
+      <w:lvlText w:val=""/>
+      <w:lvlJc w:val="left"/>
+      <w:pPr>
+        <w:ind w:left="6120" w:hanging="360"/>
+      </w:pPr>
+      <w:rPr>
+        <w:rFonts w:ascii="Wingdings" w:hAnsi="Wingdings" w:hint="default"/>
+      </w:rPr>
+    </w:lvl>
+  </w:abstractNum>
   <w:num w:numId="1">
-    <w:abstractNumId w:val="4"/>
+    <w:abstractNumId w:val="6"/>
   </w:num>
   <w:num w:numId="2">
+    <w:abstractNumId w:val="45"/>
+  </w:num>
+  <w:num w:numId="3">
     <w:abstractNumId w:val="37"/>
   </w:num>
-  <w:num w:numId="3">
-    <w:abstractNumId w:val="30"/>
+  <w:num w:numId="4">
+    <w:abstractNumId w:val="7"/>
   </w:num>
-  <w:num w:numId="4">
+  <w:num w:numId="5">
+    <w:abstractNumId w:val="16"/>
+  </w:num>
+  <w:num w:numId="6">
+    <w:abstractNumId w:val="28"/>
+  </w:num>
+  <w:num w:numId="7">
+    <w:abstractNumId w:val="26"/>
+  </w:num>
+  <w:num w:numId="8">
+    <w:abstractNumId w:val="17"/>
+  </w:num>
+  <w:num w:numId="9">
+    <w:abstractNumId w:val="8"/>
+  </w:num>
+  <w:num w:numId="10">
     <w:abstractNumId w:val="5"/>
   </w:num>
-  <w:num w:numId="5">
+  <w:num w:numId="11">
+    <w:abstractNumId w:val="21"/>
+  </w:num>
+  <w:num w:numId="12">
+    <w:abstractNumId w:val="24"/>
+  </w:num>
+  <w:num w:numId="13">
+    <w:abstractNumId w:val="35"/>
+  </w:num>
+  <w:num w:numId="14">
+    <w:abstractNumId w:val="11"/>
+  </w:num>
+  <w:num w:numId="15">
+    <w:abstractNumId w:val="36"/>
+  </w:num>
+  <w:num w:numId="16">
+    <w:abstractNumId w:val="15"/>
+  </w:num>
+  <w:num w:numId="17">
+    <w:abstractNumId w:val="27"/>
+  </w:num>
+  <w:num w:numId="18">
+    <w:abstractNumId w:val="43"/>
+  </w:num>
+  <w:num w:numId="19">
+    <w:abstractNumId w:val="29"/>
+  </w:num>
+  <w:num w:numId="20">
+    <w:abstractNumId w:val="34"/>
+  </w:num>
+  <w:num w:numId="21">
+    <w:abstractNumId w:val="39"/>
+  </w:num>
+  <w:num w:numId="22">
     <w:abstractNumId w:val="12"/>
   </w:num>
-  <w:num w:numId="6">
-    <w:abstractNumId w:val="22"/>
-  </w:num>
-  <w:num w:numId="7">
-    <w:abstractNumId w:val="20"/>
-  </w:num>
-  <w:num w:numId="8">
-    <w:abstractNumId w:val="13"/>
-  </w:num>
-  <w:num w:numId="9">
-    <w:abstractNumId w:val="6"/>
-  </w:num>
-  <w:num w:numId="10">
-    <w:abstractNumId w:val="3"/>
-  </w:num>
-  <w:num w:numId="11">
-    <w:abstractNumId w:val="16"/>
-  </w:num>
-  <w:num w:numId="12">
-    <w:abstractNumId w:val="19"/>
-  </w:num>
-  <w:num w:numId="13">
-    <w:abstractNumId w:val="28"/>
-  </w:num>
-  <w:num w:numId="14">
-    <w:abstractNumId w:val="9"/>
-  </w:num>
-  <w:num w:numId="15">
-    <w:abstractNumId w:val="29"/>
-  </w:num>
-  <w:num w:numId="16">
-    <w:abstractNumId w:val="11"/>
-  </w:num>
-  <w:num w:numId="17">
-    <w:abstractNumId w:val="21"/>
-  </w:num>
-  <w:num w:numId="18">
-    <w:abstractNumId w:val="35"/>
-  </w:num>
-  <w:num w:numId="19">
-    <w:abstractNumId w:val="23"/>
-  </w:num>
-  <w:num w:numId="20">
-    <w:abstractNumId w:val="27"/>
-  </w:num>
-  <w:num w:numId="21">
-    <w:abstractNumId w:val="32"/>
-  </w:num>
-  <w:num w:numId="22">
-    <w:abstractNumId w:val="10"/>
-  </w:num>
   <w:num w:numId="23">
-    <w:abstractNumId w:val="33"/>
+    <w:abstractNumId w:val="40"/>
   </w:num>
   <w:num w:numId="24">
     <w:abstractNumId w:val="1"/>
   </w:num>
   <w:num w:numId="25">
-    <w:abstractNumId w:val="24"/>
+    <w:abstractNumId w:val="31"/>
   </w:num>
   <w:num w:numId="26">
-    <w:abstractNumId w:val="7"/>
+    <w:abstractNumId w:val="9"/>
   </w:num>
   <w:num w:numId="27">
-    <w:abstractNumId w:val="31"/>
+    <w:abstractNumId w:val="38"/>
   </w:num>
   <w:num w:numId="28">
-    <w:abstractNumId w:val="26"/>
+    <w:abstractNumId w:val="33"/>
   </w:num>
   <w:num w:numId="29">
-    <w:abstractNumId w:val="2"/>
+    <w:abstractNumId w:val="4"/>
   </w:num>
   <w:num w:numId="30">
-    <w:abstractNumId w:val="14"/>
+    <w:abstractNumId w:val="18"/>
   </w:num>
   <w:num w:numId="31">
     <w:abstractNumId w:val="0"/>
   </w:num>
   <w:num w:numId="32">
-    <w:abstractNumId w:val="36"/>
+    <w:abstractNumId w:val="44"/>
   </w:num>
   <w:num w:numId="33">
-    <w:abstractNumId w:val="17"/>
+    <w:abstractNumId w:val="22"/>
   </w:num>
   <w:num w:numId="34">
-    <w:abstractNumId w:val="18"/>
+    <w:abstractNumId w:val="23"/>
   </w:num>
   <w:num w:numId="35">
-    <w:abstractNumId w:val="34"/>
+    <w:abstractNumId w:val="42"/>
   </w:num>
   <w:num w:numId="36">
+    <w:abstractNumId w:val="32"/>
+  </w:num>
+  <w:num w:numId="37">
+    <w:abstractNumId w:val="20"/>
+  </w:num>
+  <w:num w:numId="38">
+    <w:abstractNumId w:val="10"/>
+  </w:num>
+  <w:num w:numId="39">
+    <w:abstractNumId w:val="14"/>
+  </w:num>
+  <w:num w:numId="40">
+    <w:abstractNumId w:val="30"/>
+  </w:num>
+  <w:num w:numId="41">
     <w:abstractNumId w:val="25"/>
   </w:num>
-  <w:num w:numId="37">
-    <w:abstractNumId w:val="15"/>
+  <w:num w:numId="42">
+    <w:abstractNumId w:val="19"/>
   </w:num>
-  <w:num w:numId="38">
-    <w:abstractNumId w:val="8"/>
+  <w:num w:numId="43">
+    <w:abstractNumId w:val="2"/>
+  </w:num>
+  <w:num w:numId="44">
+    <w:abstractNumId w:val="3"/>
+  </w:num>
+  <w:num w:numId="45">
+    <w:abstractNumId w:val="13"/>
+  </w:num>
+  <w:num w:numId="46">
+    <w:abstractNumId w:val="41"/>
+  </w:num>
+  <w:num w:numId="47">
+    <w:abstractNumId w:val="46"/>
   </w:num>
   <w:numIdMacAtCleanup w:val="13"/>
 </w:numbering>
@@ -52162,7 +54403,6 @@
   <w:style w:type="character" w:default="1" w:styleId="DefaultParagraphFont">
     <w:name w:val="Default Paragraph Font"/>
     <w:uiPriority w:val="1"/>
-    <w:semiHidden/>
     <w:unhideWhenUsed/>
   </w:style>
   <w:style w:type="table" w:default="1" w:styleId="TableNormal">
@@ -52859,7 +55099,7 @@
 </file>
 
 <file path=customXml/itemProps1.xml><?xml version="1.0" encoding="utf-8"?>
-<ds:datastoreItem xmlns:ds="http://schemas.openxmlformats.org/officeDocument/2006/customXml" ds:itemID="{B20631B3-5F33-4D01-8D51-9ACA2C0D5975}">
+<ds:datastoreItem xmlns:ds="http://schemas.openxmlformats.org/officeDocument/2006/customXml" ds:itemID="{1D388F25-B8D8-4E76-8754-5A995AA0A124}">
   <ds:schemaRefs>
     <ds:schemaRef ds:uri="http://schemas.openxmlformats.org/officeDocument/2006/bibliography"/>
   </ds:schemaRefs>

</xml_diff>

<commit_message>
Added String Interview questions
</commit_message>
<xml_diff>
--- a/1. Java Basics.docx
+++ b/1. Java Basics.docx
@@ -2984,7 +2984,7 @@
             <v:path o:extrusionok="f" gradientshapeok="t" o:connecttype="rect"/>
             <o:lock v:ext="edit" aspectratio="t"/>
           </v:shapetype>
-          <v:shape id="_x0000_i1025" type="#_x0000_t75" style="width:348.4pt;height:213.7pt">
+          <v:shape id="_x0000_i1025" type="#_x0000_t75" style="width:348pt;height:214pt">
             <v:imagedata r:id="rId8" o:title="Untitled-1"/>
           </v:shape>
         </w:pict>
@@ -47718,8 +47718,6 @@
         </w:rPr>
         <w:t>7</w:t>
       </w:r>
-      <w:bookmarkStart w:id="25" w:name="_GoBack"/>
-      <w:bookmarkEnd w:id="25"/>
       <w:r>
         <w:rPr>
           <w:b/>
@@ -48431,6 +48429,1868 @@
           <w:lang w:eastAsia="en-IN"/>
         </w:rPr>
       </w:pPr>
+    </w:p>
+    <w:p>
+      <w:pPr>
+        <w:rPr>
+          <w:b/>
+          <w:sz w:val="24"/>
+          <w:lang w:eastAsia="en-IN"/>
+        </w:rPr>
+      </w:pPr>
+      <w:r>
+        <w:rPr>
+          <w:b/>
+          <w:sz w:val="24"/>
+          <w:lang w:eastAsia="en-IN"/>
+        </w:rPr>
+        <w:t>8</w:t>
+      </w:r>
+      <w:r>
+        <w:rPr>
+          <w:b/>
+          <w:sz w:val="24"/>
+          <w:lang w:eastAsia="en-IN"/>
+        </w:rPr>
+        <w:t>.</w:t>
+      </w:r>
+      <w:r>
+        <w:rPr>
+          <w:b/>
+          <w:sz w:val="24"/>
+          <w:lang w:eastAsia="en-IN"/>
+        </w:rPr>
+        <w:t xml:space="preserve"> </w:t>
+      </w:r>
+      <w:r>
+        <w:rPr>
+          <w:b/>
+          <w:sz w:val="24"/>
+          <w:lang w:eastAsia="en-IN"/>
+        </w:rPr>
+        <w:t xml:space="preserve"> </w:t>
+      </w:r>
+      <w:r>
+        <w:rPr>
+          <w:b/>
+          <w:sz w:val="24"/>
+          <w:lang w:eastAsia="en-IN"/>
+        </w:rPr>
+        <w:t>How to prove java String is immutable?</w:t>
+      </w:r>
+    </w:p>
+    <w:p>
+      <w:pPr>
+        <w:rPr>
+          <w:sz w:val="24"/>
+          <w:lang w:eastAsia="en-IN"/>
+        </w:rPr>
+      </w:pPr>
+      <w:r>
+        <w:rPr>
+          <w:sz w:val="24"/>
+          <w:lang w:eastAsia="en-IN"/>
+        </w:rPr>
+        <w:t>If we run some method on it and then say that original value of that is not changed, it can be said that this is because of implementation of that method. Thus it don’t really proves that String is immutable.</w:t>
+      </w:r>
+    </w:p>
+    <w:p>
+      <w:pPr>
+        <w:rPr>
+          <w:sz w:val="14"/>
+          <w:lang w:eastAsia="en-IN"/>
+        </w:rPr>
+      </w:pPr>
+    </w:p>
+    <w:p>
+      <w:pPr>
+        <w:rPr>
+          <w:sz w:val="24"/>
+          <w:lang w:eastAsia="en-IN"/>
+        </w:rPr>
+      </w:pPr>
+      <w:r>
+        <w:rPr>
+          <w:sz w:val="24"/>
+          <w:lang w:eastAsia="en-IN"/>
+        </w:rPr>
+        <w:t>1. Analysing the class declaration</w:t>
+      </w:r>
+    </w:p>
+    <w:p>
+      <w:pPr>
+        <w:shd w:val="clear" w:color="auto" w:fill="1E1F22"/>
+        <w:tabs>
+          <w:tab w:val="left" w:pos="916"/>
+          <w:tab w:val="left" w:pos="1832"/>
+          <w:tab w:val="left" w:pos="2748"/>
+          <w:tab w:val="left" w:pos="3664"/>
+          <w:tab w:val="left" w:pos="4580"/>
+          <w:tab w:val="left" w:pos="5496"/>
+          <w:tab w:val="left" w:pos="6412"/>
+          <w:tab w:val="left" w:pos="7328"/>
+          <w:tab w:val="left" w:pos="8244"/>
+          <w:tab w:val="left" w:pos="9160"/>
+          <w:tab w:val="left" w:pos="10076"/>
+          <w:tab w:val="left" w:pos="10992"/>
+          <w:tab w:val="left" w:pos="11908"/>
+          <w:tab w:val="left" w:pos="12824"/>
+          <w:tab w:val="left" w:pos="13740"/>
+          <w:tab w:val="left" w:pos="14656"/>
+        </w:tabs>
+        <w:spacing w:after="0" w:line="240" w:lineRule="auto"/>
+        <w:rPr>
+          <w:rFonts w:ascii="Courier New" w:eastAsia="Times New Roman" w:hAnsi="Courier New" w:cs="Courier New"/>
+          <w:color w:val="BCBEC4"/>
+          <w:sz w:val="20"/>
+          <w:szCs w:val="20"/>
+          <w:lang w:eastAsia="en-IN"/>
+        </w:rPr>
+      </w:pPr>
+      <w:proofErr w:type="gramStart"/>
+      <w:r>
+        <w:rPr>
+          <w:rFonts w:ascii="Courier New" w:eastAsia="Times New Roman" w:hAnsi="Courier New" w:cs="Courier New"/>
+          <w:color w:val="CF8E6D"/>
+          <w:sz w:val="20"/>
+          <w:szCs w:val="20"/>
+          <w:lang w:eastAsia="en-IN"/>
+        </w:rPr>
+        <w:t>public</w:t>
+      </w:r>
+      <w:proofErr w:type="gramEnd"/>
+      <w:r>
+        <w:rPr>
+          <w:rFonts w:ascii="Courier New" w:eastAsia="Times New Roman" w:hAnsi="Courier New" w:cs="Courier New"/>
+          <w:color w:val="CF8E6D"/>
+          <w:sz w:val="20"/>
+          <w:szCs w:val="20"/>
+          <w:lang w:eastAsia="en-IN"/>
+        </w:rPr>
+        <w:t xml:space="preserve"> final class </w:t>
+      </w:r>
+      <w:r>
+        <w:rPr>
+          <w:rFonts w:ascii="Courier New" w:eastAsia="Times New Roman" w:hAnsi="Courier New" w:cs="Courier New"/>
+          <w:color w:val="BCBEC4"/>
+          <w:sz w:val="20"/>
+          <w:szCs w:val="20"/>
+          <w:lang w:eastAsia="en-IN"/>
+        </w:rPr>
+        <w:t xml:space="preserve">String </w:t>
+      </w:r>
+      <w:r>
+        <w:rPr>
+          <w:rFonts w:ascii="Courier New" w:eastAsia="Times New Roman" w:hAnsi="Courier New" w:cs="Courier New"/>
+          <w:color w:val="CF8E6D"/>
+          <w:sz w:val="20"/>
+          <w:szCs w:val="20"/>
+          <w:lang w:eastAsia="en-IN"/>
+        </w:rPr>
+        <w:t xml:space="preserve">implements </w:t>
+      </w:r>
+      <w:proofErr w:type="spellStart"/>
+      <w:r>
+        <w:rPr>
+          <w:rFonts w:ascii="Courier New" w:eastAsia="Times New Roman" w:hAnsi="Courier New" w:cs="Courier New"/>
+          <w:color w:val="BCBEC4"/>
+          <w:sz w:val="20"/>
+          <w:szCs w:val="20"/>
+          <w:lang w:eastAsia="en-IN"/>
+        </w:rPr>
+        <w:t>java.io.Serializable</w:t>
+      </w:r>
+      <w:proofErr w:type="spellEnd"/>
+      <w:r>
+        <w:rPr>
+          <w:rFonts w:ascii="Courier New" w:eastAsia="Times New Roman" w:hAnsi="Courier New" w:cs="Courier New"/>
+          <w:color w:val="BCBEC4"/>
+          <w:sz w:val="20"/>
+          <w:szCs w:val="20"/>
+          <w:lang w:eastAsia="en-IN"/>
+        </w:rPr>
+        <w:t>, Comparable&lt;String&gt; {</w:t>
+      </w:r>
+      <w:r>
+        <w:rPr>
+          <w:rFonts w:ascii="Courier New" w:eastAsia="Times New Roman" w:hAnsi="Courier New" w:cs="Courier New"/>
+          <w:color w:val="BCBEC4"/>
+          <w:sz w:val="20"/>
+          <w:szCs w:val="20"/>
+          <w:lang w:eastAsia="en-IN"/>
+        </w:rPr>
+        <w:br/>
+        <w:t xml:space="preserve">    </w:t>
+      </w:r>
+      <w:r>
+        <w:rPr>
+          <w:rFonts w:ascii="Courier New" w:eastAsia="Times New Roman" w:hAnsi="Courier New" w:cs="Courier New"/>
+          <w:color w:val="CF8E6D"/>
+          <w:sz w:val="20"/>
+          <w:szCs w:val="20"/>
+          <w:lang w:eastAsia="en-IN"/>
+        </w:rPr>
+        <w:t xml:space="preserve">private final char </w:t>
+      </w:r>
+      <w:r>
+        <w:rPr>
+          <w:rFonts w:ascii="Courier New" w:eastAsia="Times New Roman" w:hAnsi="Courier New" w:cs="Courier New"/>
+          <w:color w:val="C77DBB"/>
+          <w:sz w:val="20"/>
+          <w:szCs w:val="20"/>
+          <w:lang w:eastAsia="en-IN"/>
+        </w:rPr>
+        <w:t>value</w:t>
+      </w:r>
+      <w:r>
+        <w:rPr>
+          <w:rFonts w:ascii="Courier New" w:eastAsia="Times New Roman" w:hAnsi="Courier New" w:cs="Courier New"/>
+          <w:color w:val="BCBEC4"/>
+          <w:sz w:val="20"/>
+          <w:szCs w:val="20"/>
+          <w:lang w:eastAsia="en-IN"/>
+        </w:rPr>
+        <w:t>[];</w:t>
+      </w:r>
+      <w:r>
+        <w:rPr>
+          <w:rFonts w:ascii="Courier New" w:eastAsia="Times New Roman" w:hAnsi="Courier New" w:cs="Courier New"/>
+          <w:color w:val="BCBEC4"/>
+          <w:sz w:val="20"/>
+          <w:szCs w:val="20"/>
+          <w:lang w:eastAsia="en-IN"/>
+        </w:rPr>
+        <w:br/>
+        <w:t xml:space="preserve">    ...</w:t>
+      </w:r>
+      <w:r>
+        <w:rPr>
+          <w:rFonts w:ascii="Courier New" w:eastAsia="Times New Roman" w:hAnsi="Courier New" w:cs="Courier New"/>
+          <w:color w:val="BCBEC4"/>
+          <w:sz w:val="20"/>
+          <w:szCs w:val="20"/>
+          <w:lang w:eastAsia="en-IN"/>
+        </w:rPr>
+        <w:br/>
+        <w:t>}</w:t>
+      </w:r>
+    </w:p>
+    <w:p>
+      <w:pPr>
+        <w:pStyle w:val="ListParagraph"/>
+        <w:numPr>
+          <w:ilvl w:val="0"/>
+          <w:numId w:val="48"/>
+        </w:numPr>
+        <w:rPr>
+          <w:sz w:val="24"/>
+          <w:lang w:eastAsia="en-IN"/>
+        </w:rPr>
+      </w:pPr>
+      <w:r>
+        <w:rPr>
+          <w:sz w:val="24"/>
+          <w:lang w:eastAsia="en-IN"/>
+        </w:rPr>
+        <w:t>String is final: you can't extend it.</w:t>
+      </w:r>
+    </w:p>
+    <w:p>
+      <w:pPr>
+        <w:pStyle w:val="ListParagraph"/>
+        <w:numPr>
+          <w:ilvl w:val="0"/>
+          <w:numId w:val="48"/>
+        </w:numPr>
+        <w:rPr>
+          <w:sz w:val="24"/>
+          <w:lang w:eastAsia="en-IN"/>
+        </w:rPr>
+      </w:pPr>
+      <w:proofErr w:type="gramStart"/>
+      <w:r>
+        <w:rPr>
+          <w:sz w:val="24"/>
+          <w:lang w:eastAsia="en-IN"/>
+        </w:rPr>
+        <w:t>value[</w:t>
+      </w:r>
+      <w:proofErr w:type="gramEnd"/>
+      <w:r>
+        <w:rPr>
+          <w:sz w:val="24"/>
+          <w:lang w:eastAsia="en-IN"/>
+        </w:rPr>
+        <w:t>] is final: can't reassign the internal array.</w:t>
+      </w:r>
+    </w:p>
+    <w:p>
+      <w:pPr>
+        <w:rPr>
+          <w:sz w:val="24"/>
+          <w:lang w:eastAsia="en-IN"/>
+        </w:rPr>
+      </w:pPr>
+      <w:r>
+        <w:rPr>
+          <w:sz w:val="24"/>
+          <w:lang w:eastAsia="en-IN"/>
+        </w:rPr>
+        <w:t>Thus internally it is immutable</w:t>
+      </w:r>
+    </w:p>
+    <w:p>
+      <w:pPr>
+        <w:rPr>
+          <w:sz w:val="16"/>
+          <w:lang w:eastAsia="en-IN"/>
+        </w:rPr>
+      </w:pPr>
+    </w:p>
+    <w:p>
+      <w:pPr>
+        <w:rPr>
+          <w:sz w:val="24"/>
+          <w:lang w:eastAsia="en-IN"/>
+        </w:rPr>
+      </w:pPr>
+      <w:r>
+        <w:rPr>
+          <w:sz w:val="24"/>
+          <w:lang w:eastAsia="en-IN"/>
+        </w:rPr>
+        <w:t xml:space="preserve">2. Using </w:t>
+      </w:r>
+      <w:proofErr w:type="spellStart"/>
+      <w:r>
+        <w:rPr>
+          <w:sz w:val="24"/>
+          <w:lang w:eastAsia="en-IN"/>
+        </w:rPr>
+        <w:t>hashcode</w:t>
+      </w:r>
+      <w:proofErr w:type="spellEnd"/>
+    </w:p>
+    <w:p>
+      <w:pPr>
+        <w:pStyle w:val="HTMLPreformatted"/>
+        <w:shd w:val="clear" w:color="auto" w:fill="1E1F22"/>
+        <w:rPr>
+          <w:color w:val="BCBEC4"/>
+        </w:rPr>
+      </w:pPr>
+      <w:r>
+        <w:rPr>
+          <w:color w:val="CF8E6D"/>
+        </w:rPr>
+        <w:t xml:space="preserve">public class </w:t>
+      </w:r>
+      <w:proofErr w:type="spellStart"/>
+      <w:r>
+        <w:rPr>
+          <w:color w:val="BCBEC4"/>
+        </w:rPr>
+        <w:t>HashCodeProof</w:t>
+      </w:r>
+      <w:proofErr w:type="spellEnd"/>
+      <w:r>
+        <w:rPr>
+          <w:color w:val="BCBEC4"/>
+        </w:rPr>
+        <w:t xml:space="preserve"> {</w:t>
+      </w:r>
+      <w:r>
+        <w:rPr>
+          <w:color w:val="BCBEC4"/>
+        </w:rPr>
+        <w:br/>
+        <w:t xml:space="preserve">    </w:t>
+      </w:r>
+      <w:r>
+        <w:rPr>
+          <w:color w:val="CF8E6D"/>
+        </w:rPr>
+        <w:t xml:space="preserve">public static void </w:t>
+      </w:r>
+      <w:r>
+        <w:rPr>
+          <w:color w:val="56A8F5"/>
+        </w:rPr>
+        <w:t>main</w:t>
+      </w:r>
+      <w:r>
+        <w:rPr>
+          <w:color w:val="BCBEC4"/>
+        </w:rPr>
+        <w:t xml:space="preserve">(String[] </w:t>
+      </w:r>
+      <w:proofErr w:type="spellStart"/>
+      <w:r>
+        <w:rPr>
+          <w:color w:val="BCBEC4"/>
+        </w:rPr>
+        <w:t>args</w:t>
+      </w:r>
+      <w:proofErr w:type="spellEnd"/>
+      <w:r>
+        <w:rPr>
+          <w:color w:val="BCBEC4"/>
+        </w:rPr>
+        <w:t>) {</w:t>
+      </w:r>
+      <w:r>
+        <w:rPr>
+          <w:color w:val="BCBEC4"/>
+        </w:rPr>
+        <w:br/>
+        <w:t xml:space="preserve">        String </w:t>
+      </w:r>
+      <w:proofErr w:type="spellStart"/>
+      <w:r>
+        <w:rPr>
+          <w:color w:val="BCBEC4"/>
+        </w:rPr>
+        <w:t>str</w:t>
+      </w:r>
+      <w:proofErr w:type="spellEnd"/>
+      <w:r>
+        <w:rPr>
+          <w:color w:val="BCBEC4"/>
+        </w:rPr>
+        <w:t xml:space="preserve"> = </w:t>
+      </w:r>
+      <w:r>
+        <w:rPr>
+          <w:color w:val="6AAB73"/>
+        </w:rPr>
+        <w:t>"immutable"</w:t>
+      </w:r>
+      <w:r>
+        <w:rPr>
+          <w:color w:val="BCBEC4"/>
+        </w:rPr>
+        <w:t>;</w:t>
+      </w:r>
+      <w:r>
+        <w:rPr>
+          <w:color w:val="BCBEC4"/>
+        </w:rPr>
+        <w:br/>
+        <w:t xml:space="preserve">        </w:t>
+      </w:r>
+      <w:proofErr w:type="spellStart"/>
+      <w:r>
+        <w:rPr>
+          <w:color w:val="CF8E6D"/>
+        </w:rPr>
+        <w:t>int</w:t>
+      </w:r>
+      <w:proofErr w:type="spellEnd"/>
+      <w:r>
+        <w:rPr>
+          <w:color w:val="CF8E6D"/>
+        </w:rPr>
+        <w:t xml:space="preserve"> </w:t>
+      </w:r>
+      <w:proofErr w:type="spellStart"/>
+      <w:r>
+        <w:rPr>
+          <w:color w:val="BCBEC4"/>
+        </w:rPr>
+        <w:t>hashBefore</w:t>
+      </w:r>
+      <w:proofErr w:type="spellEnd"/>
+      <w:r>
+        <w:rPr>
+          <w:color w:val="BCBEC4"/>
+        </w:rPr>
+        <w:t xml:space="preserve"> = </w:t>
+      </w:r>
+      <w:proofErr w:type="spellStart"/>
+      <w:r>
+        <w:rPr>
+          <w:color w:val="BCBEC4"/>
+        </w:rPr>
+        <w:t>str.hashCode</w:t>
+      </w:r>
+      <w:proofErr w:type="spellEnd"/>
+      <w:r>
+        <w:rPr>
+          <w:color w:val="BCBEC4"/>
+        </w:rPr>
+        <w:t xml:space="preserve">();  </w:t>
+      </w:r>
+      <w:r>
+        <w:rPr>
+          <w:color w:val="7A7E85"/>
+        </w:rPr>
+        <w:t>// Calculate once</w:t>
+      </w:r>
+      <w:r>
+        <w:rPr>
+          <w:color w:val="7A7E85"/>
+        </w:rPr>
+        <w:br/>
+      </w:r>
+      <w:r>
+        <w:rPr>
+          <w:color w:val="7A7E85"/>
+        </w:rPr>
+        <w:br/>
+        <w:t xml:space="preserve">        // Try to "modify" it</w:t>
+      </w:r>
+      <w:r>
+        <w:rPr>
+          <w:color w:val="7A7E85"/>
+        </w:rPr>
+        <w:br/>
+        <w:t xml:space="preserve">        </w:t>
+      </w:r>
+      <w:proofErr w:type="spellStart"/>
+      <w:r>
+        <w:rPr>
+          <w:color w:val="BCBEC4"/>
+        </w:rPr>
+        <w:t>str.concat</w:t>
+      </w:r>
+      <w:proofErr w:type="spellEnd"/>
+      <w:r>
+        <w:rPr>
+          <w:color w:val="BCBEC4"/>
+        </w:rPr>
+        <w:t>(</w:t>
+      </w:r>
+      <w:r>
+        <w:rPr>
+          <w:color w:val="6AAB73"/>
+        </w:rPr>
+        <w:t>" test"</w:t>
+      </w:r>
+      <w:r>
+        <w:rPr>
+          <w:color w:val="BCBEC4"/>
+        </w:rPr>
+        <w:t xml:space="preserve">); </w:t>
+      </w:r>
+      <w:r>
+        <w:rPr>
+          <w:color w:val="7A7E85"/>
+        </w:rPr>
+        <w:t>// Does NOT reassign result</w:t>
+      </w:r>
+      <w:r>
+        <w:rPr>
+          <w:color w:val="7A7E85"/>
+        </w:rPr>
+        <w:br/>
+      </w:r>
+      <w:r>
+        <w:rPr>
+          <w:color w:val="7A7E85"/>
+        </w:rPr>
+        <w:br/>
+        <w:t xml:space="preserve">        </w:t>
+      </w:r>
+      <w:proofErr w:type="spellStart"/>
+      <w:r>
+        <w:rPr>
+          <w:color w:val="CF8E6D"/>
+        </w:rPr>
+        <w:t>int</w:t>
+      </w:r>
+      <w:proofErr w:type="spellEnd"/>
+      <w:r>
+        <w:rPr>
+          <w:color w:val="CF8E6D"/>
+        </w:rPr>
+        <w:t xml:space="preserve"> </w:t>
+      </w:r>
+      <w:proofErr w:type="spellStart"/>
+      <w:r>
+        <w:rPr>
+          <w:color w:val="BCBEC4"/>
+        </w:rPr>
+        <w:t>hashAfter</w:t>
+      </w:r>
+      <w:proofErr w:type="spellEnd"/>
+      <w:r>
+        <w:rPr>
+          <w:color w:val="BCBEC4"/>
+        </w:rPr>
+        <w:t xml:space="preserve"> = </w:t>
+      </w:r>
+      <w:proofErr w:type="spellStart"/>
+      <w:r>
+        <w:rPr>
+          <w:color w:val="BCBEC4"/>
+        </w:rPr>
+        <w:t>str.hashCode</w:t>
+      </w:r>
+      <w:proofErr w:type="spellEnd"/>
+      <w:r>
+        <w:rPr>
+          <w:color w:val="BCBEC4"/>
+        </w:rPr>
+        <w:t xml:space="preserve">();   </w:t>
+      </w:r>
+      <w:r>
+        <w:rPr>
+          <w:color w:val="7A7E85"/>
+        </w:rPr>
+        <w:t>// Recalculate</w:t>
+      </w:r>
+      <w:r>
+        <w:rPr>
+          <w:color w:val="7A7E85"/>
+        </w:rPr>
+        <w:br/>
+      </w:r>
+      <w:r>
+        <w:rPr>
+          <w:color w:val="7A7E85"/>
+        </w:rPr>
+        <w:br/>
+        <w:t xml:space="preserve">        </w:t>
+      </w:r>
+      <w:proofErr w:type="spellStart"/>
+      <w:r>
+        <w:rPr>
+          <w:color w:val="BCBEC4"/>
+        </w:rPr>
+        <w:t>System.</w:t>
+      </w:r>
+      <w:r>
+        <w:rPr>
+          <w:i/>
+          <w:iCs/>
+          <w:color w:val="C77DBB"/>
+        </w:rPr>
+        <w:t>out</w:t>
+      </w:r>
+      <w:r>
+        <w:rPr>
+          <w:color w:val="BCBEC4"/>
+        </w:rPr>
+        <w:t>.println</w:t>
+      </w:r>
+      <w:proofErr w:type="spellEnd"/>
+      <w:r>
+        <w:rPr>
+          <w:color w:val="BCBEC4"/>
+        </w:rPr>
+        <w:t>(</w:t>
+      </w:r>
+      <w:r>
+        <w:rPr>
+          <w:color w:val="6AAB73"/>
+        </w:rPr>
+        <w:t xml:space="preserve">"Hash before: " </w:t>
+      </w:r>
+      <w:r>
+        <w:rPr>
+          <w:color w:val="BCBEC4"/>
+        </w:rPr>
+        <w:t xml:space="preserve">+ </w:t>
+      </w:r>
+      <w:proofErr w:type="spellStart"/>
+      <w:r>
+        <w:rPr>
+          <w:color w:val="BCBEC4"/>
+        </w:rPr>
+        <w:t>hashBefore</w:t>
+      </w:r>
+      <w:proofErr w:type="spellEnd"/>
+      <w:r>
+        <w:rPr>
+          <w:color w:val="BCBEC4"/>
+        </w:rPr>
+        <w:t>);</w:t>
+      </w:r>
+      <w:r>
+        <w:rPr>
+          <w:color w:val="BCBEC4"/>
+        </w:rPr>
+        <w:br/>
+        <w:t xml:space="preserve">        </w:t>
+      </w:r>
+      <w:proofErr w:type="spellStart"/>
+      <w:r>
+        <w:rPr>
+          <w:color w:val="BCBEC4"/>
+        </w:rPr>
+        <w:t>System.</w:t>
+      </w:r>
+      <w:r>
+        <w:rPr>
+          <w:i/>
+          <w:iCs/>
+          <w:color w:val="C77DBB"/>
+        </w:rPr>
+        <w:t>out</w:t>
+      </w:r>
+      <w:r>
+        <w:rPr>
+          <w:color w:val="BCBEC4"/>
+        </w:rPr>
+        <w:t>.println</w:t>
+      </w:r>
+      <w:proofErr w:type="spellEnd"/>
+      <w:r>
+        <w:rPr>
+          <w:color w:val="BCBEC4"/>
+        </w:rPr>
+        <w:t>(</w:t>
+      </w:r>
+      <w:r>
+        <w:rPr>
+          <w:color w:val="6AAB73"/>
+        </w:rPr>
+        <w:t xml:space="preserve">"Hash after:  " </w:t>
+      </w:r>
+      <w:r>
+        <w:rPr>
+          <w:color w:val="BCBEC4"/>
+        </w:rPr>
+        <w:t xml:space="preserve">+ </w:t>
+      </w:r>
+      <w:proofErr w:type="spellStart"/>
+      <w:r>
+        <w:rPr>
+          <w:color w:val="BCBEC4"/>
+        </w:rPr>
+        <w:t>hashAfter</w:t>
+      </w:r>
+      <w:proofErr w:type="spellEnd"/>
+      <w:r>
+        <w:rPr>
+          <w:color w:val="BCBEC4"/>
+        </w:rPr>
+        <w:t>);</w:t>
+      </w:r>
+      <w:r>
+        <w:rPr>
+          <w:color w:val="BCBEC4"/>
+        </w:rPr>
+        <w:br/>
+        <w:t xml:space="preserve">    }</w:t>
+      </w:r>
+      <w:r>
+        <w:rPr>
+          <w:color w:val="BCBEC4"/>
+        </w:rPr>
+        <w:br/>
+        <w:t>}</w:t>
+      </w:r>
+    </w:p>
+    <w:p>
+      <w:pPr>
+        <w:rPr>
+          <w:sz w:val="24"/>
+          <w:lang w:eastAsia="en-IN"/>
+        </w:rPr>
+      </w:pPr>
+      <w:proofErr w:type="spellStart"/>
+      <w:r>
+        <w:rPr>
+          <w:sz w:val="24"/>
+          <w:lang w:eastAsia="en-IN"/>
+        </w:rPr>
+        <w:t>Hashcode</w:t>
+      </w:r>
+      <w:proofErr w:type="spellEnd"/>
+      <w:r>
+        <w:rPr>
+          <w:sz w:val="24"/>
+          <w:lang w:eastAsia="en-IN"/>
+        </w:rPr>
+        <w:t xml:space="preserve"> won’t change</w:t>
+      </w:r>
+    </w:p>
+    <w:p>
+      <w:pPr>
+        <w:rPr>
+          <w:sz w:val="24"/>
+          <w:lang w:eastAsia="en-IN"/>
+        </w:rPr>
+      </w:pPr>
+      <w:r>
+        <w:rPr>
+          <w:sz w:val="24"/>
+          <w:lang w:eastAsia="en-IN"/>
+        </w:rPr>
+        <w:t xml:space="preserve">Even after calling </w:t>
+      </w:r>
+      <w:proofErr w:type="spellStart"/>
+      <w:proofErr w:type="gramStart"/>
+      <w:r>
+        <w:rPr>
+          <w:sz w:val="24"/>
+          <w:lang w:eastAsia="en-IN"/>
+        </w:rPr>
+        <w:t>concat</w:t>
+      </w:r>
+      <w:proofErr w:type="spellEnd"/>
+      <w:r>
+        <w:rPr>
+          <w:sz w:val="24"/>
+          <w:lang w:eastAsia="en-IN"/>
+        </w:rPr>
+        <w:t>(</w:t>
+      </w:r>
+      <w:proofErr w:type="gramEnd"/>
+      <w:r>
+        <w:rPr>
+          <w:sz w:val="24"/>
+          <w:lang w:eastAsia="en-IN"/>
+        </w:rPr>
+        <w:t>), the</w:t>
+      </w:r>
+      <w:r>
+        <w:rPr>
+          <w:sz w:val="24"/>
+          <w:lang w:eastAsia="en-IN"/>
+        </w:rPr>
+        <w:t xml:space="preserve"> hash is the same — this means:</w:t>
+      </w:r>
+    </w:p>
+    <w:p>
+      <w:pPr>
+        <w:pStyle w:val="ListParagraph"/>
+        <w:numPr>
+          <w:ilvl w:val="0"/>
+          <w:numId w:val="49"/>
+        </w:numPr>
+        <w:rPr>
+          <w:sz w:val="24"/>
+          <w:lang w:eastAsia="en-IN"/>
+        </w:rPr>
+      </w:pPr>
+      <w:r>
+        <w:rPr>
+          <w:sz w:val="24"/>
+          <w:lang w:eastAsia="en-IN"/>
+        </w:rPr>
+        <w:t>The internal character array was not changed.</w:t>
+      </w:r>
+    </w:p>
+    <w:p>
+      <w:pPr>
+        <w:pStyle w:val="ListParagraph"/>
+        <w:numPr>
+          <w:ilvl w:val="0"/>
+          <w:numId w:val="49"/>
+        </w:numPr>
+        <w:rPr>
+          <w:sz w:val="24"/>
+          <w:lang w:eastAsia="en-IN"/>
+        </w:rPr>
+      </w:pPr>
+      <w:r>
+        <w:rPr>
+          <w:sz w:val="24"/>
+          <w:lang w:eastAsia="en-IN"/>
+        </w:rPr>
+        <w:t>The original object was left exactly as-is.</w:t>
+      </w:r>
+    </w:p>
+    <w:p>
+      <w:pPr>
+        <w:pStyle w:val="ListParagraph"/>
+        <w:numPr>
+          <w:ilvl w:val="0"/>
+          <w:numId w:val="49"/>
+        </w:numPr>
+        <w:rPr>
+          <w:sz w:val="24"/>
+          <w:lang w:eastAsia="en-IN"/>
+        </w:rPr>
+      </w:pPr>
+      <w:proofErr w:type="spellStart"/>
+      <w:proofErr w:type="gramStart"/>
+      <w:r>
+        <w:rPr>
+          <w:sz w:val="24"/>
+          <w:lang w:eastAsia="en-IN"/>
+        </w:rPr>
+        <w:t>concat</w:t>
+      </w:r>
+      <w:proofErr w:type="spellEnd"/>
+      <w:r>
+        <w:rPr>
+          <w:sz w:val="24"/>
+          <w:lang w:eastAsia="en-IN"/>
+        </w:rPr>
+        <w:t>(</w:t>
+      </w:r>
+      <w:proofErr w:type="gramEnd"/>
+      <w:r>
+        <w:rPr>
+          <w:sz w:val="24"/>
+          <w:lang w:eastAsia="en-IN"/>
+        </w:rPr>
+        <w:t>) must have returned a new object with a different internal array.</w:t>
+      </w:r>
+    </w:p>
+    <w:p>
+      <w:pPr>
+        <w:rPr>
+          <w:sz w:val="24"/>
+          <w:lang w:eastAsia="en-IN"/>
+        </w:rPr>
+      </w:pPr>
+      <w:r>
+        <w:rPr>
+          <w:sz w:val="24"/>
+          <w:lang w:eastAsia="en-IN"/>
+        </w:rPr>
+        <w:t xml:space="preserve">So this is not just the </w:t>
+      </w:r>
+      <w:proofErr w:type="spellStart"/>
+      <w:r>
+        <w:rPr>
+          <w:sz w:val="24"/>
+          <w:lang w:eastAsia="en-IN"/>
+        </w:rPr>
+        <w:t>behavior</w:t>
+      </w:r>
+      <w:proofErr w:type="spellEnd"/>
+      <w:r>
+        <w:rPr>
+          <w:sz w:val="24"/>
+          <w:lang w:eastAsia="en-IN"/>
+        </w:rPr>
+        <w:t xml:space="preserve"> of </w:t>
+      </w:r>
+      <w:proofErr w:type="spellStart"/>
+      <w:proofErr w:type="gramStart"/>
+      <w:r>
+        <w:rPr>
+          <w:sz w:val="24"/>
+          <w:lang w:eastAsia="en-IN"/>
+        </w:rPr>
+        <w:t>concat</w:t>
+      </w:r>
+      <w:proofErr w:type="spellEnd"/>
+      <w:r>
+        <w:rPr>
+          <w:sz w:val="24"/>
+          <w:lang w:eastAsia="en-IN"/>
+        </w:rPr>
+        <w:t>(</w:t>
+      </w:r>
+      <w:proofErr w:type="gramEnd"/>
+      <w:r>
+        <w:rPr>
+          <w:sz w:val="24"/>
+          <w:lang w:eastAsia="en-IN"/>
+        </w:rPr>
+        <w:t xml:space="preserve">) — it’s guaranteed by the immutability of the String class. No method — </w:t>
+      </w:r>
+      <w:proofErr w:type="spellStart"/>
+      <w:proofErr w:type="gramStart"/>
+      <w:r>
+        <w:rPr>
+          <w:sz w:val="24"/>
+          <w:lang w:eastAsia="en-IN"/>
+        </w:rPr>
+        <w:t>concat</w:t>
+      </w:r>
+      <w:proofErr w:type="spellEnd"/>
+      <w:r>
+        <w:rPr>
+          <w:sz w:val="24"/>
+          <w:lang w:eastAsia="en-IN"/>
+        </w:rPr>
+        <w:t>(</w:t>
+      </w:r>
+      <w:proofErr w:type="gramEnd"/>
+      <w:r>
+        <w:rPr>
+          <w:sz w:val="24"/>
+          <w:lang w:eastAsia="en-IN"/>
+        </w:rPr>
+        <w:t>), replace(), substring(), etc. — can change the original string.</w:t>
+      </w:r>
+    </w:p>
+    <w:p>
+      <w:pPr>
+        <w:rPr>
+          <w:sz w:val="24"/>
+          <w:lang w:eastAsia="en-IN"/>
+        </w:rPr>
+      </w:pPr>
+    </w:p>
+    <w:p>
+      <w:pPr>
+        <w:rPr>
+          <w:sz w:val="24"/>
+          <w:lang w:eastAsia="en-IN"/>
+        </w:rPr>
+      </w:pPr>
+    </w:p>
+    <w:p>
+      <w:pPr>
+        <w:rPr>
+          <w:sz w:val="24"/>
+          <w:lang w:eastAsia="en-IN"/>
+        </w:rPr>
+      </w:pPr>
+    </w:p>
+    <w:p>
+      <w:pPr>
+        <w:rPr>
+          <w:sz w:val="24"/>
+          <w:lang w:eastAsia="en-IN"/>
+        </w:rPr>
+      </w:pPr>
+    </w:p>
+    <w:p>
+      <w:pPr>
+        <w:rPr>
+          <w:b/>
+          <w:sz w:val="24"/>
+          <w:lang w:eastAsia="en-IN"/>
+        </w:rPr>
+      </w:pPr>
+      <w:r>
+        <w:rPr>
+          <w:b/>
+          <w:sz w:val="24"/>
+          <w:lang w:eastAsia="en-IN"/>
+        </w:rPr>
+        <w:lastRenderedPageBreak/>
+        <w:t>9</w:t>
+      </w:r>
+      <w:r>
+        <w:rPr>
+          <w:b/>
+          <w:sz w:val="24"/>
+          <w:lang w:eastAsia="en-IN"/>
+        </w:rPr>
+        <w:t>.</w:t>
+      </w:r>
+      <w:r>
+        <w:rPr>
+          <w:b/>
+          <w:sz w:val="24"/>
+          <w:lang w:eastAsia="en-IN"/>
+        </w:rPr>
+        <w:t xml:space="preserve"> </w:t>
+      </w:r>
+      <w:r>
+        <w:rPr>
+          <w:b/>
+          <w:sz w:val="24"/>
+          <w:lang w:eastAsia="en-IN"/>
+        </w:rPr>
+        <w:t xml:space="preserve"> </w:t>
+      </w:r>
+      <w:r>
+        <w:rPr>
+          <w:b/>
+          <w:sz w:val="24"/>
+          <w:lang w:eastAsia="en-IN"/>
+        </w:rPr>
+        <w:t xml:space="preserve">What are difference between </w:t>
+      </w:r>
+      <w:proofErr w:type="spellStart"/>
+      <w:r>
+        <w:rPr>
+          <w:b/>
+          <w:sz w:val="24"/>
+          <w:lang w:eastAsia="en-IN"/>
+        </w:rPr>
+        <w:t>StringBuffer</w:t>
+      </w:r>
+      <w:proofErr w:type="spellEnd"/>
+      <w:r>
+        <w:rPr>
+          <w:b/>
+          <w:sz w:val="24"/>
+          <w:lang w:eastAsia="en-IN"/>
+        </w:rPr>
+        <w:t xml:space="preserve"> and </w:t>
+      </w:r>
+      <w:proofErr w:type="spellStart"/>
+      <w:r>
+        <w:rPr>
+          <w:b/>
+          <w:sz w:val="24"/>
+          <w:lang w:eastAsia="en-IN"/>
+        </w:rPr>
+        <w:t>StringBuilder</w:t>
+      </w:r>
+      <w:proofErr w:type="spellEnd"/>
+      <w:r>
+        <w:rPr>
+          <w:b/>
+          <w:sz w:val="24"/>
+          <w:lang w:eastAsia="en-IN"/>
+        </w:rPr>
+        <w:t>?</w:t>
+      </w:r>
+    </w:p>
+    <w:p>
+      <w:pPr>
+        <w:rPr>
+          <w:sz w:val="24"/>
+          <w:lang w:eastAsia="en-IN"/>
+        </w:rPr>
+      </w:pPr>
+      <w:r>
+        <w:rPr>
+          <w:sz w:val="24"/>
+          <w:lang w:eastAsia="en-IN"/>
+        </w:rPr>
+        <w:t xml:space="preserve">Both </w:t>
+      </w:r>
+      <w:proofErr w:type="spellStart"/>
+      <w:r>
+        <w:rPr>
+          <w:sz w:val="24"/>
+          <w:lang w:eastAsia="en-IN"/>
+        </w:rPr>
+        <w:t>StringBuffer</w:t>
+      </w:r>
+      <w:proofErr w:type="spellEnd"/>
+      <w:r>
+        <w:rPr>
+          <w:sz w:val="24"/>
+          <w:lang w:eastAsia="en-IN"/>
+        </w:rPr>
+        <w:t xml:space="preserve"> and </w:t>
+      </w:r>
+      <w:proofErr w:type="spellStart"/>
+      <w:r>
+        <w:rPr>
+          <w:sz w:val="24"/>
+          <w:lang w:eastAsia="en-IN"/>
+        </w:rPr>
+        <w:t>StringBuilder</w:t>
+      </w:r>
+      <w:proofErr w:type="spellEnd"/>
+      <w:r>
+        <w:rPr>
+          <w:sz w:val="24"/>
+          <w:lang w:eastAsia="en-IN"/>
+        </w:rPr>
+        <w:t xml:space="preserve"> are mutable classes used to manipulate sequences of characters (like append, insert, reverse, etc.), unlike the immutable String.</w:t>
+      </w:r>
+    </w:p>
+    <w:tbl>
+      <w:tblPr>
+        <w:tblW w:w="0" w:type="auto"/>
+        <w:tblCellSpacing w:w="15" w:type="dxa"/>
+        <w:tblBorders>
+          <w:top w:val="single" w:sz="4" w:space="0" w:color="auto"/>
+          <w:left w:val="single" w:sz="4" w:space="0" w:color="auto"/>
+          <w:bottom w:val="single" w:sz="4" w:space="0" w:color="auto"/>
+          <w:right w:val="single" w:sz="4" w:space="0" w:color="auto"/>
+          <w:insideH w:val="single" w:sz="4" w:space="0" w:color="auto"/>
+          <w:insideV w:val="single" w:sz="4" w:space="0" w:color="auto"/>
+        </w:tblBorders>
+        <w:tblCellMar>
+          <w:top w:w="15" w:type="dxa"/>
+          <w:left w:w="15" w:type="dxa"/>
+          <w:bottom w:w="15" w:type="dxa"/>
+          <w:right w:w="15" w:type="dxa"/>
+        </w:tblCellMar>
+        <w:tblLook w:val="04A0" w:firstRow="1" w:lastRow="0" w:firstColumn="1" w:lastColumn="0" w:noHBand="0" w:noVBand="1"/>
+      </w:tblPr>
+      <w:tblGrid>
+        <w:gridCol w:w="2094"/>
+        <w:gridCol w:w="4138"/>
+        <w:gridCol w:w="4224"/>
+      </w:tblGrid>
+      <w:tr>
+        <w:trPr>
+          <w:tblHeader/>
+          <w:tblCellSpacing w:w="15" w:type="dxa"/>
+        </w:trPr>
+        <w:tc>
+          <w:tcPr>
+            <w:tcW w:w="0" w:type="auto"/>
+            <w:vAlign w:val="center"/>
+            <w:hideMark/>
+          </w:tcPr>
+          <w:p>
+            <w:pPr>
+              <w:jc w:val="center"/>
+              <w:rPr>
+                <w:b/>
+                <w:bCs/>
+                <w:sz w:val="24"/>
+                <w:lang w:eastAsia="en-IN"/>
+              </w:rPr>
+            </w:pPr>
+            <w:r>
+              <w:rPr>
+                <w:b/>
+                <w:bCs/>
+                <w:sz w:val="24"/>
+                <w:lang w:eastAsia="en-IN"/>
+              </w:rPr>
+              <w:t>Feature</w:t>
+            </w:r>
+          </w:p>
+        </w:tc>
+        <w:tc>
+          <w:tcPr>
+            <w:tcW w:w="0" w:type="auto"/>
+            <w:vAlign w:val="center"/>
+            <w:hideMark/>
+          </w:tcPr>
+          <w:p>
+            <w:pPr>
+              <w:jc w:val="center"/>
+              <w:rPr>
+                <w:b/>
+                <w:bCs/>
+                <w:sz w:val="24"/>
+                <w:lang w:eastAsia="en-IN"/>
+              </w:rPr>
+            </w:pPr>
+            <w:proofErr w:type="spellStart"/>
+            <w:r>
+              <w:rPr>
+                <w:b/>
+                <w:bCs/>
+                <w:sz w:val="24"/>
+                <w:lang w:eastAsia="en-IN"/>
+              </w:rPr>
+              <w:t>StringBuffer</w:t>
+            </w:r>
+            <w:proofErr w:type="spellEnd"/>
+          </w:p>
+        </w:tc>
+        <w:tc>
+          <w:tcPr>
+            <w:tcW w:w="0" w:type="auto"/>
+            <w:vAlign w:val="center"/>
+            <w:hideMark/>
+          </w:tcPr>
+          <w:p>
+            <w:pPr>
+              <w:jc w:val="center"/>
+              <w:rPr>
+                <w:b/>
+                <w:bCs/>
+                <w:sz w:val="24"/>
+                <w:lang w:eastAsia="en-IN"/>
+              </w:rPr>
+            </w:pPr>
+            <w:proofErr w:type="spellStart"/>
+            <w:r>
+              <w:rPr>
+                <w:b/>
+                <w:bCs/>
+                <w:sz w:val="24"/>
+                <w:lang w:eastAsia="en-IN"/>
+              </w:rPr>
+              <w:t>StringBuilder</w:t>
+            </w:r>
+            <w:proofErr w:type="spellEnd"/>
+          </w:p>
+        </w:tc>
+      </w:tr>
+      <w:tr>
+        <w:trPr>
+          <w:tblCellSpacing w:w="15" w:type="dxa"/>
+        </w:trPr>
+        <w:tc>
+          <w:tcPr>
+            <w:tcW w:w="0" w:type="auto"/>
+            <w:vAlign w:val="center"/>
+            <w:hideMark/>
+          </w:tcPr>
+          <w:p>
+            <w:pPr>
+              <w:rPr>
+                <w:sz w:val="24"/>
+                <w:lang w:eastAsia="en-IN"/>
+              </w:rPr>
+            </w:pPr>
+            <w:r>
+              <w:rPr>
+                <w:bCs/>
+                <w:sz w:val="24"/>
+                <w:lang w:eastAsia="en-IN"/>
+              </w:rPr>
+              <w:t>Introduced in</w:t>
+            </w:r>
+          </w:p>
+        </w:tc>
+        <w:tc>
+          <w:tcPr>
+            <w:tcW w:w="0" w:type="auto"/>
+            <w:vAlign w:val="center"/>
+            <w:hideMark/>
+          </w:tcPr>
+          <w:p>
+            <w:pPr>
+              <w:rPr>
+                <w:sz w:val="24"/>
+                <w:lang w:eastAsia="en-IN"/>
+              </w:rPr>
+            </w:pPr>
+            <w:r>
+              <w:rPr>
+                <w:sz w:val="24"/>
+                <w:lang w:eastAsia="en-IN"/>
+              </w:rPr>
+              <w:t>Java 1.0</w:t>
+            </w:r>
+          </w:p>
+        </w:tc>
+        <w:tc>
+          <w:tcPr>
+            <w:tcW w:w="0" w:type="auto"/>
+            <w:vAlign w:val="center"/>
+            <w:hideMark/>
+          </w:tcPr>
+          <w:p>
+            <w:pPr>
+              <w:rPr>
+                <w:sz w:val="24"/>
+                <w:lang w:eastAsia="en-IN"/>
+              </w:rPr>
+            </w:pPr>
+            <w:r>
+              <w:rPr>
+                <w:sz w:val="24"/>
+                <w:lang w:eastAsia="en-IN"/>
+              </w:rPr>
+              <w:t>Java 1.5</w:t>
+            </w:r>
+          </w:p>
+        </w:tc>
+      </w:tr>
+      <w:tr>
+        <w:trPr>
+          <w:tblCellSpacing w:w="15" w:type="dxa"/>
+        </w:trPr>
+        <w:tc>
+          <w:tcPr>
+            <w:tcW w:w="0" w:type="auto"/>
+            <w:vAlign w:val="center"/>
+            <w:hideMark/>
+          </w:tcPr>
+          <w:p>
+            <w:pPr>
+              <w:rPr>
+                <w:sz w:val="24"/>
+                <w:lang w:eastAsia="en-IN"/>
+              </w:rPr>
+            </w:pPr>
+            <w:r>
+              <w:rPr>
+                <w:bCs/>
+                <w:sz w:val="24"/>
+                <w:lang w:eastAsia="en-IN"/>
+              </w:rPr>
+              <w:t>Thread Safety</w:t>
+            </w:r>
+          </w:p>
+        </w:tc>
+        <w:tc>
+          <w:tcPr>
+            <w:tcW w:w="0" w:type="auto"/>
+            <w:vAlign w:val="center"/>
+            <w:hideMark/>
+          </w:tcPr>
+          <w:p>
+            <w:pPr>
+              <w:rPr>
+                <w:sz w:val="24"/>
+                <w:lang w:eastAsia="en-IN"/>
+              </w:rPr>
+            </w:pPr>
+            <w:r>
+              <w:rPr>
+                <w:rFonts w:ascii="Segoe UI Symbol" w:hAnsi="Segoe UI Symbol" w:cs="Segoe UI Symbol"/>
+                <w:sz w:val="24"/>
+                <w:lang w:eastAsia="en-IN"/>
+              </w:rPr>
+              <w:t>✅</w:t>
+            </w:r>
+            <w:r>
+              <w:rPr>
+                <w:sz w:val="24"/>
+                <w:lang w:eastAsia="en-IN"/>
+              </w:rPr>
+              <w:t xml:space="preserve"> Thread-safe (synchronized methods)</w:t>
+            </w:r>
+          </w:p>
+        </w:tc>
+        <w:tc>
+          <w:tcPr>
+            <w:tcW w:w="0" w:type="auto"/>
+            <w:vAlign w:val="center"/>
+            <w:hideMark/>
+          </w:tcPr>
+          <w:p>
+            <w:pPr>
+              <w:rPr>
+                <w:sz w:val="24"/>
+                <w:lang w:eastAsia="en-IN"/>
+              </w:rPr>
+            </w:pPr>
+            <w:r>
+              <w:rPr>
+                <w:rFonts w:ascii="Segoe UI Symbol" w:hAnsi="Segoe UI Symbol" w:cs="Segoe UI Symbol"/>
+                <w:sz w:val="24"/>
+                <w:lang w:eastAsia="en-IN"/>
+              </w:rPr>
+              <w:t>❌</w:t>
+            </w:r>
+            <w:r>
+              <w:rPr>
+                <w:sz w:val="24"/>
+                <w:lang w:eastAsia="en-IN"/>
+              </w:rPr>
+              <w:t xml:space="preserve"> Not thread-safe (no synchronization)</w:t>
+            </w:r>
+          </w:p>
+        </w:tc>
+      </w:tr>
+      <w:tr>
+        <w:trPr>
+          <w:tblCellSpacing w:w="15" w:type="dxa"/>
+        </w:trPr>
+        <w:tc>
+          <w:tcPr>
+            <w:tcW w:w="0" w:type="auto"/>
+            <w:vAlign w:val="center"/>
+            <w:hideMark/>
+          </w:tcPr>
+          <w:p>
+            <w:pPr>
+              <w:rPr>
+                <w:sz w:val="24"/>
+                <w:lang w:eastAsia="en-IN"/>
+              </w:rPr>
+            </w:pPr>
+            <w:r>
+              <w:rPr>
+                <w:bCs/>
+                <w:sz w:val="24"/>
+                <w:lang w:eastAsia="en-IN"/>
+              </w:rPr>
+              <w:t>Performance</w:t>
+            </w:r>
+          </w:p>
+        </w:tc>
+        <w:tc>
+          <w:tcPr>
+            <w:tcW w:w="0" w:type="auto"/>
+            <w:vAlign w:val="center"/>
+            <w:hideMark/>
+          </w:tcPr>
+          <w:p>
+            <w:pPr>
+              <w:rPr>
+                <w:sz w:val="24"/>
+                <w:lang w:eastAsia="en-IN"/>
+              </w:rPr>
+            </w:pPr>
+            <w:r>
+              <w:rPr>
+                <w:sz w:val="24"/>
+                <w:lang w:eastAsia="en-IN"/>
+              </w:rPr>
+              <w:t>Slower (due to synchronization overhead)</w:t>
+            </w:r>
+          </w:p>
+        </w:tc>
+        <w:tc>
+          <w:tcPr>
+            <w:tcW w:w="0" w:type="auto"/>
+            <w:vAlign w:val="center"/>
+            <w:hideMark/>
+          </w:tcPr>
+          <w:p>
+            <w:pPr>
+              <w:rPr>
+                <w:sz w:val="24"/>
+                <w:lang w:eastAsia="en-IN"/>
+              </w:rPr>
+            </w:pPr>
+            <w:r>
+              <w:rPr>
+                <w:sz w:val="24"/>
+                <w:lang w:eastAsia="en-IN"/>
+              </w:rPr>
+              <w:t>Faster (no locking overhead)</w:t>
+            </w:r>
+          </w:p>
+        </w:tc>
+      </w:tr>
+      <w:tr>
+        <w:trPr>
+          <w:tblCellSpacing w:w="15" w:type="dxa"/>
+        </w:trPr>
+        <w:tc>
+          <w:tcPr>
+            <w:tcW w:w="0" w:type="auto"/>
+            <w:vAlign w:val="center"/>
+            <w:hideMark/>
+          </w:tcPr>
+          <w:p>
+            <w:pPr>
+              <w:rPr>
+                <w:sz w:val="24"/>
+                <w:lang w:eastAsia="en-IN"/>
+              </w:rPr>
+            </w:pPr>
+            <w:r>
+              <w:rPr>
+                <w:bCs/>
+                <w:sz w:val="24"/>
+                <w:lang w:eastAsia="en-IN"/>
+              </w:rPr>
+              <w:t>Synchronization</w:t>
+            </w:r>
+          </w:p>
+        </w:tc>
+        <w:tc>
+          <w:tcPr>
+            <w:tcW w:w="0" w:type="auto"/>
+            <w:vAlign w:val="center"/>
+            <w:hideMark/>
+          </w:tcPr>
+          <w:p>
+            <w:pPr>
+              <w:rPr>
+                <w:sz w:val="24"/>
+                <w:lang w:eastAsia="en-IN"/>
+              </w:rPr>
+            </w:pPr>
+            <w:r>
+              <w:rPr>
+                <w:sz w:val="24"/>
+                <w:lang w:eastAsia="en-IN"/>
+              </w:rPr>
+              <w:t>All critical methods are synchronized</w:t>
+            </w:r>
+          </w:p>
+        </w:tc>
+        <w:tc>
+          <w:tcPr>
+            <w:tcW w:w="0" w:type="auto"/>
+            <w:vAlign w:val="center"/>
+            <w:hideMark/>
+          </w:tcPr>
+          <w:p>
+            <w:pPr>
+              <w:rPr>
+                <w:sz w:val="24"/>
+                <w:lang w:eastAsia="en-IN"/>
+              </w:rPr>
+            </w:pPr>
+            <w:r>
+              <w:rPr>
+                <w:sz w:val="24"/>
+                <w:lang w:eastAsia="en-IN"/>
+              </w:rPr>
+              <w:t>No method is synchronized</w:t>
+            </w:r>
+          </w:p>
+        </w:tc>
+      </w:tr>
+      <w:tr>
+        <w:trPr>
+          <w:tblCellSpacing w:w="15" w:type="dxa"/>
+        </w:trPr>
+        <w:tc>
+          <w:tcPr>
+            <w:tcW w:w="0" w:type="auto"/>
+            <w:vAlign w:val="center"/>
+            <w:hideMark/>
+          </w:tcPr>
+          <w:p>
+            <w:pPr>
+              <w:rPr>
+                <w:sz w:val="24"/>
+                <w:lang w:eastAsia="en-IN"/>
+              </w:rPr>
+            </w:pPr>
+            <w:r>
+              <w:rPr>
+                <w:bCs/>
+                <w:sz w:val="24"/>
+                <w:lang w:eastAsia="en-IN"/>
+              </w:rPr>
+              <w:t>Use Case</w:t>
+            </w:r>
+          </w:p>
+        </w:tc>
+        <w:tc>
+          <w:tcPr>
+            <w:tcW w:w="0" w:type="auto"/>
+            <w:vAlign w:val="center"/>
+            <w:hideMark/>
+          </w:tcPr>
+          <w:p>
+            <w:pPr>
+              <w:rPr>
+                <w:sz w:val="24"/>
+                <w:lang w:eastAsia="en-IN"/>
+              </w:rPr>
+            </w:pPr>
+            <w:r>
+              <w:rPr>
+                <w:sz w:val="24"/>
+                <w:lang w:eastAsia="en-IN"/>
+              </w:rPr>
+              <w:t>Multi-threaded environments</w:t>
+            </w:r>
+          </w:p>
+        </w:tc>
+        <w:tc>
+          <w:tcPr>
+            <w:tcW w:w="0" w:type="auto"/>
+            <w:vAlign w:val="center"/>
+            <w:hideMark/>
+          </w:tcPr>
+          <w:p>
+            <w:pPr>
+              <w:rPr>
+                <w:sz w:val="24"/>
+                <w:lang w:eastAsia="en-IN"/>
+              </w:rPr>
+            </w:pPr>
+            <w:r>
+              <w:rPr>
+                <w:sz w:val="24"/>
+                <w:lang w:eastAsia="en-IN"/>
+              </w:rPr>
+              <w:t>Single-threaded environments</w:t>
+            </w:r>
+          </w:p>
+        </w:tc>
+      </w:tr>
+      <w:tr>
+        <w:trPr>
+          <w:tblCellSpacing w:w="15" w:type="dxa"/>
+        </w:trPr>
+        <w:tc>
+          <w:tcPr>
+            <w:tcW w:w="0" w:type="auto"/>
+            <w:vAlign w:val="center"/>
+            <w:hideMark/>
+          </w:tcPr>
+          <w:p>
+            <w:pPr>
+              <w:rPr>
+                <w:sz w:val="24"/>
+                <w:lang w:eastAsia="en-IN"/>
+              </w:rPr>
+            </w:pPr>
+            <w:r>
+              <w:rPr>
+                <w:bCs/>
+                <w:sz w:val="24"/>
+                <w:lang w:eastAsia="en-IN"/>
+              </w:rPr>
+              <w:t>Inheritance Hierarchy</w:t>
+            </w:r>
+          </w:p>
+        </w:tc>
+        <w:tc>
+          <w:tcPr>
+            <w:tcW w:w="0" w:type="auto"/>
+            <w:vAlign w:val="center"/>
+            <w:hideMark/>
+          </w:tcPr>
+          <w:p>
+            <w:pPr>
+              <w:rPr>
+                <w:sz w:val="24"/>
+                <w:lang w:eastAsia="en-IN"/>
+              </w:rPr>
+            </w:pPr>
+            <w:r>
+              <w:rPr>
+                <w:sz w:val="24"/>
+                <w:lang w:eastAsia="en-IN"/>
+              </w:rPr>
+              <w:t xml:space="preserve">Object → </w:t>
+            </w:r>
+            <w:proofErr w:type="spellStart"/>
+            <w:r>
+              <w:rPr>
+                <w:sz w:val="24"/>
+                <w:lang w:eastAsia="en-IN"/>
+              </w:rPr>
+              <w:t>AbstractStringBuilder</w:t>
+            </w:r>
+            <w:proofErr w:type="spellEnd"/>
+            <w:r>
+              <w:rPr>
+                <w:sz w:val="24"/>
+                <w:lang w:eastAsia="en-IN"/>
+              </w:rPr>
+              <w:t xml:space="preserve"> → </w:t>
+            </w:r>
+            <w:proofErr w:type="spellStart"/>
+            <w:r>
+              <w:rPr>
+                <w:sz w:val="24"/>
+                <w:lang w:eastAsia="en-IN"/>
+              </w:rPr>
+              <w:t>StringBuffer</w:t>
+            </w:r>
+            <w:proofErr w:type="spellEnd"/>
+          </w:p>
+        </w:tc>
+        <w:tc>
+          <w:tcPr>
+            <w:tcW w:w="0" w:type="auto"/>
+            <w:vAlign w:val="center"/>
+            <w:hideMark/>
+          </w:tcPr>
+          <w:p>
+            <w:pPr>
+              <w:rPr>
+                <w:sz w:val="24"/>
+                <w:lang w:eastAsia="en-IN"/>
+              </w:rPr>
+            </w:pPr>
+            <w:r>
+              <w:rPr>
+                <w:sz w:val="24"/>
+                <w:lang w:eastAsia="en-IN"/>
+              </w:rPr>
+              <w:t xml:space="preserve">Object → </w:t>
+            </w:r>
+            <w:proofErr w:type="spellStart"/>
+            <w:r>
+              <w:rPr>
+                <w:sz w:val="24"/>
+                <w:lang w:eastAsia="en-IN"/>
+              </w:rPr>
+              <w:t>AbstractStringBuilder</w:t>
+            </w:r>
+            <w:proofErr w:type="spellEnd"/>
+            <w:r>
+              <w:rPr>
+                <w:sz w:val="24"/>
+                <w:lang w:eastAsia="en-IN"/>
+              </w:rPr>
+              <w:t xml:space="preserve"> → </w:t>
+            </w:r>
+            <w:proofErr w:type="spellStart"/>
+            <w:r>
+              <w:rPr>
+                <w:sz w:val="24"/>
+                <w:lang w:eastAsia="en-IN"/>
+              </w:rPr>
+              <w:t>StringBuilder</w:t>
+            </w:r>
+            <w:proofErr w:type="spellEnd"/>
+          </w:p>
+        </w:tc>
+      </w:tr>
+      <w:tr>
+        <w:trPr>
+          <w:tblCellSpacing w:w="15" w:type="dxa"/>
+        </w:trPr>
+        <w:tc>
+          <w:tcPr>
+            <w:tcW w:w="0" w:type="auto"/>
+            <w:vAlign w:val="center"/>
+            <w:hideMark/>
+          </w:tcPr>
+          <w:p>
+            <w:pPr>
+              <w:rPr>
+                <w:sz w:val="24"/>
+                <w:lang w:eastAsia="en-IN"/>
+              </w:rPr>
+            </w:pPr>
+            <w:r>
+              <w:rPr>
+                <w:bCs/>
+                <w:sz w:val="24"/>
+                <w:lang w:eastAsia="en-IN"/>
+              </w:rPr>
+              <w:t>Mutability</w:t>
+            </w:r>
+          </w:p>
+        </w:tc>
+        <w:tc>
+          <w:tcPr>
+            <w:tcW w:w="0" w:type="auto"/>
+            <w:vAlign w:val="center"/>
+            <w:hideMark/>
+          </w:tcPr>
+          <w:p>
+            <w:pPr>
+              <w:rPr>
+                <w:sz w:val="24"/>
+                <w:lang w:eastAsia="en-IN"/>
+              </w:rPr>
+            </w:pPr>
+            <w:r>
+              <w:rPr>
+                <w:sz w:val="24"/>
+                <w:lang w:eastAsia="en-IN"/>
+              </w:rPr>
+              <w:t>Mutable</w:t>
+            </w:r>
+          </w:p>
+        </w:tc>
+        <w:tc>
+          <w:tcPr>
+            <w:tcW w:w="0" w:type="auto"/>
+            <w:vAlign w:val="center"/>
+            <w:hideMark/>
+          </w:tcPr>
+          <w:p>
+            <w:pPr>
+              <w:rPr>
+                <w:sz w:val="24"/>
+                <w:lang w:eastAsia="en-IN"/>
+              </w:rPr>
+            </w:pPr>
+            <w:r>
+              <w:rPr>
+                <w:sz w:val="24"/>
+                <w:lang w:eastAsia="en-IN"/>
+              </w:rPr>
+              <w:t>Mutable</w:t>
+            </w:r>
+          </w:p>
+        </w:tc>
+      </w:tr>
+    </w:tbl>
+    <w:p>
+      <w:pPr>
+        <w:rPr>
+          <w:b/>
+          <w:sz w:val="24"/>
+          <w:lang w:eastAsia="en-IN"/>
+        </w:rPr>
+      </w:pPr>
+    </w:p>
+    <w:p>
+      <w:pPr>
+        <w:rPr>
+          <w:b/>
+          <w:sz w:val="24"/>
+          <w:lang w:eastAsia="en-IN"/>
+        </w:rPr>
+      </w:pPr>
+    </w:p>
+    <w:p>
+      <w:pPr>
+        <w:rPr>
+          <w:sz w:val="24"/>
+          <w:lang w:eastAsia="en-IN"/>
+        </w:rPr>
+      </w:pPr>
+      <w:bookmarkStart w:id="25" w:name="_GoBack"/>
+      <w:bookmarkEnd w:id="25"/>
     </w:p>
     <w:sectPr>
       <w:footerReference w:type="default" r:id="rId16"/>
@@ -48502,7 +50362,7 @@
           <w:rPr>
             <w:noProof/>
           </w:rPr>
-          <w:t>32</w:t>
+          <w:t>33</w:t>
         </w:r>
         <w:r>
           <w:rPr>
@@ -48668,9 +50528,9 @@
     </w:lvl>
   </w:abstractNum>
   <w:abstractNum w:abstractNumId="1" w15:restartNumberingAfterBreak="0">
-    <w:nsid w:val="09581637"/>
+    <w:nsid w:val="079E7619"/>
     <w:multiLevelType w:val="hybridMultilevel"/>
-    <w:tmpl w:val="5C98A782"/>
+    <w:tmpl w:val="BB3A5A5A"/>
     <w:lvl w:ilvl="0" w:tplc="40090001">
       <w:start w:val="1"/>
       <w:numFmt w:val="bullet"/>
@@ -48781,6 +50641,119 @@
     </w:lvl>
   </w:abstractNum>
   <w:abstractNum w:abstractNumId="2" w15:restartNumberingAfterBreak="0">
+    <w:nsid w:val="09581637"/>
+    <w:multiLevelType w:val="hybridMultilevel"/>
+    <w:tmpl w:val="5C98A782"/>
+    <w:lvl w:ilvl="0" w:tplc="40090001">
+      <w:start w:val="1"/>
+      <w:numFmt w:val="bullet"/>
+      <w:lvlText w:val=""/>
+      <w:lvlJc w:val="left"/>
+      <w:pPr>
+        <w:ind w:left="720" w:hanging="360"/>
+      </w:pPr>
+      <w:rPr>
+        <w:rFonts w:ascii="Symbol" w:hAnsi="Symbol" w:hint="default"/>
+      </w:rPr>
+    </w:lvl>
+    <w:lvl w:ilvl="1" w:tplc="40090003" w:tentative="1">
+      <w:start w:val="1"/>
+      <w:numFmt w:val="bullet"/>
+      <w:lvlText w:val="o"/>
+      <w:lvlJc w:val="left"/>
+      <w:pPr>
+        <w:ind w:left="1440" w:hanging="360"/>
+      </w:pPr>
+      <w:rPr>
+        <w:rFonts w:ascii="Courier New" w:hAnsi="Courier New" w:cs="Courier New" w:hint="default"/>
+      </w:rPr>
+    </w:lvl>
+    <w:lvl w:ilvl="2" w:tplc="40090005" w:tentative="1">
+      <w:start w:val="1"/>
+      <w:numFmt w:val="bullet"/>
+      <w:lvlText w:val=""/>
+      <w:lvlJc w:val="left"/>
+      <w:pPr>
+        <w:ind w:left="2160" w:hanging="360"/>
+      </w:pPr>
+      <w:rPr>
+        <w:rFonts w:ascii="Wingdings" w:hAnsi="Wingdings" w:hint="default"/>
+      </w:rPr>
+    </w:lvl>
+    <w:lvl w:ilvl="3" w:tplc="40090001" w:tentative="1">
+      <w:start w:val="1"/>
+      <w:numFmt w:val="bullet"/>
+      <w:lvlText w:val=""/>
+      <w:lvlJc w:val="left"/>
+      <w:pPr>
+        <w:ind w:left="2880" w:hanging="360"/>
+      </w:pPr>
+      <w:rPr>
+        <w:rFonts w:ascii="Symbol" w:hAnsi="Symbol" w:hint="default"/>
+      </w:rPr>
+    </w:lvl>
+    <w:lvl w:ilvl="4" w:tplc="40090003" w:tentative="1">
+      <w:start w:val="1"/>
+      <w:numFmt w:val="bullet"/>
+      <w:lvlText w:val="o"/>
+      <w:lvlJc w:val="left"/>
+      <w:pPr>
+        <w:ind w:left="3600" w:hanging="360"/>
+      </w:pPr>
+      <w:rPr>
+        <w:rFonts w:ascii="Courier New" w:hAnsi="Courier New" w:cs="Courier New" w:hint="default"/>
+      </w:rPr>
+    </w:lvl>
+    <w:lvl w:ilvl="5" w:tplc="40090005" w:tentative="1">
+      <w:start w:val="1"/>
+      <w:numFmt w:val="bullet"/>
+      <w:lvlText w:val=""/>
+      <w:lvlJc w:val="left"/>
+      <w:pPr>
+        <w:ind w:left="4320" w:hanging="360"/>
+      </w:pPr>
+      <w:rPr>
+        <w:rFonts w:ascii="Wingdings" w:hAnsi="Wingdings" w:hint="default"/>
+      </w:rPr>
+    </w:lvl>
+    <w:lvl w:ilvl="6" w:tplc="40090001" w:tentative="1">
+      <w:start w:val="1"/>
+      <w:numFmt w:val="bullet"/>
+      <w:lvlText w:val=""/>
+      <w:lvlJc w:val="left"/>
+      <w:pPr>
+        <w:ind w:left="5040" w:hanging="360"/>
+      </w:pPr>
+      <w:rPr>
+        <w:rFonts w:ascii="Symbol" w:hAnsi="Symbol" w:hint="default"/>
+      </w:rPr>
+    </w:lvl>
+    <w:lvl w:ilvl="7" w:tplc="40090003" w:tentative="1">
+      <w:start w:val="1"/>
+      <w:numFmt w:val="bullet"/>
+      <w:lvlText w:val="o"/>
+      <w:lvlJc w:val="left"/>
+      <w:pPr>
+        <w:ind w:left="5760" w:hanging="360"/>
+      </w:pPr>
+      <w:rPr>
+        <w:rFonts w:ascii="Courier New" w:hAnsi="Courier New" w:cs="Courier New" w:hint="default"/>
+      </w:rPr>
+    </w:lvl>
+    <w:lvl w:ilvl="8" w:tplc="40090005" w:tentative="1">
+      <w:start w:val="1"/>
+      <w:numFmt w:val="bullet"/>
+      <w:lvlText w:val=""/>
+      <w:lvlJc w:val="left"/>
+      <w:pPr>
+        <w:ind w:left="6480" w:hanging="360"/>
+      </w:pPr>
+      <w:rPr>
+        <w:rFonts w:ascii="Wingdings" w:hAnsi="Wingdings" w:hint="default"/>
+      </w:rPr>
+    </w:lvl>
+  </w:abstractNum>
+  <w:abstractNum w:abstractNumId="3" w15:restartNumberingAfterBreak="0">
     <w:nsid w:val="0BD2375B"/>
     <w:multiLevelType w:val="hybridMultilevel"/>
     <w:tmpl w:val="BB8C8DCA"/>
@@ -48893,7 +50866,7 @@
       </w:rPr>
     </w:lvl>
   </w:abstractNum>
-  <w:abstractNum w:abstractNumId="3" w15:restartNumberingAfterBreak="0">
+  <w:abstractNum w:abstractNumId="4" w15:restartNumberingAfterBreak="0">
     <w:nsid w:val="0C2471CF"/>
     <w:multiLevelType w:val="hybridMultilevel"/>
     <w:tmpl w:val="BC8E209C"/>
@@ -49006,7 +50979,7 @@
       </w:rPr>
     </w:lvl>
   </w:abstractNum>
-  <w:abstractNum w:abstractNumId="4" w15:restartNumberingAfterBreak="0">
+  <w:abstractNum w:abstractNumId="5" w15:restartNumberingAfterBreak="0">
     <w:nsid w:val="0E410E41"/>
     <w:multiLevelType w:val="hybridMultilevel"/>
     <w:tmpl w:val="06A8B1EE"/>
@@ -49095,7 +51068,7 @@
       </w:pPr>
     </w:lvl>
   </w:abstractNum>
-  <w:abstractNum w:abstractNumId="5" w15:restartNumberingAfterBreak="0">
+  <w:abstractNum w:abstractNumId="6" w15:restartNumberingAfterBreak="0">
     <w:nsid w:val="101527DE"/>
     <w:multiLevelType w:val="hybridMultilevel"/>
     <w:tmpl w:val="52C4AA08"/>
@@ -49208,7 +51181,7 @@
       </w:rPr>
     </w:lvl>
   </w:abstractNum>
-  <w:abstractNum w:abstractNumId="6" w15:restartNumberingAfterBreak="0">
+  <w:abstractNum w:abstractNumId="7" w15:restartNumberingAfterBreak="0">
     <w:nsid w:val="14176BFA"/>
     <w:multiLevelType w:val="hybridMultilevel"/>
     <w:tmpl w:val="3DA8B83E"/>
@@ -49321,7 +51294,7 @@
       </w:rPr>
     </w:lvl>
   </w:abstractNum>
-  <w:abstractNum w:abstractNumId="7" w15:restartNumberingAfterBreak="0">
+  <w:abstractNum w:abstractNumId="8" w15:restartNumberingAfterBreak="0">
     <w:nsid w:val="16C118A5"/>
     <w:multiLevelType w:val="hybridMultilevel"/>
     <w:tmpl w:val="9E36FFB6"/>
@@ -49436,7 +51409,7 @@
       </w:rPr>
     </w:lvl>
   </w:abstractNum>
-  <w:abstractNum w:abstractNumId="8" w15:restartNumberingAfterBreak="0">
+  <w:abstractNum w:abstractNumId="9" w15:restartNumberingAfterBreak="0">
     <w:nsid w:val="1B4734AA"/>
     <w:multiLevelType w:val="hybridMultilevel"/>
     <w:tmpl w:val="44721728"/>
@@ -49549,7 +51522,7 @@
       </w:rPr>
     </w:lvl>
   </w:abstractNum>
-  <w:abstractNum w:abstractNumId="9" w15:restartNumberingAfterBreak="0">
+  <w:abstractNum w:abstractNumId="10" w15:restartNumberingAfterBreak="0">
     <w:nsid w:val="1E863E55"/>
     <w:multiLevelType w:val="hybridMultilevel"/>
     <w:tmpl w:val="090EBB00"/>
@@ -49662,7 +51635,7 @@
       </w:rPr>
     </w:lvl>
   </w:abstractNum>
-  <w:abstractNum w:abstractNumId="10" w15:restartNumberingAfterBreak="0">
+  <w:abstractNum w:abstractNumId="11" w15:restartNumberingAfterBreak="0">
     <w:nsid w:val="1F8C7839"/>
     <w:multiLevelType w:val="hybridMultilevel"/>
     <w:tmpl w:val="CA221B26"/>
@@ -49748,7 +51721,7 @@
       </w:pPr>
     </w:lvl>
   </w:abstractNum>
-  <w:abstractNum w:abstractNumId="11" w15:restartNumberingAfterBreak="0">
+  <w:abstractNum w:abstractNumId="12" w15:restartNumberingAfterBreak="0">
     <w:nsid w:val="20BC7B90"/>
     <w:multiLevelType w:val="hybridMultilevel"/>
     <w:tmpl w:val="083E9000"/>
@@ -49861,7 +51834,7 @@
       </w:rPr>
     </w:lvl>
   </w:abstractNum>
-  <w:abstractNum w:abstractNumId="12" w15:restartNumberingAfterBreak="0">
+  <w:abstractNum w:abstractNumId="13" w15:restartNumberingAfterBreak="0">
     <w:nsid w:val="22263DE9"/>
     <w:multiLevelType w:val="hybridMultilevel"/>
     <w:tmpl w:val="98BE569E"/>
@@ -49974,7 +51947,7 @@
       </w:rPr>
     </w:lvl>
   </w:abstractNum>
-  <w:abstractNum w:abstractNumId="13" w15:restartNumberingAfterBreak="0">
+  <w:abstractNum w:abstractNumId="14" w15:restartNumberingAfterBreak="0">
     <w:nsid w:val="2A5C4BAE"/>
     <w:multiLevelType w:val="hybridMultilevel"/>
     <w:tmpl w:val="5066ED92"/>
@@ -50087,7 +52060,7 @@
       </w:rPr>
     </w:lvl>
   </w:abstractNum>
-  <w:abstractNum w:abstractNumId="14" w15:restartNumberingAfterBreak="0">
+  <w:abstractNum w:abstractNumId="15" w15:restartNumberingAfterBreak="0">
     <w:nsid w:val="2B311FEE"/>
     <w:multiLevelType w:val="multilevel"/>
     <w:tmpl w:val="3C6E9CB0"/>
@@ -50236,7 +52209,7 @@
       </w:rPr>
     </w:lvl>
   </w:abstractNum>
-  <w:abstractNum w:abstractNumId="15" w15:restartNumberingAfterBreak="0">
+  <w:abstractNum w:abstractNumId="16" w15:restartNumberingAfterBreak="0">
     <w:nsid w:val="2B7734AE"/>
     <w:multiLevelType w:val="hybridMultilevel"/>
     <w:tmpl w:val="5E8C7D94"/>
@@ -50349,7 +52322,7 @@
       </w:rPr>
     </w:lvl>
   </w:abstractNum>
-  <w:abstractNum w:abstractNumId="16" w15:restartNumberingAfterBreak="0">
+  <w:abstractNum w:abstractNumId="17" w15:restartNumberingAfterBreak="0">
     <w:nsid w:val="2D641F47"/>
     <w:multiLevelType w:val="hybridMultilevel"/>
     <w:tmpl w:val="43744F6A"/>
@@ -50464,7 +52437,7 @@
       </w:rPr>
     </w:lvl>
   </w:abstractNum>
-  <w:abstractNum w:abstractNumId="17" w15:restartNumberingAfterBreak="0">
+  <w:abstractNum w:abstractNumId="18" w15:restartNumberingAfterBreak="0">
     <w:nsid w:val="2E5B10C9"/>
     <w:multiLevelType w:val="hybridMultilevel"/>
     <w:tmpl w:val="3A30BAC4"/>
@@ -50577,7 +52550,7 @@
       </w:rPr>
     </w:lvl>
   </w:abstractNum>
-  <w:abstractNum w:abstractNumId="18" w15:restartNumberingAfterBreak="0">
+  <w:abstractNum w:abstractNumId="19" w15:restartNumberingAfterBreak="0">
     <w:nsid w:val="32AF24C4"/>
     <w:multiLevelType w:val="hybridMultilevel"/>
     <w:tmpl w:val="651A0EA4"/>
@@ -50690,7 +52663,7 @@
       </w:rPr>
     </w:lvl>
   </w:abstractNum>
-  <w:abstractNum w:abstractNumId="19" w15:restartNumberingAfterBreak="0">
+  <w:abstractNum w:abstractNumId="20" w15:restartNumberingAfterBreak="0">
     <w:nsid w:val="32B34C53"/>
     <w:multiLevelType w:val="multilevel"/>
     <w:tmpl w:val="7D8E58FA"/>
@@ -50839,7 +52812,7 @@
       </w:rPr>
     </w:lvl>
   </w:abstractNum>
-  <w:abstractNum w:abstractNumId="20" w15:restartNumberingAfterBreak="0">
+  <w:abstractNum w:abstractNumId="21" w15:restartNumberingAfterBreak="0">
     <w:nsid w:val="335A35D1"/>
     <w:multiLevelType w:val="hybridMultilevel"/>
     <w:tmpl w:val="AFF61E74"/>
@@ -50928,7 +52901,7 @@
       </w:pPr>
     </w:lvl>
   </w:abstractNum>
-  <w:abstractNum w:abstractNumId="21" w15:restartNumberingAfterBreak="0">
+  <w:abstractNum w:abstractNumId="22" w15:restartNumberingAfterBreak="0">
     <w:nsid w:val="34C2238B"/>
     <w:multiLevelType w:val="hybridMultilevel"/>
     <w:tmpl w:val="AF04C208"/>
@@ -51041,7 +53014,7 @@
       </w:rPr>
     </w:lvl>
   </w:abstractNum>
-  <w:abstractNum w:abstractNumId="22" w15:restartNumberingAfterBreak="0">
+  <w:abstractNum w:abstractNumId="23" w15:restartNumberingAfterBreak="0">
     <w:nsid w:val="35EC4FD3"/>
     <w:multiLevelType w:val="hybridMultilevel"/>
     <w:tmpl w:val="04EAC87C"/>
@@ -51130,7 +53103,7 @@
       </w:pPr>
     </w:lvl>
   </w:abstractNum>
-  <w:abstractNum w:abstractNumId="23" w15:restartNumberingAfterBreak="0">
+  <w:abstractNum w:abstractNumId="24" w15:restartNumberingAfterBreak="0">
     <w:nsid w:val="3C34679F"/>
     <w:multiLevelType w:val="hybridMultilevel"/>
     <w:tmpl w:val="27287D44"/>
@@ -51243,7 +53216,7 @@
       </w:rPr>
     </w:lvl>
   </w:abstractNum>
-  <w:abstractNum w:abstractNumId="24" w15:restartNumberingAfterBreak="0">
+  <w:abstractNum w:abstractNumId="25" w15:restartNumberingAfterBreak="0">
     <w:nsid w:val="406E7B1E"/>
     <w:multiLevelType w:val="hybridMultilevel"/>
     <w:tmpl w:val="F9AC03A0"/>
@@ -51356,7 +53329,7 @@
       </w:rPr>
     </w:lvl>
   </w:abstractNum>
-  <w:abstractNum w:abstractNumId="25" w15:restartNumberingAfterBreak="0">
+  <w:abstractNum w:abstractNumId="26" w15:restartNumberingAfterBreak="0">
     <w:nsid w:val="41285F5C"/>
     <w:multiLevelType w:val="multilevel"/>
     <w:tmpl w:val="28D4AD5E"/>
@@ -51505,7 +53478,7 @@
       </w:rPr>
     </w:lvl>
   </w:abstractNum>
-  <w:abstractNum w:abstractNumId="26" w15:restartNumberingAfterBreak="0">
+  <w:abstractNum w:abstractNumId="27" w15:restartNumberingAfterBreak="0">
     <w:nsid w:val="438620F2"/>
     <w:multiLevelType w:val="hybridMultilevel"/>
     <w:tmpl w:val="3E0256D4"/>
@@ -51591,7 +53564,7 @@
       </w:pPr>
     </w:lvl>
   </w:abstractNum>
-  <w:abstractNum w:abstractNumId="27" w15:restartNumberingAfterBreak="0">
+  <w:abstractNum w:abstractNumId="28" w15:restartNumberingAfterBreak="0">
     <w:nsid w:val="43DC216A"/>
     <w:multiLevelType w:val="hybridMultilevel"/>
     <w:tmpl w:val="1A580F9A"/>
@@ -51704,7 +53677,7 @@
       </w:rPr>
     </w:lvl>
   </w:abstractNum>
-  <w:abstractNum w:abstractNumId="28" w15:restartNumberingAfterBreak="0">
+  <w:abstractNum w:abstractNumId="29" w15:restartNumberingAfterBreak="0">
     <w:nsid w:val="44AD7503"/>
     <w:multiLevelType w:val="hybridMultilevel"/>
     <w:tmpl w:val="A080DD46"/>
@@ -51819,7 +53792,7 @@
       </w:rPr>
     </w:lvl>
   </w:abstractNum>
-  <w:abstractNum w:abstractNumId="29" w15:restartNumberingAfterBreak="0">
+  <w:abstractNum w:abstractNumId="30" w15:restartNumberingAfterBreak="0">
     <w:nsid w:val="456E4A38"/>
     <w:multiLevelType w:val="hybridMultilevel"/>
     <w:tmpl w:val="4EDA94D0"/>
@@ -51908,7 +53881,7 @@
       </w:pPr>
     </w:lvl>
   </w:abstractNum>
-  <w:abstractNum w:abstractNumId="30" w15:restartNumberingAfterBreak="0">
+  <w:abstractNum w:abstractNumId="31" w15:restartNumberingAfterBreak="0">
     <w:nsid w:val="4DDB003B"/>
     <w:multiLevelType w:val="multilevel"/>
     <w:tmpl w:val="EA044B9E"/>
@@ -52057,7 +54030,7 @@
       </w:rPr>
     </w:lvl>
   </w:abstractNum>
-  <w:abstractNum w:abstractNumId="31" w15:restartNumberingAfterBreak="0">
+  <w:abstractNum w:abstractNumId="32" w15:restartNumberingAfterBreak="0">
     <w:nsid w:val="4EB7056A"/>
     <w:multiLevelType w:val="hybridMultilevel"/>
     <w:tmpl w:val="C8D63A0A"/>
@@ -52170,7 +54143,7 @@
       </w:rPr>
     </w:lvl>
   </w:abstractNum>
-  <w:abstractNum w:abstractNumId="32" w15:restartNumberingAfterBreak="0">
+  <w:abstractNum w:abstractNumId="33" w15:restartNumberingAfterBreak="0">
     <w:nsid w:val="533A2833"/>
     <w:multiLevelType w:val="hybridMultilevel"/>
     <w:tmpl w:val="39A25DBA"/>
@@ -52259,7 +54232,7 @@
       </w:pPr>
     </w:lvl>
   </w:abstractNum>
-  <w:abstractNum w:abstractNumId="33" w15:restartNumberingAfterBreak="0">
+  <w:abstractNum w:abstractNumId="34" w15:restartNumberingAfterBreak="0">
     <w:nsid w:val="566B08A8"/>
     <w:multiLevelType w:val="hybridMultilevel"/>
     <w:tmpl w:val="78C823EE"/>
@@ -52372,7 +54345,7 @@
       </w:rPr>
     </w:lvl>
   </w:abstractNum>
-  <w:abstractNum w:abstractNumId="34" w15:restartNumberingAfterBreak="0">
+  <w:abstractNum w:abstractNumId="35" w15:restartNumberingAfterBreak="0">
     <w:nsid w:val="5A134B12"/>
     <w:multiLevelType w:val="hybridMultilevel"/>
     <w:tmpl w:val="4EDA94D0"/>
@@ -52461,7 +54434,7 @@
       </w:pPr>
     </w:lvl>
   </w:abstractNum>
-  <w:abstractNum w:abstractNumId="35" w15:restartNumberingAfterBreak="0">
+  <w:abstractNum w:abstractNumId="36" w15:restartNumberingAfterBreak="0">
     <w:nsid w:val="5AC9091C"/>
     <w:multiLevelType w:val="hybridMultilevel"/>
     <w:tmpl w:val="4BA4502C"/>
@@ -52574,7 +54547,7 @@
       </w:rPr>
     </w:lvl>
   </w:abstractNum>
-  <w:abstractNum w:abstractNumId="36" w15:restartNumberingAfterBreak="0">
+  <w:abstractNum w:abstractNumId="37" w15:restartNumberingAfterBreak="0">
     <w:nsid w:val="5BBF0AA4"/>
     <w:multiLevelType w:val="hybridMultilevel"/>
     <w:tmpl w:val="F294BE9C"/>
@@ -52687,7 +54660,7 @@
       </w:rPr>
     </w:lvl>
   </w:abstractNum>
-  <w:abstractNum w:abstractNumId="37" w15:restartNumberingAfterBreak="0">
+  <w:abstractNum w:abstractNumId="38" w15:restartNumberingAfterBreak="0">
     <w:nsid w:val="5E2746EE"/>
     <w:multiLevelType w:val="hybridMultilevel"/>
     <w:tmpl w:val="21DA30C8"/>
@@ -52778,7 +54751,7 @@
       </w:pPr>
     </w:lvl>
   </w:abstractNum>
-  <w:abstractNum w:abstractNumId="38" w15:restartNumberingAfterBreak="0">
+  <w:abstractNum w:abstractNumId="39" w15:restartNumberingAfterBreak="0">
     <w:nsid w:val="63190014"/>
     <w:multiLevelType w:val="hybridMultilevel"/>
     <w:tmpl w:val="6812E060"/>
@@ -52891,7 +54864,7 @@
       </w:rPr>
     </w:lvl>
   </w:abstractNum>
-  <w:abstractNum w:abstractNumId="39" w15:restartNumberingAfterBreak="0">
+  <w:abstractNum w:abstractNumId="40" w15:restartNumberingAfterBreak="0">
     <w:nsid w:val="69775ADB"/>
     <w:multiLevelType w:val="hybridMultilevel"/>
     <w:tmpl w:val="7B921D08"/>
@@ -53004,7 +54977,7 @@
       </w:rPr>
     </w:lvl>
   </w:abstractNum>
-  <w:abstractNum w:abstractNumId="40" w15:restartNumberingAfterBreak="0">
+  <w:abstractNum w:abstractNumId="41" w15:restartNumberingAfterBreak="0">
     <w:nsid w:val="6A562A29"/>
     <w:multiLevelType w:val="hybridMultilevel"/>
     <w:tmpl w:val="685C0B6A"/>
@@ -53117,7 +55090,7 @@
       </w:rPr>
     </w:lvl>
   </w:abstractNum>
-  <w:abstractNum w:abstractNumId="41" w15:restartNumberingAfterBreak="0">
+  <w:abstractNum w:abstractNumId="42" w15:restartNumberingAfterBreak="0">
     <w:nsid w:val="6AAB7708"/>
     <w:multiLevelType w:val="hybridMultilevel"/>
     <w:tmpl w:val="72468734"/>
@@ -53230,7 +55203,7 @@
       </w:rPr>
     </w:lvl>
   </w:abstractNum>
-  <w:abstractNum w:abstractNumId="42" w15:restartNumberingAfterBreak="0">
+  <w:abstractNum w:abstractNumId="43" w15:restartNumberingAfterBreak="0">
     <w:nsid w:val="6C9E3C4A"/>
     <w:multiLevelType w:val="multilevel"/>
     <w:tmpl w:val="4C245A08"/>
@@ -53343,7 +55316,120 @@
       </w:pPr>
     </w:lvl>
   </w:abstractNum>
-  <w:abstractNum w:abstractNumId="43" w15:restartNumberingAfterBreak="0">
+  <w:abstractNum w:abstractNumId="44" w15:restartNumberingAfterBreak="0">
+    <w:nsid w:val="6DA068CC"/>
+    <w:multiLevelType w:val="hybridMultilevel"/>
+    <w:tmpl w:val="5484DF10"/>
+    <w:lvl w:ilvl="0" w:tplc="40090001">
+      <w:start w:val="1"/>
+      <w:numFmt w:val="bullet"/>
+      <w:lvlText w:val=""/>
+      <w:lvlJc w:val="left"/>
+      <w:pPr>
+        <w:ind w:left="720" w:hanging="360"/>
+      </w:pPr>
+      <w:rPr>
+        <w:rFonts w:ascii="Symbol" w:hAnsi="Symbol" w:hint="default"/>
+      </w:rPr>
+    </w:lvl>
+    <w:lvl w:ilvl="1" w:tplc="40090003" w:tentative="1">
+      <w:start w:val="1"/>
+      <w:numFmt w:val="bullet"/>
+      <w:lvlText w:val="o"/>
+      <w:lvlJc w:val="left"/>
+      <w:pPr>
+        <w:ind w:left="1440" w:hanging="360"/>
+      </w:pPr>
+      <w:rPr>
+        <w:rFonts w:ascii="Courier New" w:hAnsi="Courier New" w:cs="Courier New" w:hint="default"/>
+      </w:rPr>
+    </w:lvl>
+    <w:lvl w:ilvl="2" w:tplc="40090005" w:tentative="1">
+      <w:start w:val="1"/>
+      <w:numFmt w:val="bullet"/>
+      <w:lvlText w:val=""/>
+      <w:lvlJc w:val="left"/>
+      <w:pPr>
+        <w:ind w:left="2160" w:hanging="360"/>
+      </w:pPr>
+      <w:rPr>
+        <w:rFonts w:ascii="Wingdings" w:hAnsi="Wingdings" w:hint="default"/>
+      </w:rPr>
+    </w:lvl>
+    <w:lvl w:ilvl="3" w:tplc="40090001" w:tentative="1">
+      <w:start w:val="1"/>
+      <w:numFmt w:val="bullet"/>
+      <w:lvlText w:val=""/>
+      <w:lvlJc w:val="left"/>
+      <w:pPr>
+        <w:ind w:left="2880" w:hanging="360"/>
+      </w:pPr>
+      <w:rPr>
+        <w:rFonts w:ascii="Symbol" w:hAnsi="Symbol" w:hint="default"/>
+      </w:rPr>
+    </w:lvl>
+    <w:lvl w:ilvl="4" w:tplc="40090003" w:tentative="1">
+      <w:start w:val="1"/>
+      <w:numFmt w:val="bullet"/>
+      <w:lvlText w:val="o"/>
+      <w:lvlJc w:val="left"/>
+      <w:pPr>
+        <w:ind w:left="3600" w:hanging="360"/>
+      </w:pPr>
+      <w:rPr>
+        <w:rFonts w:ascii="Courier New" w:hAnsi="Courier New" w:cs="Courier New" w:hint="default"/>
+      </w:rPr>
+    </w:lvl>
+    <w:lvl w:ilvl="5" w:tplc="40090005" w:tentative="1">
+      <w:start w:val="1"/>
+      <w:numFmt w:val="bullet"/>
+      <w:lvlText w:val=""/>
+      <w:lvlJc w:val="left"/>
+      <w:pPr>
+        <w:ind w:left="4320" w:hanging="360"/>
+      </w:pPr>
+      <w:rPr>
+        <w:rFonts w:ascii="Wingdings" w:hAnsi="Wingdings" w:hint="default"/>
+      </w:rPr>
+    </w:lvl>
+    <w:lvl w:ilvl="6" w:tplc="40090001" w:tentative="1">
+      <w:start w:val="1"/>
+      <w:numFmt w:val="bullet"/>
+      <w:lvlText w:val=""/>
+      <w:lvlJc w:val="left"/>
+      <w:pPr>
+        <w:ind w:left="5040" w:hanging="360"/>
+      </w:pPr>
+      <w:rPr>
+        <w:rFonts w:ascii="Symbol" w:hAnsi="Symbol" w:hint="default"/>
+      </w:rPr>
+    </w:lvl>
+    <w:lvl w:ilvl="7" w:tplc="40090003" w:tentative="1">
+      <w:start w:val="1"/>
+      <w:numFmt w:val="bullet"/>
+      <w:lvlText w:val="o"/>
+      <w:lvlJc w:val="left"/>
+      <w:pPr>
+        <w:ind w:left="5760" w:hanging="360"/>
+      </w:pPr>
+      <w:rPr>
+        <w:rFonts w:ascii="Courier New" w:hAnsi="Courier New" w:cs="Courier New" w:hint="default"/>
+      </w:rPr>
+    </w:lvl>
+    <w:lvl w:ilvl="8" w:tplc="40090005" w:tentative="1">
+      <w:start w:val="1"/>
+      <w:numFmt w:val="bullet"/>
+      <w:lvlText w:val=""/>
+      <w:lvlJc w:val="left"/>
+      <w:pPr>
+        <w:ind w:left="6480" w:hanging="360"/>
+      </w:pPr>
+      <w:rPr>
+        <w:rFonts w:ascii="Wingdings" w:hAnsi="Wingdings" w:hint="default"/>
+      </w:rPr>
+    </w:lvl>
+  </w:abstractNum>
+  <w:abstractNum w:abstractNumId="45" w15:restartNumberingAfterBreak="0">
     <w:nsid w:val="6EC960DC"/>
     <w:multiLevelType w:val="hybridMultilevel"/>
     <w:tmpl w:val="4EDA94D0"/>
@@ -53432,7 +55518,7 @@
       </w:pPr>
     </w:lvl>
   </w:abstractNum>
-  <w:abstractNum w:abstractNumId="44" w15:restartNumberingAfterBreak="0">
+  <w:abstractNum w:abstractNumId="46" w15:restartNumberingAfterBreak="0">
     <w:nsid w:val="74D71E7F"/>
     <w:multiLevelType w:val="hybridMultilevel"/>
     <w:tmpl w:val="509CE72C"/>
@@ -53545,7 +55631,7 @@
       </w:rPr>
     </w:lvl>
   </w:abstractNum>
-  <w:abstractNum w:abstractNumId="45" w15:restartNumberingAfterBreak="0">
+  <w:abstractNum w:abstractNumId="47" w15:restartNumberingAfterBreak="0">
     <w:nsid w:val="7A95040B"/>
     <w:multiLevelType w:val="hybridMultilevel"/>
     <w:tmpl w:val="8FA63BC4"/>
@@ -53658,7 +55744,7 @@
       </w:rPr>
     </w:lvl>
   </w:abstractNum>
-  <w:abstractNum w:abstractNumId="46" w15:restartNumberingAfterBreak="0">
+  <w:abstractNum w:abstractNumId="48" w15:restartNumberingAfterBreak="0">
     <w:nsid w:val="7CB57F63"/>
     <w:multiLevelType w:val="hybridMultilevel"/>
     <w:tmpl w:val="9E466908"/>
@@ -53772,145 +55858,151 @@
     </w:lvl>
   </w:abstractNum>
   <w:num w:numId="1">
+    <w:abstractNumId w:val="7"/>
+  </w:num>
+  <w:num w:numId="2">
+    <w:abstractNumId w:val="47"/>
+  </w:num>
+  <w:num w:numId="3">
+    <w:abstractNumId w:val="38"/>
+  </w:num>
+  <w:num w:numId="4">
+    <w:abstractNumId w:val="8"/>
+  </w:num>
+  <w:num w:numId="5">
+    <w:abstractNumId w:val="17"/>
+  </w:num>
+  <w:num w:numId="6">
+    <w:abstractNumId w:val="29"/>
+  </w:num>
+  <w:num w:numId="7">
+    <w:abstractNumId w:val="27"/>
+  </w:num>
+  <w:num w:numId="8">
+    <w:abstractNumId w:val="18"/>
+  </w:num>
+  <w:num w:numId="9">
+    <w:abstractNumId w:val="9"/>
+  </w:num>
+  <w:num w:numId="10">
     <w:abstractNumId w:val="6"/>
   </w:num>
-  <w:num w:numId="2">
+  <w:num w:numId="11">
+    <w:abstractNumId w:val="22"/>
+  </w:num>
+  <w:num w:numId="12">
+    <w:abstractNumId w:val="25"/>
+  </w:num>
+  <w:num w:numId="13">
+    <w:abstractNumId w:val="36"/>
+  </w:num>
+  <w:num w:numId="14">
+    <w:abstractNumId w:val="12"/>
+  </w:num>
+  <w:num w:numId="15">
+    <w:abstractNumId w:val="37"/>
+  </w:num>
+  <w:num w:numId="16">
+    <w:abstractNumId w:val="16"/>
+  </w:num>
+  <w:num w:numId="17">
+    <w:abstractNumId w:val="28"/>
+  </w:num>
+  <w:num w:numId="18">
     <w:abstractNumId w:val="45"/>
   </w:num>
-  <w:num w:numId="3">
-    <w:abstractNumId w:val="37"/>
+  <w:num w:numId="19">
+    <w:abstractNumId w:val="30"/>
   </w:num>
-  <w:num w:numId="4">
-    <w:abstractNumId w:val="7"/>
+  <w:num w:numId="20">
+    <w:abstractNumId w:val="35"/>
   </w:num>
-  <w:num w:numId="5">
-    <w:abstractNumId w:val="16"/>
+  <w:num w:numId="21">
+    <w:abstractNumId w:val="40"/>
   </w:num>
-  <w:num w:numId="6">
-    <w:abstractNumId w:val="28"/>
+  <w:num w:numId="22">
+    <w:abstractNumId w:val="13"/>
   </w:num>
-  <w:num w:numId="7">
-    <w:abstractNumId w:val="26"/>
+  <w:num w:numId="23">
+    <w:abstractNumId w:val="41"/>
   </w:num>
-  <w:num w:numId="8">
-    <w:abstractNumId w:val="17"/>
+  <w:num w:numId="24">
+    <w:abstractNumId w:val="2"/>
   </w:num>
-  <w:num w:numId="9">
-    <w:abstractNumId w:val="8"/>
+  <w:num w:numId="25">
+    <w:abstractNumId w:val="32"/>
   </w:num>
-  <w:num w:numId="10">
+  <w:num w:numId="26">
+    <w:abstractNumId w:val="10"/>
+  </w:num>
+  <w:num w:numId="27">
+    <w:abstractNumId w:val="39"/>
+  </w:num>
+  <w:num w:numId="28">
+    <w:abstractNumId w:val="34"/>
+  </w:num>
+  <w:num w:numId="29">
     <w:abstractNumId w:val="5"/>
   </w:num>
-  <w:num w:numId="11">
-    <w:abstractNumId w:val="21"/>
-  </w:num>
-  <w:num w:numId="12">
-    <w:abstractNumId w:val="24"/>
-  </w:num>
-  <w:num w:numId="13">
-    <w:abstractNumId w:val="35"/>
-  </w:num>
-  <w:num w:numId="14">
-    <w:abstractNumId w:val="11"/>
-  </w:num>
-  <w:num w:numId="15">
-    <w:abstractNumId w:val="36"/>
-  </w:num>
-  <w:num w:numId="16">
-    <w:abstractNumId w:val="15"/>
-  </w:num>
-  <w:num w:numId="17">
-    <w:abstractNumId w:val="27"/>
-  </w:num>
-  <w:num w:numId="18">
-    <w:abstractNumId w:val="43"/>
-  </w:num>
-  <w:num w:numId="19">
-    <w:abstractNumId w:val="29"/>
-  </w:num>
-  <w:num w:numId="20">
-    <w:abstractNumId w:val="34"/>
-  </w:num>
-  <w:num w:numId="21">
-    <w:abstractNumId w:val="39"/>
-  </w:num>
-  <w:num w:numId="22">
-    <w:abstractNumId w:val="12"/>
-  </w:num>
-  <w:num w:numId="23">
-    <w:abstractNumId w:val="40"/>
-  </w:num>
-  <w:num w:numId="24">
-    <w:abstractNumId w:val="1"/>
-  </w:num>
-  <w:num w:numId="25">
-    <w:abstractNumId w:val="31"/>
-  </w:num>
-  <w:num w:numId="26">
-    <w:abstractNumId w:val="9"/>
-  </w:num>
-  <w:num w:numId="27">
-    <w:abstractNumId w:val="38"/>
-  </w:num>
-  <w:num w:numId="28">
-    <w:abstractNumId w:val="33"/>
-  </w:num>
-  <w:num w:numId="29">
-    <w:abstractNumId w:val="4"/>
-  </w:num>
   <w:num w:numId="30">
-    <w:abstractNumId w:val="18"/>
+    <w:abstractNumId w:val="19"/>
   </w:num>
   <w:num w:numId="31">
     <w:abstractNumId w:val="0"/>
   </w:num>
   <w:num w:numId="32">
-    <w:abstractNumId w:val="44"/>
+    <w:abstractNumId w:val="46"/>
   </w:num>
   <w:num w:numId="33">
-    <w:abstractNumId w:val="22"/>
+    <w:abstractNumId w:val="23"/>
   </w:num>
   <w:num w:numId="34">
-    <w:abstractNumId w:val="23"/>
+    <w:abstractNumId w:val="24"/>
   </w:num>
   <w:num w:numId="35">
+    <w:abstractNumId w:val="43"/>
+  </w:num>
+  <w:num w:numId="36">
+    <w:abstractNumId w:val="33"/>
+  </w:num>
+  <w:num w:numId="37">
+    <w:abstractNumId w:val="21"/>
+  </w:num>
+  <w:num w:numId="38">
+    <w:abstractNumId w:val="11"/>
+  </w:num>
+  <w:num w:numId="39">
+    <w:abstractNumId w:val="15"/>
+  </w:num>
+  <w:num w:numId="40">
+    <w:abstractNumId w:val="31"/>
+  </w:num>
+  <w:num w:numId="41">
+    <w:abstractNumId w:val="26"/>
+  </w:num>
+  <w:num w:numId="42">
+    <w:abstractNumId w:val="20"/>
+  </w:num>
+  <w:num w:numId="43">
+    <w:abstractNumId w:val="3"/>
+  </w:num>
+  <w:num w:numId="44">
+    <w:abstractNumId w:val="4"/>
+  </w:num>
+  <w:num w:numId="45">
+    <w:abstractNumId w:val="14"/>
+  </w:num>
+  <w:num w:numId="46">
     <w:abstractNumId w:val="42"/>
   </w:num>
-  <w:num w:numId="36">
-    <w:abstractNumId w:val="32"/>
+  <w:num w:numId="47">
+    <w:abstractNumId w:val="48"/>
   </w:num>
-  <w:num w:numId="37">
-    <w:abstractNumId w:val="20"/>
+  <w:num w:numId="48">
+    <w:abstractNumId w:val="1"/>
   </w:num>
-  <w:num w:numId="38">
-    <w:abstractNumId w:val="10"/>
-  </w:num>
-  <w:num w:numId="39">
-    <w:abstractNumId w:val="14"/>
-  </w:num>
-  <w:num w:numId="40">
-    <w:abstractNumId w:val="30"/>
-  </w:num>
-  <w:num w:numId="41">
-    <w:abstractNumId w:val="25"/>
-  </w:num>
-  <w:num w:numId="42">
-    <w:abstractNumId w:val="19"/>
-  </w:num>
-  <w:num w:numId="43">
-    <w:abstractNumId w:val="2"/>
-  </w:num>
-  <w:num w:numId="44">
-    <w:abstractNumId w:val="3"/>
-  </w:num>
-  <w:num w:numId="45">
-    <w:abstractNumId w:val="13"/>
-  </w:num>
-  <w:num w:numId="46">
-    <w:abstractNumId w:val="41"/>
-  </w:num>
-  <w:num w:numId="47">
-    <w:abstractNumId w:val="46"/>
+  <w:num w:numId="49">
+    <w:abstractNumId w:val="44"/>
   </w:num>
   <w:numIdMacAtCleanup w:val="13"/>
 </w:numbering>
@@ -55099,7 +57191,7 @@
 </file>
 
 <file path=customXml/itemProps1.xml><?xml version="1.0" encoding="utf-8"?>
-<ds:datastoreItem xmlns:ds="http://schemas.openxmlformats.org/officeDocument/2006/customXml" ds:itemID="{1D388F25-B8D8-4E76-8754-5A995AA0A124}">
+<ds:datastoreItem xmlns:ds="http://schemas.openxmlformats.org/officeDocument/2006/customXml" ds:itemID="{52407F30-84EC-430F-B133-7D52DA5B044A}">
   <ds:schemaRefs>
     <ds:schemaRef ds:uri="http://schemas.openxmlformats.org/officeDocument/2006/bibliography"/>
   </ds:schemaRefs>

</xml_diff>

<commit_message>
added few interview questions
</commit_message>
<xml_diff>
--- a/1. Java Basics.docx
+++ b/1. Java Basics.docx
@@ -2984,7 +2984,7 @@
             <v:path o:extrusionok="f" gradientshapeok="t" o:connecttype="rect"/>
             <o:lock v:ext="edit" aspectratio="t"/>
           </v:shapetype>
-          <v:shape id="_x0000_i1025" type="#_x0000_t75" style="width:348pt;height:214pt">
+          <v:shape id="_x0000_i1025" type="#_x0000_t75" style="width:348pt;height:213.6pt">
             <v:imagedata r:id="rId8" o:title="Untitled-1"/>
           </v:shape>
         </w:pict>
@@ -24058,11 +24058,19 @@
           <w:color w:val="BCBEC4"/>
         </w:rPr>
       </w:pPr>
+      <w:proofErr w:type="gramStart"/>
       <w:r>
         <w:rPr>
           <w:color w:val="CF8E6D"/>
         </w:rPr>
-        <w:t xml:space="preserve">public class </w:t>
+        <w:t>public</w:t>
+      </w:r>
+      <w:proofErr w:type="gramEnd"/>
+      <w:r>
+        <w:rPr>
+          <w:color w:val="CF8E6D"/>
+        </w:rPr>
+        <w:t xml:space="preserve"> class </w:t>
       </w:r>
       <w:proofErr w:type="spellStart"/>
       <w:r>
@@ -24304,7 +24312,19 @@
         <w:rPr>
           <w:color w:val="6AAB73"/>
         </w:rPr>
-        <w:t>"Enter your age: "</w:t>
+        <w:t xml:space="preserve">"Enter your </w:t>
+      </w:r>
+      <w:r>
+        <w:rPr>
+          <w:color w:val="6AAB73"/>
+        </w:rPr>
+        <w:t>name</w:t>
+      </w:r>
+      <w:r>
+        <w:rPr>
+          <w:color w:val="6AAB73"/>
+        </w:rPr>
+        <w:t>: "</w:t>
       </w:r>
       <w:r>
         <w:rPr>
@@ -24332,6 +24352,43 @@
           <w:color w:val="BCBEC4"/>
         </w:rPr>
         <w:t>();</w:t>
+      </w:r>
+    </w:p>
+    <w:p>
+      <w:pPr>
+        <w:pStyle w:val="HTMLPreformatted"/>
+        <w:shd w:val="clear" w:color="auto" w:fill="1E1F22"/>
+        <w:rPr>
+          <w:color w:val="BCBEC4"/>
+        </w:rPr>
+      </w:pPr>
+      <w:r>
+        <w:rPr>
+          <w:color w:val="BCBEC4"/>
+        </w:rPr>
+        <w:tab/>
+      </w:r>
+      <w:proofErr w:type="spellStart"/>
+      <w:proofErr w:type="gramStart"/>
+      <w:r>
+        <w:rPr>
+          <w:color w:val="BCBEC4"/>
+        </w:rPr>
+        <w:t>scanner.close</w:t>
+      </w:r>
+      <w:proofErr w:type="spellEnd"/>
+      <w:r>
+        <w:rPr>
+          <w:color w:val="BCBEC4"/>
+        </w:rPr>
+        <w:t>(</w:t>
+      </w:r>
+      <w:proofErr w:type="gramEnd"/>
+      <w:r>
+        <w:rPr>
+          <w:color w:val="BCBEC4"/>
+        </w:rPr>
+        <w:t>);</w:t>
       </w:r>
       <w:r>
         <w:rPr>
@@ -25861,6 +25918,8 @@
         </w:rPr>
       </w:pPr>
       <w:bookmarkStart w:id="15" w:name="_Toc183019565"/>
+      <w:bookmarkStart w:id="16" w:name="_GoBack"/>
+      <w:bookmarkEnd w:id="16"/>
       <w:r>
         <w:rPr>
           <w:rFonts w:asciiTheme="majorHAnsi" w:hAnsiTheme="majorHAnsi" w:cstheme="majorHAnsi"/>
@@ -29047,7 +29106,7 @@
           <w:lang w:eastAsia="en-IN"/>
         </w:rPr>
       </w:pPr>
-      <w:bookmarkStart w:id="16" w:name="_Toc183019566"/>
+      <w:bookmarkStart w:id="17" w:name="_Toc183019566"/>
       <w:r>
         <w:rPr>
           <w:rFonts w:eastAsia="Times New Roman"/>
@@ -29079,7 +29138,7 @@
         </w:rPr>
         <w:t>Strings</w:t>
       </w:r>
-      <w:bookmarkEnd w:id="16"/>
+      <w:bookmarkEnd w:id="17"/>
     </w:p>
     <w:p>
       <w:pPr>
@@ -30193,7 +30252,7 @@
           <w:szCs w:val="32"/>
         </w:rPr>
       </w:pPr>
-      <w:bookmarkStart w:id="17" w:name="_Toc183019567"/>
+      <w:bookmarkStart w:id="18" w:name="_Toc183019567"/>
       <w:r>
         <w:rPr>
           <w:rFonts w:asciiTheme="majorHAnsi" w:hAnsiTheme="majorHAnsi" w:cstheme="majorHAnsi"/>
@@ -30204,7 +30263,7 @@
         <w:lastRenderedPageBreak/>
         <w:t># String Methods</w:t>
       </w:r>
-      <w:bookmarkEnd w:id="17"/>
+      <w:bookmarkEnd w:id="18"/>
     </w:p>
     <w:p>
       <w:pPr>
@@ -33151,7 +33210,7 @@
           <w:szCs w:val="32"/>
         </w:rPr>
       </w:pPr>
-      <w:bookmarkStart w:id="18" w:name="_Toc183019568"/>
+      <w:bookmarkStart w:id="19" w:name="_Toc183019568"/>
       <w:r>
         <w:rPr>
           <w:rFonts w:asciiTheme="majorHAnsi" w:hAnsiTheme="majorHAnsi" w:cstheme="majorHAnsi"/>
@@ -33162,7 +33221,7 @@
         <w:lastRenderedPageBreak/>
         <w:t># String Builder</w:t>
       </w:r>
-      <w:bookmarkEnd w:id="18"/>
+      <w:bookmarkEnd w:id="19"/>
     </w:p>
     <w:p>
       <w:pPr>
@@ -34033,7 +34092,7 @@
           <w:szCs w:val="32"/>
         </w:rPr>
       </w:pPr>
-      <w:bookmarkStart w:id="19" w:name="_Toc183019569"/>
+      <w:bookmarkStart w:id="20" w:name="_Toc183019569"/>
       <w:r>
         <w:rPr>
           <w:rFonts w:asciiTheme="majorHAnsi" w:hAnsiTheme="majorHAnsi" w:cstheme="majorHAnsi"/>
@@ -34044,7 +34103,7 @@
         <w:lastRenderedPageBreak/>
         <w:t># Key Methods of String Builder</w:t>
       </w:r>
-      <w:bookmarkEnd w:id="19"/>
+      <w:bookmarkEnd w:id="20"/>
     </w:p>
     <w:p>
       <w:pPr>
@@ -36237,7 +36296,7 @@
           <w:lang w:eastAsia="en-IN"/>
         </w:rPr>
       </w:pPr>
-      <w:bookmarkStart w:id="20" w:name="_Toc183019570"/>
+      <w:bookmarkStart w:id="21" w:name="_Toc183019570"/>
       <w:r>
         <w:rPr>
           <w:rFonts w:eastAsia="Times New Roman"/>
@@ -36269,7 +36328,7 @@
         </w:rPr>
         <w:t>Packages</w:t>
       </w:r>
-      <w:bookmarkEnd w:id="20"/>
+      <w:bookmarkEnd w:id="21"/>
       <w:r>
         <w:rPr>
           <w:rFonts w:eastAsia="Times New Roman"/>
@@ -38522,7 +38581,7 @@
           <w:lang w:eastAsia="en-IN"/>
         </w:rPr>
       </w:pPr>
-      <w:bookmarkStart w:id="21" w:name="_Toc183019571"/>
+      <w:bookmarkStart w:id="22" w:name="_Toc183019571"/>
       <w:r>
         <w:rPr>
           <w:rFonts w:eastAsia="Times New Roman"/>
@@ -38554,7 +38613,7 @@
         </w:rPr>
         <w:t>Wrapper classes</w:t>
       </w:r>
-      <w:bookmarkEnd w:id="21"/>
+      <w:bookmarkEnd w:id="22"/>
     </w:p>
     <w:p>
       <w:pPr>
@@ -39900,7 +39959,7 @@
           <w:szCs w:val="32"/>
         </w:rPr>
       </w:pPr>
-      <w:bookmarkStart w:id="22" w:name="_Toc183019572"/>
+      <w:bookmarkStart w:id="23" w:name="_Toc183019572"/>
       <w:r>
         <w:rPr>
           <w:rFonts w:asciiTheme="majorHAnsi" w:hAnsiTheme="majorHAnsi" w:cstheme="majorHAnsi"/>
@@ -39910,7 +39969,7 @@
         </w:rPr>
         <w:t># Auto-Boxing and Unboxing</w:t>
       </w:r>
-      <w:bookmarkEnd w:id="22"/>
+      <w:bookmarkEnd w:id="23"/>
     </w:p>
     <w:p>
       <w:pPr>
@@ -42113,7 +42172,7 @@
           <w:lang w:eastAsia="en-IN"/>
         </w:rPr>
       </w:pPr>
-      <w:bookmarkStart w:id="23" w:name="_Toc183019573"/>
+      <w:bookmarkStart w:id="24" w:name="_Toc183019573"/>
       <w:r>
         <w:rPr>
           <w:rFonts w:eastAsia="Times New Roman"/>
@@ -42145,7 +42204,7 @@
         </w:rPr>
         <w:t>Var keyword</w:t>
       </w:r>
-      <w:bookmarkEnd w:id="23"/>
+      <w:bookmarkEnd w:id="24"/>
     </w:p>
     <w:p>
       <w:pPr>
@@ -44358,7 +44417,7 @@
           <w:lang w:eastAsia="en-IN"/>
         </w:rPr>
       </w:pPr>
-      <w:bookmarkStart w:id="24" w:name="_Toc183019574"/>
+      <w:bookmarkStart w:id="25" w:name="_Toc183019574"/>
       <w:r>
         <w:rPr>
           <w:rFonts w:eastAsia="Times New Roman"/>
@@ -44390,7 +44449,7 @@
         </w:rPr>
         <w:t>Interview Questions</w:t>
       </w:r>
-      <w:bookmarkEnd w:id="24"/>
+      <w:bookmarkEnd w:id="25"/>
     </w:p>
     <w:p>
       <w:pPr>
@@ -47528,7 +47587,7 @@
           <w:sz w:val="24"/>
           <w:lang w:eastAsia="en-IN"/>
         </w:rPr>
-        <w:t>- is</w:t>
+        <w:t xml:space="preserve"> is</w:t>
       </w:r>
       <w:r>
         <w:rPr>
@@ -50289,8 +50348,6 @@
           <w:lang w:eastAsia="en-IN"/>
         </w:rPr>
       </w:pPr>
-      <w:bookmarkStart w:id="25" w:name="_GoBack"/>
-      <w:bookmarkEnd w:id="25"/>
     </w:p>
     <w:sectPr>
       <w:footerReference w:type="default" r:id="rId16"/>
@@ -50362,7 +50419,7 @@
           <w:rPr>
             <w:noProof/>
           </w:rPr>
-          <w:t>33</w:t>
+          <w:t>21</w:t>
         </w:r>
         <w:r>
           <w:rPr>
@@ -56495,6 +56552,7 @@
   <w:style w:type="character" w:default="1" w:styleId="DefaultParagraphFont">
     <w:name w:val="Default Paragraph Font"/>
     <w:uiPriority w:val="1"/>
+    <w:semiHidden/>
     <w:unhideWhenUsed/>
   </w:style>
   <w:style w:type="table" w:default="1" w:styleId="TableNormal">
@@ -57191,7 +57249,7 @@
 </file>
 
 <file path=customXml/itemProps1.xml><?xml version="1.0" encoding="utf-8"?>
-<ds:datastoreItem xmlns:ds="http://schemas.openxmlformats.org/officeDocument/2006/customXml" ds:itemID="{52407F30-84EC-430F-B133-7D52DA5B044A}">
+<ds:datastoreItem xmlns:ds="http://schemas.openxmlformats.org/officeDocument/2006/customXml" ds:itemID="{BD5C0D9E-18CF-4C47-808D-C05587814825}">
   <ds:schemaRefs>
     <ds:schemaRef ds:uri="http://schemas.openxmlformats.org/officeDocument/2006/bibliography"/>
   </ds:schemaRefs>

</xml_diff>